<commit_message>
update SAWE user manual
</commit_message>
<xml_diff>
--- a/manual_user_SASWE.docx
+++ b/manual_user_SASWE.docx
@@ -16,6 +16,8 @@
           <w:szCs w:val="24"/>
         </w:rPr>
       </w:pPr>
+      <w:bookmarkStart w:id="0" w:name="_GoBack"/>
+      <w:bookmarkEnd w:id="0"/>
       <w:r>
         <w:rPr>
           <w:rFonts w:ascii="Times New Roman" w:eastAsia="Cambria" w:hAnsi="Times New Roman" w:cs="Times New Roman"/>
@@ -45,6 +47,16 @@
           <w:szCs w:val="24"/>
         </w:rPr>
         <w:t>SASWE App</w:t>
+      </w:r>
+      <w:r>
+        <w:rPr>
+          <w:rFonts w:ascii="Times New Roman" w:eastAsia="Cambria" w:hAnsi="Times New Roman" w:cs="Times New Roman"/>
+          <w:b/>
+          <w:bCs/>
+          <w:sz w:val="24"/>
+          <w:szCs w:val="24"/>
+        </w:rPr>
+        <w:t>lication</w:t>
       </w:r>
     </w:p>
     <w:p>
@@ -145,7 +157,55 @@
           <w:szCs w:val="24"/>
           <w:highlight w:val="yellow"/>
         </w:rPr>
-        <w:t>Reviewed by Udoy? Arif?</w:t>
+        <w:t xml:space="preserve">Reviewed by </w:t>
+      </w:r>
+      <w:proofErr w:type="spellStart"/>
+      <w:r>
+        <w:rPr>
+          <w:rFonts w:ascii="Times New Roman" w:eastAsia="Cambria" w:hAnsi="Times New Roman" w:cs="Times New Roman"/>
+          <w:i/>
+          <w:iCs/>
+          <w:sz w:val="24"/>
+          <w:szCs w:val="24"/>
+          <w:highlight w:val="yellow"/>
+        </w:rPr>
+        <w:t>Udoy</w:t>
+      </w:r>
+      <w:proofErr w:type="spellEnd"/>
+      <w:r>
+        <w:rPr>
+          <w:rFonts w:ascii="Times New Roman" w:eastAsia="Cambria" w:hAnsi="Times New Roman" w:cs="Times New Roman"/>
+          <w:i/>
+          <w:iCs/>
+          <w:sz w:val="24"/>
+          <w:szCs w:val="24"/>
+          <w:highlight w:val="yellow"/>
+        </w:rPr>
+        <w:t xml:space="preserve">? </w:t>
+      </w:r>
+      <w:proofErr w:type="spellStart"/>
+      <w:r>
+        <w:rPr>
+          <w:rFonts w:ascii="Times New Roman" w:eastAsia="Cambria" w:hAnsi="Times New Roman" w:cs="Times New Roman"/>
+          <w:i/>
+          <w:iCs/>
+          <w:sz w:val="24"/>
+          <w:szCs w:val="24"/>
+          <w:highlight w:val="yellow"/>
+        </w:rPr>
+        <w:t>Arif</w:t>
+      </w:r>
+      <w:proofErr w:type="spellEnd"/>
+      <w:r>
+        <w:rPr>
+          <w:rFonts w:ascii="Times New Roman" w:eastAsia="Cambria" w:hAnsi="Times New Roman" w:cs="Times New Roman"/>
+          <w:i/>
+          <w:iCs/>
+          <w:sz w:val="24"/>
+          <w:szCs w:val="24"/>
+          <w:highlight w:val="yellow"/>
+        </w:rPr>
+        <w:t>?</w:t>
       </w:r>
     </w:p>
     <w:p>
@@ -155,7 +215,7 @@
         <w:ind w:left="360"/>
         <w:jc w:val="center"/>
         <w:rPr>
-          <w:rFonts w:ascii="Times New Roman" w:hAnsi="Times New Roman" w:cs="Times New Roman"/>
+          <w:rFonts w:ascii="Times New Roman" w:eastAsia="Cambria" w:hAnsi="Times New Roman" w:cs="Times New Roman"/>
           <w:i/>
           <w:iCs/>
           <w:sz w:val="24"/>
@@ -181,7 +241,7 @@
           <w:szCs w:val="24"/>
           <w:highlight w:val="yellow"/>
         </w:rPr>
-        <w:t>April 14, 2020</w:t>
+        <w:t>April 24, 2020</w:t>
       </w:r>
       <w:r>
         <w:rPr>
@@ -191,7 +251,7 @@
           <w:sz w:val="24"/>
           <w:szCs w:val="24"/>
         </w:rPr>
-        <w:t xml:space="preserve">. Last modified on </w:t>
+        <w:t>.</w:t>
       </w:r>
       <w:r>
         <w:rPr>
@@ -200,17 +260,37 @@
           <w:iCs/>
           <w:sz w:val="24"/>
           <w:szCs w:val="24"/>
-          <w:highlight w:val="yellow"/>
-        </w:rPr>
-        <w:t>April 14, 2020</w:t>
+        </w:rPr>
+        <w:t xml:space="preserve"> </w:t>
       </w:r>
       <w:r>
         <w:rPr>
           <w:rFonts w:ascii="Times New Roman" w:eastAsia="Cambria" w:hAnsi="Times New Roman" w:cs="Times New Roman"/>
           <w:i/>
           <w:iCs/>
-          <w:sz w:val="24"/>
-          <w:szCs w:val="24"/>
+          <w:sz w:val="20"/>
+          <w:szCs w:val="20"/>
+        </w:rPr>
+        <w:t xml:space="preserve">Last modified on </w:t>
+      </w:r>
+      <w:r>
+        <w:rPr>
+          <w:rFonts w:ascii="Times New Roman" w:eastAsia="Cambria" w:hAnsi="Times New Roman" w:cs="Times New Roman"/>
+          <w:i/>
+          <w:iCs/>
+          <w:sz w:val="20"/>
+          <w:szCs w:val="20"/>
+          <w:highlight w:val="yellow"/>
+        </w:rPr>
+        <w:t>April 24, 2020</w:t>
+      </w:r>
+      <w:r>
+        <w:rPr>
+          <w:rFonts w:ascii="Times New Roman" w:eastAsia="Cambria" w:hAnsi="Times New Roman" w:cs="Times New Roman"/>
+          <w:i/>
+          <w:iCs/>
+          <w:sz w:val="20"/>
+          <w:szCs w:val="20"/>
         </w:rPr>
         <w:t>.</w:t>
       </w:r>
@@ -498,8 +578,6 @@
         </w:rPr>
         <w:t xml:space="preserve"> river</w:t>
       </w:r>
-      <w:bookmarkStart w:id="0" w:name="_GoBack"/>
-      <w:bookmarkEnd w:id="0"/>
       <w:r>
         <w:rPr>
           <w:rFonts w:ascii="Times New Roman" w:eastAsia="Cambria" w:hAnsi="Times New Roman" w:cs="Times New Roman"/>
@@ -520,107 +598,6 @@
     <w:p>
       <w:pPr>
         <w:spacing w:line="360" w:lineRule="auto"/>
-        <w:rPr>
-          <w:rFonts w:ascii="Times New Roman" w:eastAsia="Cambria" w:hAnsi="Times New Roman" w:cs="Times New Roman"/>
-          <w:sz w:val="24"/>
-          <w:szCs w:val="24"/>
-        </w:rPr>
-      </w:pPr>
-      <w:r>
-        <w:rPr>
-          <w:rFonts w:ascii="Times New Roman" w:eastAsia="Times New Roman" w:hAnsi="Times New Roman" w:cs="Times New Roman"/>
-          <w:bCs/>
-          <w:color w:val="000000"/>
-          <w:sz w:val="24"/>
-          <w:szCs w:val="24"/>
-        </w:rPr>
-        <w:t xml:space="preserve">This manual provides instructions for operating BROSS in the standard SASWE system format. </w:t>
-      </w:r>
-      <w:r>
-        <w:rPr>
-          <w:rFonts w:ascii="Times New Roman" w:eastAsia="Times New Roman" w:hAnsi="Times New Roman"/>
-          <w:bCs/>
-          <w:color w:val="000000"/>
-          <w:sz w:val="24"/>
-          <w:szCs w:val="24"/>
-        </w:rPr>
-        <w:t>D</w:t>
-      </w:r>
-      <w:r>
-        <w:rPr>
-          <w:rFonts w:ascii="Times New Roman" w:eastAsia="Times New Roman" w:hAnsi="Times New Roman"/>
-          <w:bCs/>
-          <w:color w:val="000000"/>
-          <w:sz w:val="24"/>
-          <w:szCs w:val="24"/>
-        </w:rPr>
-        <w:t xml:space="preserve">etailed technical background </w:t>
-      </w:r>
-      <w:r>
-        <w:rPr>
-          <w:rFonts w:ascii="Times New Roman" w:eastAsia="Times New Roman" w:hAnsi="Times New Roman"/>
-          <w:bCs/>
-          <w:color w:val="000000"/>
-          <w:sz w:val="24"/>
-          <w:szCs w:val="24"/>
-        </w:rPr>
-        <w:t xml:space="preserve">on the model calibration </w:t>
-      </w:r>
-      <w:r>
-        <w:rPr>
-          <w:rFonts w:ascii="Times New Roman" w:eastAsia="Times New Roman" w:hAnsi="Times New Roman"/>
-          <w:bCs/>
-          <w:color w:val="000000"/>
-          <w:sz w:val="24"/>
-          <w:szCs w:val="24"/>
-        </w:rPr>
-        <w:t xml:space="preserve">is found </w:t>
-      </w:r>
-      <w:r>
-        <w:rPr>
-          <w:rFonts w:ascii="Times New Roman" w:eastAsia="Times New Roman" w:hAnsi="Times New Roman"/>
-          <w:bCs/>
-          <w:color w:val="000000"/>
-          <w:sz w:val="24"/>
-          <w:szCs w:val="24"/>
-        </w:rPr>
-        <w:t>in the technical manual at</w:t>
-      </w:r>
-      <w:r>
-        <w:rPr>
-          <w:rFonts w:ascii="Times New Roman" w:eastAsia="Times New Roman" w:hAnsi="Times New Roman"/>
-          <w:bCs/>
-          <w:color w:val="000000"/>
-          <w:sz w:val="24"/>
-          <w:szCs w:val="24"/>
-        </w:rPr>
-        <w:t xml:space="preserve"> </w:t>
-      </w:r>
-      <w:r>
-        <w:rPr>
-          <w:rFonts w:ascii="Times New Roman" w:eastAsia="Times New Roman" w:hAnsi="Times New Roman"/>
-          <w:bCs/>
-          <w:color w:val="000000"/>
-          <w:sz w:val="24"/>
-          <w:szCs w:val="24"/>
-          <w:highlight w:val="yellow"/>
-        </w:rPr>
-        <w:t>[INSERT LINK</w:t>
-      </w:r>
-      <w:r>
-        <w:rPr>
-          <w:rFonts w:ascii="Times New Roman" w:eastAsia="Times New Roman" w:hAnsi="Times New Roman"/>
-          <w:bCs/>
-          <w:color w:val="000000"/>
-          <w:sz w:val="24"/>
-          <w:szCs w:val="24"/>
-        </w:rPr>
-        <w:t>].</w:t>
-      </w:r>
-    </w:p>
-    <w:p>
-      <w:pPr>
-        <w:spacing w:line="360" w:lineRule="auto"/>
         <w:jc w:val="center"/>
         <w:rPr>
           <w:rFonts w:ascii="Times New Roman" w:eastAsia="Cambria" w:hAnsi="Times New Roman" w:cs="Times New Roman"/>
@@ -638,9 +615,9 @@
           <w:szCs w:val="24"/>
         </w:rPr>
         <w:drawing>
-          <wp:inline distT="0" distB="0" distL="0" distR="0" wp14:anchorId="239ABC98" wp14:editId="3C6A51F4">
-            <wp:extent cx="2767296" cy="2590800"/>
-            <wp:effectExtent l="0" t="0" r="0" b="0"/>
+          <wp:inline distT="0" distB="0" distL="0" distR="0" wp14:anchorId="239ABC98" wp14:editId="707CDCE1">
+            <wp:extent cx="2214595" cy="2073349"/>
+            <wp:effectExtent l="0" t="0" r="0" b="3175"/>
             <wp:docPr id="4" name="Picture 4"/>
             <wp:cNvGraphicFramePr>
               <a:graphicFrameLocks xmlns:a="http://schemas.openxmlformats.org/drawingml/2006/main" noChangeAspect="1"/>
@@ -660,7 +637,7 @@
                   <pic:spPr bwMode="auto">
                     <a:xfrm>
                       <a:off x="0" y="0"/>
-                      <a:ext cx="2790144" cy="2612191"/>
+                      <a:ext cx="2260329" cy="2116166"/>
                     </a:xfrm>
                     <a:prstGeom prst="rect">
                       <a:avLst/>
@@ -689,6 +666,8 @@
           <w:rFonts w:ascii="Times New Roman" w:eastAsia="Cambria" w:hAnsi="Times New Roman" w:cs="Times New Roman"/>
           <w:b/>
           <w:bCs/>
+          <w:i/>
+          <w:iCs/>
           <w:sz w:val="24"/>
           <w:szCs w:val="24"/>
         </w:rPr>
@@ -698,6 +677,8 @@
           <w:rFonts w:ascii="Times New Roman" w:eastAsia="Cambria" w:hAnsi="Times New Roman" w:cs="Times New Roman"/>
           <w:b/>
           <w:bCs/>
+          <w:i/>
+          <w:iCs/>
           <w:sz w:val="24"/>
           <w:szCs w:val="24"/>
         </w:rPr>
@@ -708,6 +689,8 @@
           <w:rFonts w:ascii="Times New Roman" w:eastAsia="Cambria" w:hAnsi="Times New Roman" w:cs="Times New Roman"/>
           <w:b/>
           <w:bCs/>
+          <w:i/>
+          <w:iCs/>
           <w:sz w:val="24"/>
           <w:szCs w:val="24"/>
         </w:rPr>
@@ -718,6 +701,8 @@
           <w:rFonts w:ascii="Times New Roman" w:eastAsia="Cambria" w:hAnsi="Times New Roman" w:cs="Times New Roman"/>
           <w:b/>
           <w:bCs/>
+          <w:i/>
+          <w:iCs/>
           <w:sz w:val="24"/>
           <w:szCs w:val="24"/>
         </w:rPr>
@@ -728,32 +713,68 @@
       <w:pPr>
         <w:spacing w:line="360" w:lineRule="auto"/>
         <w:rPr>
+          <w:rFonts w:ascii="Times New Roman" w:eastAsia="Cambria" w:hAnsi="Times New Roman" w:cs="Times New Roman"/>
+          <w:sz w:val="24"/>
+          <w:szCs w:val="24"/>
+        </w:rPr>
+      </w:pPr>
+      <w:r>
+        <w:rPr>
           <w:rFonts w:ascii="Times New Roman" w:eastAsia="Times New Roman" w:hAnsi="Times New Roman" w:cs="Times New Roman"/>
           <w:bCs/>
           <w:color w:val="000000"/>
           <w:sz w:val="24"/>
           <w:szCs w:val="24"/>
         </w:rPr>
-      </w:pPr>
-      <w:r>
-        <w:rPr>
-          <w:rFonts w:ascii="Times New Roman" w:eastAsia="Cambria" w:hAnsi="Times New Roman" w:cs="Times New Roman"/>
-          <w:sz w:val="24"/>
-          <w:szCs w:val="24"/>
-        </w:rPr>
-        <w:t xml:space="preserve">This manual is for the BROSS system implemented in </w:t>
-      </w:r>
-      <w:r>
-        <w:rPr>
-          <w:rFonts w:ascii="Times New Roman" w:eastAsia="Cambria" w:hAnsi="Times New Roman" w:cs="Times New Roman"/>
-          <w:sz w:val="24"/>
-          <w:szCs w:val="24"/>
-        </w:rPr>
-        <w:t>the standard SASWE monitoring system</w:t>
-      </w:r>
-      <w:r>
-        <w:rPr>
-          <w:rFonts w:ascii="Times New Roman" w:eastAsia="Cambria" w:hAnsi="Times New Roman" w:cs="Times New Roman"/>
+        <w:t>This manual provides user instructions for operating BROSS in the SASWE system format (</w:t>
+      </w:r>
+      <w:hyperlink r:id="rId8" w:history="1">
+        <w:r>
+          <w:rPr>
+            <w:rStyle w:val="Hyperlink"/>
+            <w:rFonts w:ascii="Times New Roman" w:hAnsi="Times New Roman" w:cs="Times New Roman"/>
+            <w:sz w:val="24"/>
+            <w:szCs w:val="24"/>
+          </w:rPr>
+          <w:t>http://depts.washington.edu/saswe/bross/</w:t>
+        </w:r>
+      </w:hyperlink>
+      <w:r>
+        <w:rPr>
+          <w:rStyle w:val="Hyperlink"/>
+          <w:rFonts w:ascii="Times New Roman" w:hAnsi="Times New Roman" w:cs="Times New Roman"/>
+          <w:sz w:val="24"/>
+          <w:szCs w:val="24"/>
+        </w:rPr>
+        <w:t>)</w:t>
+      </w:r>
+      <w:r>
+        <w:rPr>
+          <w:rFonts w:ascii="Times New Roman" w:eastAsia="Times New Roman" w:hAnsi="Times New Roman" w:cs="Times New Roman"/>
+          <w:bCs/>
+          <w:color w:val="000000"/>
+          <w:sz w:val="24"/>
+          <w:szCs w:val="24"/>
+        </w:rPr>
+        <w:t xml:space="preserve">. This is a living document stored at </w:t>
+      </w:r>
+      <w:hyperlink r:id="rId9" w:history="1">
+        <w:r>
+          <w:rPr>
+            <w:rStyle w:val="Hyperlink"/>
+            <w:rFonts w:ascii="Times New Roman" w:eastAsia="Times New Roman" w:hAnsi="Times New Roman" w:cs="Times New Roman"/>
+            <w:bCs/>
+            <w:sz w:val="24"/>
+            <w:szCs w:val="24"/>
+          </w:rPr>
+          <w:t>https://github.com/cbev/bross/blob/master/manual_user_SASWE.docx</w:t>
+        </w:r>
+      </w:hyperlink>
+      <w:r>
+        <w:rPr>
+          <w:rFonts w:ascii="Times New Roman" w:eastAsia="Times New Roman" w:hAnsi="Times New Roman" w:cs="Times New Roman"/>
+          <w:bCs/>
+          <w:color w:val="000000"/>
           <w:sz w:val="24"/>
           <w:szCs w:val="24"/>
         </w:rPr>
@@ -761,199 +782,458 @@
       </w:r>
       <w:r>
         <w:rPr>
-          <w:rFonts w:ascii="Times New Roman" w:eastAsia="Times New Roman" w:hAnsi="Times New Roman" w:cs="Times New Roman"/>
+          <w:rFonts w:ascii="Times New Roman" w:eastAsia="Times New Roman" w:hAnsi="Times New Roman"/>
           <w:bCs/>
           <w:color w:val="000000"/>
           <w:sz w:val="24"/>
           <w:szCs w:val="24"/>
         </w:rPr>
-        <w:t xml:space="preserve">This system provides two data output options: (1) SSC estimated from </w:t>
-      </w:r>
-      <w:r>
-        <w:rPr>
-          <w:rFonts w:ascii="Times New Roman" w:eastAsia="Times New Roman" w:hAnsi="Times New Roman" w:cs="Times New Roman"/>
+        <w:t>D</w:t>
+      </w:r>
+      <w:r>
+        <w:rPr>
+          <w:rFonts w:ascii="Times New Roman" w:eastAsia="Times New Roman" w:hAnsi="Times New Roman"/>
           <w:bCs/>
           <w:color w:val="000000"/>
           <w:sz w:val="24"/>
           <w:szCs w:val="24"/>
         </w:rPr>
-        <w:t xml:space="preserve">Landsat 8 </w:t>
-      </w:r>
-      <w:r>
-        <w:rPr>
-          <w:rFonts w:ascii="Times New Roman" w:eastAsia="Times New Roman" w:hAnsi="Times New Roman" w:cs="Times New Roman"/>
+        <w:t xml:space="preserve">etailed technical background </w:t>
+      </w:r>
+      <w:r>
+        <w:rPr>
+          <w:rFonts w:ascii="Times New Roman" w:eastAsia="Times New Roman" w:hAnsi="Times New Roman"/>
           <w:bCs/>
           <w:color w:val="000000"/>
           <w:sz w:val="24"/>
           <w:szCs w:val="24"/>
         </w:rPr>
-        <w:t xml:space="preserve">satellite data </w:t>
-      </w:r>
-      <w:r>
-        <w:rPr>
-          <w:rFonts w:ascii="Times New Roman" w:eastAsia="Times New Roman" w:hAnsi="Times New Roman" w:cs="Times New Roman"/>
+        <w:t>on the remote sensing and modeling techniques i</w:t>
+      </w:r>
+      <w:r>
+        <w:rPr>
+          <w:rFonts w:ascii="Times New Roman" w:eastAsia="Times New Roman" w:hAnsi="Times New Roman"/>
           <w:bCs/>
           <w:color w:val="000000"/>
           <w:sz w:val="24"/>
           <w:szCs w:val="24"/>
         </w:rPr>
-        <w:lastRenderedPageBreak/>
-        <w:t xml:space="preserve">using a regression model; and </w:t>
-      </w:r>
-      <w:r>
-        <w:rPr>
-          <w:rFonts w:ascii="Times New Roman" w:eastAsia="Times New Roman" w:hAnsi="Times New Roman" w:cs="Times New Roman"/>
+        <w:t xml:space="preserve">s found </w:t>
+      </w:r>
+      <w:r>
+        <w:rPr>
+          <w:rFonts w:ascii="Times New Roman" w:eastAsia="Times New Roman" w:hAnsi="Times New Roman"/>
           <w:bCs/>
           <w:color w:val="000000"/>
           <w:sz w:val="24"/>
           <w:szCs w:val="24"/>
         </w:rPr>
-        <w:t xml:space="preserve">(2) SSC estimated from </w:t>
-      </w:r>
-      <w:r>
-        <w:rPr>
-          <w:rFonts w:ascii="Times New Roman" w:eastAsia="Times New Roman" w:hAnsi="Times New Roman" w:cs="Times New Roman"/>
+        <w:t xml:space="preserve">in the technical manual. We recommend that users who will be using SSC data from BROSS review the manual to understand the limitations and uncertainties of the data. The technical manual is a living document stored at </w:t>
+      </w:r>
+      <w:hyperlink r:id="rId10" w:history="1">
+        <w:r>
+          <w:rPr>
+            <w:rStyle w:val="Hyperlink"/>
+            <w:rFonts w:ascii="Times New Roman" w:eastAsia="Times New Roman" w:hAnsi="Times New Roman"/>
+            <w:bCs/>
+            <w:sz w:val="24"/>
+            <w:szCs w:val="24"/>
+          </w:rPr>
+          <w:t>https://github.com/cbev/bross/blob/master/manual_technical.docx</w:t>
+        </w:r>
+      </w:hyperlink>
+      <w:r>
+        <w:rPr>
+          <w:rFonts w:ascii="Times New Roman" w:eastAsia="Times New Roman" w:hAnsi="Times New Roman"/>
           <w:bCs/>
           <w:color w:val="000000"/>
           <w:sz w:val="24"/>
           <w:szCs w:val="24"/>
         </w:rPr>
-        <w:t xml:space="preserve">Landsat 8 </w:t>
-      </w:r>
-      <w:r>
-        <w:rPr>
-          <w:rFonts w:ascii="Times New Roman" w:eastAsia="Times New Roman" w:hAnsi="Times New Roman" w:cs="Times New Roman"/>
-          <w:bCs/>
-          <w:color w:val="000000"/>
-          <w:sz w:val="24"/>
-          <w:szCs w:val="24"/>
-        </w:rPr>
-        <w:t xml:space="preserve">satellite data using an artificial neural network (ANN) model. </w:t>
-      </w:r>
-      <w:r>
-        <w:rPr>
-          <w:rFonts w:ascii="Times New Roman" w:eastAsia="Times New Roman" w:hAnsi="Times New Roman" w:cs="Times New Roman"/>
-          <w:bCs/>
-          <w:color w:val="000000"/>
-          <w:sz w:val="24"/>
-          <w:szCs w:val="24"/>
-        </w:rPr>
-        <w:t>Each of these outputs are provided in two forms</w:t>
-      </w:r>
-      <w:r>
-        <w:rPr>
-          <w:rFonts w:ascii="Times New Roman" w:eastAsia="Times New Roman" w:hAnsi="Times New Roman" w:cs="Times New Roman"/>
-          <w:bCs/>
-          <w:color w:val="000000"/>
-          <w:sz w:val="24"/>
-          <w:szCs w:val="24"/>
-        </w:rPr>
-        <w:t xml:space="preserve"> (Figure 2)</w:t>
-      </w:r>
-      <w:r>
-        <w:rPr>
-          <w:rFonts w:ascii="Times New Roman" w:eastAsia="Times New Roman" w:hAnsi="Times New Roman" w:cs="Times New Roman"/>
-          <w:bCs/>
-          <w:color w:val="000000"/>
-          <w:sz w:val="24"/>
-          <w:szCs w:val="24"/>
-        </w:rPr>
-        <w:t xml:space="preserve">: (1) a time series of SSC </w:t>
-      </w:r>
-      <w:r>
-        <w:rPr>
-          <w:rFonts w:ascii="Times New Roman" w:eastAsia="Times New Roman" w:hAnsi="Times New Roman" w:cs="Times New Roman"/>
-          <w:bCs/>
-          <w:color w:val="000000"/>
-          <w:sz w:val="24"/>
-          <w:szCs w:val="24"/>
-        </w:rPr>
-        <w:t>estimates</w:t>
-      </w:r>
-      <w:r>
-        <w:rPr>
-          <w:rFonts w:ascii="Times New Roman" w:eastAsia="Times New Roman" w:hAnsi="Times New Roman" w:cs="Times New Roman"/>
-          <w:bCs/>
-          <w:color w:val="000000"/>
-          <w:sz w:val="24"/>
-          <w:szCs w:val="24"/>
-        </w:rPr>
-        <w:t xml:space="preserve"> </w:t>
-      </w:r>
-      <w:r>
-        <w:rPr>
-          <w:rFonts w:ascii="Times New Roman" w:eastAsia="Times New Roman" w:hAnsi="Times New Roman" w:cs="Times New Roman"/>
-          <w:bCs/>
-          <w:color w:val="000000"/>
-          <w:sz w:val="24"/>
-          <w:szCs w:val="24"/>
-        </w:rPr>
-        <w:t>at four in situ monitoring stations (Bahadurabad, Hardinge Bridge, Baruria, and Mawa) since 2013</w:t>
-      </w:r>
-      <w:r>
-        <w:rPr>
-          <w:rFonts w:ascii="Times New Roman" w:eastAsia="Times New Roman" w:hAnsi="Times New Roman" w:cs="Times New Roman"/>
-          <w:bCs/>
-          <w:color w:val="000000"/>
-          <w:sz w:val="24"/>
-          <w:szCs w:val="24"/>
-        </w:rPr>
-        <w:t>; and (2)</w:t>
-      </w:r>
-      <w:r>
-        <w:rPr>
-          <w:rFonts w:ascii="Times New Roman" w:eastAsia="Times New Roman" w:hAnsi="Times New Roman" w:cs="Times New Roman"/>
-          <w:bCs/>
-          <w:color w:val="000000"/>
-          <w:sz w:val="24"/>
-          <w:szCs w:val="24"/>
-        </w:rPr>
-        <w:t xml:space="preserve"> SSC</w:t>
-      </w:r>
-      <w:r>
-        <w:rPr>
-          <w:rFonts w:ascii="Times New Roman" w:eastAsia="Times New Roman" w:hAnsi="Times New Roman" w:cs="Times New Roman"/>
-          <w:bCs/>
-          <w:color w:val="000000"/>
-          <w:sz w:val="24"/>
-          <w:szCs w:val="24"/>
-        </w:rPr>
-        <w:t xml:space="preserve"> mapped over the BROSS domain (Figure 1) for </w:t>
-      </w:r>
-      <w:r>
-        <w:rPr>
-          <w:rFonts w:ascii="Times New Roman" w:eastAsia="Times New Roman" w:hAnsi="Times New Roman" w:cs="Times New Roman"/>
-          <w:bCs/>
-          <w:color w:val="000000"/>
-          <w:sz w:val="24"/>
-          <w:szCs w:val="24"/>
-        </w:rPr>
-        <w:t xml:space="preserve">the past 6 months. Both the </w:t>
-      </w:r>
-      <w:r>
-        <w:rPr>
-          <w:rFonts w:ascii="Times New Roman" w:eastAsia="Times New Roman" w:hAnsi="Times New Roman" w:cs="Times New Roman"/>
-          <w:bCs/>
-          <w:color w:val="000000"/>
-          <w:sz w:val="24"/>
-          <w:szCs w:val="24"/>
-        </w:rPr>
-        <w:t>SSC time series and map data can be downloaded.</w:t>
+        <w:t xml:space="preserve">. </w:t>
       </w:r>
     </w:p>
     <w:p>
       <w:pPr>
-        <w:pStyle w:val="ListParagraph"/>
         <w:spacing w:line="360" w:lineRule="auto"/>
-        <w:ind w:left="360"/>
+        <w:rPr>
+          <w:rFonts w:ascii="Times New Roman" w:eastAsia="Times New Roman" w:hAnsi="Times New Roman" w:cs="Times New Roman"/>
+          <w:bCs/>
+          <w:color w:val="000000"/>
+          <w:sz w:val="24"/>
+          <w:szCs w:val="24"/>
+        </w:rPr>
+      </w:pPr>
+      <w:r>
+        <w:rPr>
+          <w:rFonts w:ascii="Times New Roman" w:eastAsia="Cambria" w:hAnsi="Times New Roman" w:cs="Times New Roman"/>
+          <w:sz w:val="24"/>
+          <w:szCs w:val="24"/>
+        </w:rPr>
+        <w:lastRenderedPageBreak/>
+        <w:t xml:space="preserve">The BROSS SASWE </w:t>
+      </w:r>
+      <w:r>
+        <w:rPr>
+          <w:rFonts w:ascii="Times New Roman" w:eastAsia="Times New Roman" w:hAnsi="Times New Roman" w:cs="Times New Roman"/>
+          <w:bCs/>
+          <w:color w:val="000000"/>
+          <w:sz w:val="24"/>
+          <w:szCs w:val="24"/>
+        </w:rPr>
+        <w:t xml:space="preserve">system </w:t>
+      </w:r>
+      <w:r>
+        <w:rPr>
+          <w:rFonts w:ascii="Times New Roman" w:eastAsia="Times New Roman" w:hAnsi="Times New Roman" w:cs="Times New Roman"/>
+          <w:bCs/>
+          <w:color w:val="000000"/>
+          <w:sz w:val="24"/>
+          <w:szCs w:val="24"/>
+        </w:rPr>
+        <w:t xml:space="preserve">operates using Landsat 8 satellite data. The system </w:t>
+      </w:r>
+      <w:r>
+        <w:rPr>
+          <w:rFonts w:ascii="Times New Roman" w:eastAsia="Times New Roman" w:hAnsi="Times New Roman" w:cs="Times New Roman"/>
+          <w:bCs/>
+          <w:color w:val="000000"/>
+          <w:sz w:val="24"/>
+          <w:szCs w:val="24"/>
+        </w:rPr>
+        <w:t xml:space="preserve">provides two data output options: (1) SSC estimated from satellite data using a regression model; and </w:t>
+      </w:r>
+      <w:r>
+        <w:rPr>
+          <w:rFonts w:ascii="Times New Roman" w:eastAsia="Times New Roman" w:hAnsi="Times New Roman" w:cs="Times New Roman"/>
+          <w:bCs/>
+          <w:color w:val="000000"/>
+          <w:sz w:val="24"/>
+          <w:szCs w:val="24"/>
+        </w:rPr>
+        <w:t xml:space="preserve">(2) SSC estimated from satellite data using an artificial neural network (ANN) model. </w:t>
+      </w:r>
+      <w:r>
+        <w:rPr>
+          <w:rFonts w:ascii="Times New Roman" w:eastAsia="Times New Roman" w:hAnsi="Times New Roman" w:cs="Times New Roman"/>
+          <w:bCs/>
+          <w:color w:val="000000"/>
+          <w:sz w:val="24"/>
+          <w:szCs w:val="24"/>
+        </w:rPr>
+        <w:t xml:space="preserve">Table 1 summarizes the difference between the regression and ANN model performance, and further details are provided in the technical manual. </w:t>
+      </w:r>
+      <w:r>
+        <w:rPr>
+          <w:rFonts w:ascii="Times New Roman" w:eastAsia="Times New Roman" w:hAnsi="Times New Roman" w:cs="Times New Roman"/>
+          <w:bCs/>
+          <w:color w:val="000000"/>
+          <w:sz w:val="24"/>
+          <w:szCs w:val="24"/>
+        </w:rPr>
+        <w:t xml:space="preserve">Each of the outputs are provided in two forms: (1) a time series of SSC </w:t>
+      </w:r>
+      <w:r>
+        <w:rPr>
+          <w:rFonts w:ascii="Times New Roman" w:eastAsia="Times New Roman" w:hAnsi="Times New Roman" w:cs="Times New Roman"/>
+          <w:bCs/>
+          <w:color w:val="000000"/>
+          <w:sz w:val="24"/>
+          <w:szCs w:val="24"/>
+        </w:rPr>
+        <w:t>estimates</w:t>
+      </w:r>
+      <w:r>
+        <w:rPr>
+          <w:rFonts w:ascii="Times New Roman" w:eastAsia="Times New Roman" w:hAnsi="Times New Roman" w:cs="Times New Roman"/>
+          <w:bCs/>
+          <w:color w:val="000000"/>
+          <w:sz w:val="24"/>
+          <w:szCs w:val="24"/>
+        </w:rPr>
+        <w:t xml:space="preserve"> </w:t>
+      </w:r>
+      <w:r>
+        <w:rPr>
+          <w:rFonts w:ascii="Times New Roman" w:eastAsia="Times New Roman" w:hAnsi="Times New Roman" w:cs="Times New Roman"/>
+          <w:bCs/>
+          <w:color w:val="000000"/>
+          <w:sz w:val="24"/>
+          <w:szCs w:val="24"/>
+        </w:rPr>
+        <w:t>at four in situ monitoring stations (</w:t>
+      </w:r>
+      <w:proofErr w:type="spellStart"/>
+      <w:r>
+        <w:rPr>
+          <w:rFonts w:ascii="Times New Roman" w:eastAsia="Times New Roman" w:hAnsi="Times New Roman" w:cs="Times New Roman"/>
+          <w:bCs/>
+          <w:color w:val="000000"/>
+          <w:sz w:val="24"/>
+          <w:szCs w:val="24"/>
+        </w:rPr>
+        <w:t>Bahadurabad</w:t>
+      </w:r>
+      <w:proofErr w:type="spellEnd"/>
+      <w:r>
+        <w:rPr>
+          <w:rFonts w:ascii="Times New Roman" w:eastAsia="Times New Roman" w:hAnsi="Times New Roman" w:cs="Times New Roman"/>
+          <w:bCs/>
+          <w:color w:val="000000"/>
+          <w:sz w:val="24"/>
+          <w:szCs w:val="24"/>
+        </w:rPr>
+        <w:t xml:space="preserve">, </w:t>
+      </w:r>
+      <w:proofErr w:type="spellStart"/>
+      <w:r>
+        <w:rPr>
+          <w:rFonts w:ascii="Times New Roman" w:eastAsia="Times New Roman" w:hAnsi="Times New Roman" w:cs="Times New Roman"/>
+          <w:bCs/>
+          <w:color w:val="000000"/>
+          <w:sz w:val="24"/>
+          <w:szCs w:val="24"/>
+        </w:rPr>
+        <w:t>Hardinge</w:t>
+      </w:r>
+      <w:proofErr w:type="spellEnd"/>
+      <w:r>
+        <w:rPr>
+          <w:rFonts w:ascii="Times New Roman" w:eastAsia="Times New Roman" w:hAnsi="Times New Roman" w:cs="Times New Roman"/>
+          <w:bCs/>
+          <w:color w:val="000000"/>
+          <w:sz w:val="24"/>
+          <w:szCs w:val="24"/>
+        </w:rPr>
+        <w:t xml:space="preserve"> Bridge, </w:t>
+      </w:r>
+      <w:proofErr w:type="spellStart"/>
+      <w:r>
+        <w:rPr>
+          <w:rFonts w:ascii="Times New Roman" w:eastAsia="Times New Roman" w:hAnsi="Times New Roman" w:cs="Times New Roman"/>
+          <w:bCs/>
+          <w:color w:val="000000"/>
+          <w:sz w:val="24"/>
+          <w:szCs w:val="24"/>
+        </w:rPr>
+        <w:t>Baruria</w:t>
+      </w:r>
+      <w:proofErr w:type="spellEnd"/>
+      <w:r>
+        <w:rPr>
+          <w:rFonts w:ascii="Times New Roman" w:eastAsia="Times New Roman" w:hAnsi="Times New Roman" w:cs="Times New Roman"/>
+          <w:bCs/>
+          <w:color w:val="000000"/>
+          <w:sz w:val="24"/>
+          <w:szCs w:val="24"/>
+        </w:rPr>
+        <w:t xml:space="preserve">, and </w:t>
+      </w:r>
+      <w:proofErr w:type="spellStart"/>
+      <w:r>
+        <w:rPr>
+          <w:rFonts w:ascii="Times New Roman" w:eastAsia="Times New Roman" w:hAnsi="Times New Roman" w:cs="Times New Roman"/>
+          <w:bCs/>
+          <w:color w:val="000000"/>
+          <w:sz w:val="24"/>
+          <w:szCs w:val="24"/>
+        </w:rPr>
+        <w:t>Mawa</w:t>
+      </w:r>
+      <w:proofErr w:type="spellEnd"/>
+      <w:r>
+        <w:rPr>
+          <w:rFonts w:ascii="Times New Roman" w:eastAsia="Times New Roman" w:hAnsi="Times New Roman" w:cs="Times New Roman"/>
+          <w:bCs/>
+          <w:color w:val="000000"/>
+          <w:sz w:val="24"/>
+          <w:szCs w:val="24"/>
+        </w:rPr>
+        <w:t>) since 2013</w:t>
+      </w:r>
+      <w:r>
+        <w:rPr>
+          <w:rFonts w:ascii="Times New Roman" w:eastAsia="Times New Roman" w:hAnsi="Times New Roman" w:cs="Times New Roman"/>
+          <w:bCs/>
+          <w:color w:val="000000"/>
+          <w:sz w:val="24"/>
+          <w:szCs w:val="24"/>
+        </w:rPr>
+        <w:t xml:space="preserve"> (when Landsat 8 was first operational)</w:t>
+      </w:r>
+      <w:r>
+        <w:rPr>
+          <w:rFonts w:ascii="Times New Roman" w:eastAsia="Times New Roman" w:hAnsi="Times New Roman" w:cs="Times New Roman"/>
+          <w:bCs/>
+          <w:color w:val="000000"/>
+          <w:sz w:val="24"/>
+          <w:szCs w:val="24"/>
+        </w:rPr>
+        <w:t>; and (2)</w:t>
+      </w:r>
+      <w:r>
+        <w:rPr>
+          <w:rFonts w:ascii="Times New Roman" w:eastAsia="Times New Roman" w:hAnsi="Times New Roman" w:cs="Times New Roman"/>
+          <w:bCs/>
+          <w:color w:val="000000"/>
+          <w:sz w:val="24"/>
+          <w:szCs w:val="24"/>
+        </w:rPr>
+        <w:t xml:space="preserve"> SSC</w:t>
+      </w:r>
+      <w:r>
+        <w:rPr>
+          <w:rFonts w:ascii="Times New Roman" w:eastAsia="Times New Roman" w:hAnsi="Times New Roman" w:cs="Times New Roman"/>
+          <w:bCs/>
+          <w:color w:val="000000"/>
+          <w:sz w:val="24"/>
+          <w:szCs w:val="24"/>
+        </w:rPr>
+        <w:t xml:space="preserve"> mapped over the BROSS domain (Figure 1) for </w:t>
+      </w:r>
+      <w:r>
+        <w:rPr>
+          <w:rFonts w:ascii="Times New Roman" w:eastAsia="Times New Roman" w:hAnsi="Times New Roman" w:cs="Times New Roman"/>
+          <w:bCs/>
+          <w:color w:val="000000"/>
+          <w:sz w:val="24"/>
+          <w:szCs w:val="24"/>
+        </w:rPr>
+        <w:t xml:space="preserve">the past 6 months. </w:t>
+      </w:r>
+      <w:r>
+        <w:rPr>
+          <w:rFonts w:ascii="Times New Roman" w:eastAsia="Times New Roman" w:hAnsi="Times New Roman" w:cs="Times New Roman"/>
+          <w:bCs/>
+          <w:color w:val="000000"/>
+          <w:sz w:val="24"/>
+          <w:szCs w:val="24"/>
+        </w:rPr>
+        <w:t xml:space="preserve">Figure 2 shows an example of these two forms of outputs. </w:t>
+      </w:r>
+      <w:r>
+        <w:rPr>
+          <w:rFonts w:ascii="Times New Roman" w:eastAsia="Times New Roman" w:hAnsi="Times New Roman" w:cs="Times New Roman"/>
+          <w:bCs/>
+          <w:color w:val="000000"/>
+          <w:sz w:val="24"/>
+          <w:szCs w:val="24"/>
+        </w:rPr>
+        <w:t xml:space="preserve">Both the </w:t>
+      </w:r>
+      <w:r>
+        <w:rPr>
+          <w:rFonts w:ascii="Times New Roman" w:eastAsia="Times New Roman" w:hAnsi="Times New Roman" w:cs="Times New Roman"/>
+          <w:bCs/>
+          <w:color w:val="000000"/>
+          <w:sz w:val="24"/>
+          <w:szCs w:val="24"/>
+        </w:rPr>
+        <w:t>SSC time series and map data can be downloaded</w:t>
+      </w:r>
+      <w:r>
+        <w:rPr>
+          <w:rFonts w:ascii="Times New Roman" w:eastAsia="Times New Roman" w:hAnsi="Times New Roman" w:cs="Times New Roman"/>
+          <w:bCs/>
+          <w:color w:val="000000"/>
+          <w:sz w:val="24"/>
+          <w:szCs w:val="24"/>
+        </w:rPr>
+        <w:t xml:space="preserve"> by the user</w:t>
+      </w:r>
+      <w:r>
+        <w:rPr>
+          <w:rFonts w:ascii="Times New Roman" w:eastAsia="Times New Roman" w:hAnsi="Times New Roman" w:cs="Times New Roman"/>
+          <w:bCs/>
+          <w:color w:val="000000"/>
+          <w:sz w:val="24"/>
+          <w:szCs w:val="24"/>
+        </w:rPr>
+        <w:t>.</w:t>
+      </w:r>
+    </w:p>
+    <w:p>
+      <w:pPr>
+        <w:spacing w:line="360" w:lineRule="auto"/>
+        <w:rPr>
+          <w:rFonts w:ascii="Times New Roman" w:eastAsia="Cambria" w:hAnsi="Times New Roman" w:cs="Times New Roman"/>
+          <w:b/>
+          <w:bCs/>
+          <w:i/>
+          <w:iCs/>
+          <w:sz w:val="24"/>
+          <w:szCs w:val="24"/>
+        </w:rPr>
+      </w:pPr>
+      <w:r>
+        <w:rPr>
+          <w:rFonts w:ascii="Times New Roman" w:eastAsia="Cambria" w:hAnsi="Times New Roman" w:cs="Times New Roman"/>
+          <w:b/>
+          <w:bCs/>
+          <w:i/>
+          <w:iCs/>
+          <w:sz w:val="24"/>
+          <w:szCs w:val="24"/>
+        </w:rPr>
+        <w:t xml:space="preserve">Table </w:t>
+      </w:r>
+      <w:r>
+        <w:rPr>
+          <w:rFonts w:ascii="Times New Roman" w:eastAsia="Cambria" w:hAnsi="Times New Roman" w:cs="Times New Roman"/>
+          <w:b/>
+          <w:bCs/>
+          <w:i/>
+          <w:iCs/>
+          <w:sz w:val="24"/>
+          <w:szCs w:val="24"/>
+        </w:rPr>
+        <w:t>1</w:t>
+      </w:r>
+      <w:r>
+        <w:rPr>
+          <w:rFonts w:ascii="Times New Roman" w:eastAsia="Cambria" w:hAnsi="Times New Roman" w:cs="Times New Roman"/>
+          <w:b/>
+          <w:bCs/>
+          <w:i/>
+          <w:iCs/>
+          <w:sz w:val="24"/>
+          <w:szCs w:val="24"/>
+        </w:rPr>
+        <w:t xml:space="preserve">: Statistical Tests for Model Performance of SSC Predictions for Landsat 8 (ANN vs Regression). </w:t>
+      </w:r>
+      <w:r>
+        <w:rPr>
+          <w:rFonts w:ascii="Times New Roman" w:eastAsia="Cambria" w:hAnsi="Times New Roman" w:cs="Times New Roman"/>
+          <w:i/>
+          <w:iCs/>
+          <w:sz w:val="24"/>
+          <w:szCs w:val="24"/>
+        </w:rPr>
+        <w:t xml:space="preserve">Stronger results for each satellite group and indicator is in </w:t>
+      </w:r>
+      <w:r>
+        <w:rPr>
+          <w:rFonts w:ascii="Times New Roman" w:eastAsia="Cambria" w:hAnsi="Times New Roman" w:cs="Times New Roman"/>
+          <w:b/>
+          <w:bCs/>
+          <w:i/>
+          <w:iCs/>
+          <w:sz w:val="24"/>
+          <w:szCs w:val="24"/>
+        </w:rPr>
+        <w:t>bold.</w:t>
+      </w:r>
+    </w:p>
+    <w:p>
+      <w:pPr>
+        <w:spacing w:line="360" w:lineRule="auto"/>
         <w:jc w:val="center"/>
         <w:rPr>
-          <w:rFonts w:ascii="Times New Roman" w:eastAsia="Cambria" w:hAnsi="Times New Roman" w:cs="Times New Roman"/>
-          <w:b/>
-          <w:bCs/>
-          <w:sz w:val="24"/>
-          <w:szCs w:val="24"/>
-          <w:highlight w:val="yellow"/>
+          <w:rFonts w:ascii="Times New Roman" w:eastAsia="Times New Roman" w:hAnsi="Times New Roman" w:cs="Times New Roman"/>
+          <w:bCs/>
+          <w:color w:val="000000"/>
+          <w:sz w:val="24"/>
+          <w:szCs w:val="24"/>
         </w:rPr>
       </w:pPr>
       <w:r>
@@ -964,9 +1244,78 @@
           <w:szCs w:val="24"/>
         </w:rPr>
         <w:drawing>
-          <wp:inline distT="0" distB="0" distL="0" distR="0" wp14:anchorId="0B2F9897" wp14:editId="25099D5A">
-            <wp:extent cx="5343525" cy="3355688"/>
-            <wp:effectExtent l="0" t="0" r="0" b="0"/>
+          <wp:inline distT="0" distB="0" distL="0" distR="0" wp14:anchorId="4FB894AE" wp14:editId="073FBD23">
+            <wp:extent cx="2178478" cy="1406345"/>
+            <wp:effectExtent l="0" t="0" r="0" b="3810"/>
+            <wp:docPr id="3" name="Picture 3"/>
+            <wp:cNvGraphicFramePr>
+              <a:graphicFrameLocks xmlns:a="http://schemas.openxmlformats.org/drawingml/2006/main" noChangeAspect="1"/>
+            </wp:cNvGraphicFramePr>
+            <a:graphic xmlns:a="http://schemas.openxmlformats.org/drawingml/2006/main">
+              <a:graphicData uri="http://schemas.openxmlformats.org/drawingml/2006/picture">
+                <pic:pic xmlns:pic="http://schemas.openxmlformats.org/drawingml/2006/picture">
+                  <pic:nvPicPr>
+                    <pic:cNvPr id="0" name="Picture 3"/>
+                    <pic:cNvPicPr>
+                      <a:picLocks noChangeAspect="1" noChangeArrowheads="1"/>
+                    </pic:cNvPicPr>
+                  </pic:nvPicPr>
+                  <pic:blipFill>
+                    <a:blip r:embed="rId11">
+                      <a:extLst>
+                        <a:ext uri="{28A0092B-C50C-407E-A947-70E740481C1C}">
+                          <a14:useLocalDpi xmlns:a14="http://schemas.microsoft.com/office/drawing/2010/main" val="0"/>
+                        </a:ext>
+                      </a:extLst>
+                    </a:blip>
+                    <a:srcRect/>
+                    <a:stretch>
+                      <a:fillRect/>
+                    </a:stretch>
+                  </pic:blipFill>
+                  <pic:spPr bwMode="auto">
+                    <a:xfrm>
+                      <a:off x="0" y="0"/>
+                      <a:ext cx="2191273" cy="1414605"/>
+                    </a:xfrm>
+                    <a:prstGeom prst="rect">
+                      <a:avLst/>
+                    </a:prstGeom>
+                    <a:noFill/>
+                    <a:ln>
+                      <a:noFill/>
+                    </a:ln>
+                  </pic:spPr>
+                </pic:pic>
+              </a:graphicData>
+            </a:graphic>
+          </wp:inline>
+        </w:drawing>
+      </w:r>
+    </w:p>
+    <w:p>
+      <w:pPr>
+        <w:spacing w:line="360" w:lineRule="auto"/>
+        <w:jc w:val="center"/>
+        <w:rPr>
+          <w:rFonts w:ascii="Times New Roman" w:eastAsia="Times New Roman" w:hAnsi="Times New Roman" w:cs="Times New Roman"/>
+          <w:bCs/>
+          <w:color w:val="000000"/>
+          <w:sz w:val="24"/>
+          <w:szCs w:val="24"/>
+        </w:rPr>
+      </w:pPr>
+      <w:r>
+        <w:rPr>
+          <w:rFonts w:ascii="Times New Roman" w:hAnsi="Times New Roman" w:cs="Times New Roman"/>
+          <w:noProof/>
+          <w:sz w:val="24"/>
+          <w:szCs w:val="24"/>
+        </w:rPr>
+        <w:drawing>
+          <wp:inline distT="0" distB="0" distL="0" distR="0" wp14:anchorId="0B2F9897" wp14:editId="27611D3F">
+            <wp:extent cx="4016826" cy="2522220"/>
+            <wp:effectExtent l="0" t="0" r="3175" b="0"/>
             <wp:docPr id="8" name="Picture 8"/>
             <wp:cNvGraphicFramePr>
               <a:graphicFrameLocks xmlns:a="http://schemas.openxmlformats.org/drawingml/2006/main" noChangeAspect="1"/>
@@ -979,7 +1328,13 @@
                     <pic:cNvPicPr/>
                   </pic:nvPicPr>
                   <pic:blipFill>
-                    <a:blip r:embed="rId8"/>
+                    <a:blip r:embed="rId12" cstate="print">
+                      <a:extLst>
+                        <a:ext uri="{28A0092B-C50C-407E-A947-70E740481C1C}">
+                          <a14:useLocalDpi xmlns:a14="http://schemas.microsoft.com/office/drawing/2010/main" val="0"/>
+                        </a:ext>
+                      </a:extLst>
+                    </a:blip>
                     <a:stretch>
                       <a:fillRect/>
                     </a:stretch>
@@ -987,7 +1342,7 @@
                   <pic:spPr>
                     <a:xfrm>
                       <a:off x="0" y="0"/>
-                      <a:ext cx="5355665" cy="3363312"/>
+                      <a:ext cx="4054860" cy="2546102"/>
                     </a:xfrm>
                     <a:prstGeom prst="rect">
                       <a:avLst/>
@@ -1002,12 +1357,11 @@
     </w:p>
     <w:p>
       <w:pPr>
-        <w:pStyle w:val="ListParagraph"/>
         <w:spacing w:line="360" w:lineRule="auto"/>
-        <w:ind w:left="360"/>
-        <w:jc w:val="center"/>
-        <w:rPr>
-          <w:rFonts w:ascii="Times New Roman" w:eastAsia="Cambria" w:hAnsi="Times New Roman" w:cs="Times New Roman"/>
+        <w:rPr>
+          <w:rFonts w:ascii="Times New Roman" w:eastAsia="Cambria" w:hAnsi="Times New Roman" w:cs="Times New Roman"/>
+          <w:i/>
+          <w:iCs/>
           <w:sz w:val="24"/>
           <w:szCs w:val="24"/>
         </w:rPr>
@@ -1017,18 +1371,118 @@
           <w:rFonts w:ascii="Times New Roman" w:eastAsia="Cambria" w:hAnsi="Times New Roman" w:cs="Times New Roman"/>
           <w:b/>
           <w:bCs/>
-          <w:sz w:val="24"/>
-          <w:szCs w:val="24"/>
-        </w:rPr>
-        <w:t>Figure 2: Example output of BROSS in SASWE system</w:t>
-      </w:r>
-      <w:r>
-        <w:rPr>
-          <w:rFonts w:ascii="Times New Roman" w:eastAsia="Cambria" w:hAnsi="Times New Roman" w:cs="Times New Roman"/>
-          <w:sz w:val="24"/>
-          <w:szCs w:val="24"/>
-        </w:rPr>
-        <w:t>- A map of SSC from and ANN model along the Padma river and a time series of SSC predicted from satellite data at Baruria</w:t>
+          <w:i/>
+          <w:iCs/>
+          <w:sz w:val="24"/>
+          <w:szCs w:val="24"/>
+        </w:rPr>
+        <w:t>Figure 2: Example output</w:t>
+      </w:r>
+      <w:r>
+        <w:rPr>
+          <w:rFonts w:ascii="Times New Roman" w:eastAsia="Cambria" w:hAnsi="Times New Roman" w:cs="Times New Roman"/>
+          <w:b/>
+          <w:bCs/>
+          <w:i/>
+          <w:iCs/>
+          <w:sz w:val="24"/>
+          <w:szCs w:val="24"/>
+        </w:rPr>
+        <w:t>s</w:t>
+      </w:r>
+      <w:r>
+        <w:rPr>
+          <w:rFonts w:ascii="Times New Roman" w:eastAsia="Cambria" w:hAnsi="Times New Roman" w:cs="Times New Roman"/>
+          <w:b/>
+          <w:bCs/>
+          <w:i/>
+          <w:iCs/>
+          <w:sz w:val="24"/>
+          <w:szCs w:val="24"/>
+        </w:rPr>
+        <w:t xml:space="preserve"> of BROSS SASWE system</w:t>
+      </w:r>
+      <w:r>
+        <w:rPr>
+          <w:rFonts w:ascii="Times New Roman" w:eastAsia="Cambria" w:hAnsi="Times New Roman" w:cs="Times New Roman"/>
+          <w:i/>
+          <w:iCs/>
+          <w:sz w:val="24"/>
+          <w:szCs w:val="24"/>
+        </w:rPr>
+        <w:t>.</w:t>
+      </w:r>
+      <w:r>
+        <w:rPr>
+          <w:rFonts w:ascii="Times New Roman" w:eastAsia="Cambria" w:hAnsi="Times New Roman" w:cs="Times New Roman"/>
+          <w:i/>
+          <w:iCs/>
+          <w:sz w:val="24"/>
+          <w:szCs w:val="24"/>
+        </w:rPr>
+        <w:t xml:space="preserve"> A map of SSC from and ANN model along the Padma river and a</w:t>
+      </w:r>
+      <w:r>
+        <w:rPr>
+          <w:rFonts w:ascii="Times New Roman" w:eastAsia="Cambria" w:hAnsi="Times New Roman" w:cs="Times New Roman"/>
+          <w:i/>
+          <w:iCs/>
+          <w:sz w:val="24"/>
+          <w:szCs w:val="24"/>
+        </w:rPr>
+        <w:t xml:space="preserve"> long-term</w:t>
+      </w:r>
+      <w:r>
+        <w:rPr>
+          <w:rFonts w:ascii="Times New Roman" w:eastAsia="Cambria" w:hAnsi="Times New Roman" w:cs="Times New Roman"/>
+          <w:i/>
+          <w:iCs/>
+          <w:sz w:val="24"/>
+          <w:szCs w:val="24"/>
+        </w:rPr>
+        <w:t xml:space="preserve"> time series of SSC predicted from satellite data </w:t>
+      </w:r>
+      <w:r>
+        <w:rPr>
+          <w:rFonts w:ascii="Times New Roman" w:eastAsia="Cambria" w:hAnsi="Times New Roman" w:cs="Times New Roman"/>
+          <w:i/>
+          <w:iCs/>
+          <w:sz w:val="24"/>
+          <w:szCs w:val="24"/>
+        </w:rPr>
+        <w:t xml:space="preserve">using ANN and regression models </w:t>
+      </w:r>
+      <w:r>
+        <w:rPr>
+          <w:rFonts w:ascii="Times New Roman" w:eastAsia="Cambria" w:hAnsi="Times New Roman" w:cs="Times New Roman"/>
+          <w:i/>
+          <w:iCs/>
+          <w:sz w:val="24"/>
+          <w:szCs w:val="24"/>
+        </w:rPr>
+        <w:t xml:space="preserve">at </w:t>
+      </w:r>
+      <w:proofErr w:type="spellStart"/>
+      <w:r>
+        <w:rPr>
+          <w:rFonts w:ascii="Times New Roman" w:eastAsia="Cambria" w:hAnsi="Times New Roman" w:cs="Times New Roman"/>
+          <w:i/>
+          <w:iCs/>
+          <w:sz w:val="24"/>
+          <w:szCs w:val="24"/>
+        </w:rPr>
+        <w:t>Baruria</w:t>
+      </w:r>
+      <w:proofErr w:type="spellEnd"/>
+      <w:r>
+        <w:rPr>
+          <w:rFonts w:ascii="Times New Roman" w:eastAsia="Cambria" w:hAnsi="Times New Roman" w:cs="Times New Roman"/>
+          <w:i/>
+          <w:iCs/>
+          <w:sz w:val="24"/>
+          <w:szCs w:val="24"/>
+        </w:rPr>
+        <w:t>.</w:t>
       </w:r>
     </w:p>
     <w:p>
@@ -1050,7 +1504,8 @@
           <w:sz w:val="24"/>
           <w:szCs w:val="24"/>
         </w:rPr>
-        <w:t xml:space="preserve">In addition to the SASWE tool, there is a </w:t>
+        <w:lastRenderedPageBreak/>
+        <w:t>In addition to the</w:t>
       </w:r>
       <w:r>
         <w:rPr>
@@ -1060,6 +1515,36 @@
           <w:sz w:val="24"/>
           <w:szCs w:val="24"/>
         </w:rPr>
+        <w:t xml:space="preserve"> BROSS</w:t>
+      </w:r>
+      <w:r>
+        <w:rPr>
+          <w:rFonts w:ascii="Times New Roman" w:eastAsia="Times New Roman" w:hAnsi="Times New Roman" w:cs="Times New Roman"/>
+          <w:bCs/>
+          <w:color w:val="000000"/>
+          <w:sz w:val="24"/>
+          <w:szCs w:val="24"/>
+        </w:rPr>
+        <w:t xml:space="preserve"> SASWE tool, there is a </w:t>
+      </w:r>
+      <w:r>
+        <w:rPr>
+          <w:rFonts w:ascii="Times New Roman" w:eastAsia="Times New Roman" w:hAnsi="Times New Roman" w:cs="Times New Roman"/>
+          <w:bCs/>
+          <w:color w:val="000000"/>
+          <w:sz w:val="24"/>
+          <w:szCs w:val="24"/>
+        </w:rPr>
+        <w:t xml:space="preserve">BROSS </w:t>
+      </w:r>
+      <w:r>
+        <w:rPr>
+          <w:rFonts w:ascii="Times New Roman" w:eastAsia="Times New Roman" w:hAnsi="Times New Roman" w:cs="Times New Roman"/>
+          <w:bCs/>
+          <w:color w:val="000000"/>
+          <w:sz w:val="24"/>
+          <w:szCs w:val="24"/>
+        </w:rPr>
         <w:t>system implemented in Google Earth Engine</w:t>
       </w:r>
       <w:r>
@@ -1080,7 +1565,7 @@
           <w:sz w:val="24"/>
           <w:szCs w:val="24"/>
         </w:rPr>
-        <w:t xml:space="preserve"> which displays the SSC predictions from regression as well as satellite reflectance data</w:t>
+        <w:t xml:space="preserve"> which </w:t>
       </w:r>
       <w:r>
         <w:rPr>
@@ -1090,7 +1575,7 @@
           <w:sz w:val="24"/>
           <w:szCs w:val="24"/>
         </w:rPr>
-        <w:t xml:space="preserve">. This GEE tool has an accompanying notebook to generate SSC time series from ANN. </w:t>
+        <w:t>provides</w:t>
       </w:r>
       <w:r>
         <w:rPr>
@@ -1100,6 +1585,136 @@
           <w:sz w:val="24"/>
           <w:szCs w:val="24"/>
         </w:rPr>
+        <w:t xml:space="preserve"> the</w:t>
+      </w:r>
+      <w:r>
+        <w:rPr>
+          <w:rFonts w:ascii="Times New Roman" w:eastAsia="Times New Roman" w:hAnsi="Times New Roman" w:cs="Times New Roman"/>
+          <w:bCs/>
+          <w:color w:val="000000"/>
+          <w:sz w:val="24"/>
+          <w:szCs w:val="24"/>
+        </w:rPr>
+        <w:t xml:space="preserve"> raw </w:t>
+      </w:r>
+      <w:r>
+        <w:rPr>
+          <w:rFonts w:ascii="Times New Roman" w:eastAsia="Times New Roman" w:hAnsi="Times New Roman" w:cs="Times New Roman"/>
+          <w:bCs/>
+          <w:color w:val="000000"/>
+          <w:sz w:val="24"/>
+          <w:szCs w:val="24"/>
+        </w:rPr>
+        <w:t>satellite reflectance da</w:t>
+      </w:r>
+      <w:r>
+        <w:rPr>
+          <w:rFonts w:ascii="Times New Roman" w:eastAsia="Times New Roman" w:hAnsi="Times New Roman" w:cs="Times New Roman"/>
+          <w:bCs/>
+          <w:color w:val="000000"/>
+          <w:sz w:val="24"/>
+          <w:szCs w:val="24"/>
+        </w:rPr>
+        <w:t>ta and</w:t>
+      </w:r>
+      <w:r>
+        <w:rPr>
+          <w:rFonts w:ascii="Times New Roman" w:eastAsia="Times New Roman" w:hAnsi="Times New Roman" w:cs="Times New Roman"/>
+          <w:bCs/>
+          <w:color w:val="000000"/>
+          <w:sz w:val="24"/>
+          <w:szCs w:val="24"/>
+        </w:rPr>
+        <w:t xml:space="preserve"> SSC predictions from </w:t>
+      </w:r>
+      <w:r>
+        <w:rPr>
+          <w:rFonts w:ascii="Times New Roman" w:eastAsia="Times New Roman" w:hAnsi="Times New Roman" w:cs="Times New Roman"/>
+          <w:bCs/>
+          <w:color w:val="000000"/>
+          <w:sz w:val="24"/>
+          <w:szCs w:val="24"/>
+        </w:rPr>
+        <w:t>regression</w:t>
+      </w:r>
+      <w:r>
+        <w:rPr>
+          <w:rFonts w:ascii="Times New Roman" w:eastAsia="Times New Roman" w:hAnsi="Times New Roman" w:cs="Times New Roman"/>
+          <w:bCs/>
+          <w:color w:val="000000"/>
+          <w:sz w:val="24"/>
+          <w:szCs w:val="24"/>
+        </w:rPr>
+        <w:t>. Th</w:t>
+      </w:r>
+      <w:r>
+        <w:rPr>
+          <w:rFonts w:ascii="Times New Roman" w:eastAsia="Times New Roman" w:hAnsi="Times New Roman" w:cs="Times New Roman"/>
+          <w:bCs/>
+          <w:color w:val="000000"/>
+          <w:sz w:val="24"/>
+          <w:szCs w:val="24"/>
+        </w:rPr>
+        <w:t>e</w:t>
+      </w:r>
+      <w:r>
+        <w:rPr>
+          <w:rFonts w:ascii="Times New Roman" w:eastAsia="Times New Roman" w:hAnsi="Times New Roman" w:cs="Times New Roman"/>
+          <w:bCs/>
+          <w:color w:val="000000"/>
+          <w:sz w:val="24"/>
+          <w:szCs w:val="24"/>
+        </w:rPr>
+        <w:t xml:space="preserve"> </w:t>
+      </w:r>
+      <w:r>
+        <w:rPr>
+          <w:rFonts w:ascii="Times New Roman" w:eastAsia="Times New Roman" w:hAnsi="Times New Roman" w:cs="Times New Roman"/>
+          <w:bCs/>
+          <w:color w:val="000000"/>
+          <w:sz w:val="24"/>
+          <w:szCs w:val="24"/>
+        </w:rPr>
+        <w:t xml:space="preserve">BROSS </w:t>
+      </w:r>
+      <w:r>
+        <w:rPr>
+          <w:rFonts w:ascii="Times New Roman" w:eastAsia="Times New Roman" w:hAnsi="Times New Roman" w:cs="Times New Roman"/>
+          <w:bCs/>
+          <w:color w:val="000000"/>
+          <w:sz w:val="24"/>
+          <w:szCs w:val="24"/>
+        </w:rPr>
+        <w:t xml:space="preserve">GEE tool has an accompanying </w:t>
+      </w:r>
+      <w:r>
+        <w:rPr>
+          <w:rFonts w:ascii="Times New Roman" w:eastAsia="Times New Roman" w:hAnsi="Times New Roman" w:cs="Times New Roman"/>
+          <w:bCs/>
+          <w:color w:val="000000"/>
+          <w:sz w:val="24"/>
+          <w:szCs w:val="24"/>
+        </w:rPr>
+        <w:t xml:space="preserve">computational </w:t>
+      </w:r>
+      <w:r>
+        <w:rPr>
+          <w:rFonts w:ascii="Times New Roman" w:eastAsia="Times New Roman" w:hAnsi="Times New Roman" w:cs="Times New Roman"/>
+          <w:bCs/>
+          <w:color w:val="000000"/>
+          <w:sz w:val="24"/>
+          <w:szCs w:val="24"/>
+        </w:rPr>
+        <w:t xml:space="preserve">notebook to generate SSC time series from ANN. </w:t>
+      </w:r>
+      <w:r>
+        <w:rPr>
+          <w:rFonts w:ascii="Times New Roman" w:eastAsia="Times New Roman" w:hAnsi="Times New Roman" w:cs="Times New Roman"/>
+          <w:bCs/>
+          <w:color w:val="000000"/>
+          <w:sz w:val="24"/>
+          <w:szCs w:val="24"/>
+        </w:rPr>
         <w:t xml:space="preserve">Table </w:t>
       </w:r>
       <w:r>
@@ -1110,7 +1725,7 @@
           <w:sz w:val="24"/>
           <w:szCs w:val="24"/>
         </w:rPr>
-        <w:t>1</w:t>
+        <w:t>2</w:t>
       </w:r>
       <w:r>
         <w:rPr>
@@ -1120,7 +1735,7 @@
           <w:sz w:val="24"/>
           <w:szCs w:val="24"/>
         </w:rPr>
-        <w:t xml:space="preserve"> summarizes the difference capabilities of the three tools. </w:t>
+        <w:t xml:space="preserve"> summarizes the difference capabilities of the </w:t>
       </w:r>
       <w:r>
         <w:rPr>
@@ -1130,9 +1745,49 @@
           <w:sz w:val="24"/>
           <w:szCs w:val="24"/>
         </w:rPr>
-        <w:t xml:space="preserve">The GEE tool is found at </w:t>
-      </w:r>
-      <w:hyperlink r:id="rId9" w:history="1">
+        <w:t>two BROSS</w:t>
+      </w:r>
+      <w:r>
+        <w:rPr>
+          <w:rFonts w:ascii="Times New Roman" w:eastAsia="Times New Roman" w:hAnsi="Times New Roman" w:cs="Times New Roman"/>
+          <w:bCs/>
+          <w:color w:val="000000"/>
+          <w:sz w:val="24"/>
+          <w:szCs w:val="24"/>
+        </w:rPr>
+        <w:t xml:space="preserve"> tools. </w:t>
+      </w:r>
+      <w:r>
+        <w:rPr>
+          <w:rFonts w:ascii="Times New Roman" w:eastAsia="Times New Roman" w:hAnsi="Times New Roman" w:cs="Times New Roman"/>
+          <w:bCs/>
+          <w:color w:val="000000"/>
+          <w:sz w:val="24"/>
+          <w:szCs w:val="24"/>
+        </w:rPr>
+        <w:t xml:space="preserve">The </w:t>
+      </w:r>
+      <w:r>
+        <w:rPr>
+          <w:rFonts w:ascii="Times New Roman" w:eastAsia="Times New Roman" w:hAnsi="Times New Roman" w:cs="Times New Roman"/>
+          <w:bCs/>
+          <w:color w:val="000000"/>
+          <w:sz w:val="24"/>
+          <w:szCs w:val="24"/>
+        </w:rPr>
+        <w:t xml:space="preserve">BROSS </w:t>
+      </w:r>
+      <w:r>
+        <w:rPr>
+          <w:rFonts w:ascii="Times New Roman" w:eastAsia="Times New Roman" w:hAnsi="Times New Roman" w:cs="Times New Roman"/>
+          <w:bCs/>
+          <w:color w:val="000000"/>
+          <w:sz w:val="24"/>
+          <w:szCs w:val="24"/>
+        </w:rPr>
+        <w:t xml:space="preserve">GEE tool is found at </w:t>
+      </w:r>
+      <w:hyperlink r:id="rId13" w:history="1">
         <w:r>
           <w:rPr>
             <w:rStyle w:val="Hyperlink"/>
@@ -1149,16 +1804,15 @@
           <w:sz w:val="24"/>
           <w:szCs w:val="24"/>
         </w:rPr>
-        <w:t xml:space="preserve"> and its manual is found at [</w:t>
+        <w:t xml:space="preserve"> and its </w:t>
       </w:r>
       <w:r>
         <w:rPr>
           <w:rFonts w:ascii="Times New Roman" w:hAnsi="Times New Roman" w:cs="Times New Roman"/>
           <w:sz w:val="24"/>
           <w:szCs w:val="24"/>
-          <w:highlight w:val="yellow"/>
-        </w:rPr>
-        <w:t>INSERT LINK</w:t>
+        </w:rPr>
+        <w:t xml:space="preserve">living </w:t>
       </w:r>
       <w:r>
         <w:rPr>
@@ -1166,7 +1820,26 @@
           <w:sz w:val="24"/>
           <w:szCs w:val="24"/>
         </w:rPr>
-        <w:t>].</w:t>
+        <w:t xml:space="preserve">manual is found at </w:t>
+      </w:r>
+      <w:hyperlink r:id="rId14" w:history="1">
+        <w:r>
+          <w:rPr>
+            <w:rStyle w:val="Hyperlink"/>
+            <w:rFonts w:ascii="Times New Roman" w:hAnsi="Times New Roman" w:cs="Times New Roman"/>
+            <w:sz w:val="24"/>
+            <w:szCs w:val="24"/>
+          </w:rPr>
+          <w:t>https://github.com/cbev/bross/blob/master/manual_user_GEE.docx</w:t>
+        </w:r>
+      </w:hyperlink>
+      <w:r>
+        <w:rPr>
+          <w:rFonts w:ascii="Times New Roman" w:hAnsi="Times New Roman" w:cs="Times New Roman"/>
+          <w:sz w:val="24"/>
+          <w:szCs w:val="24"/>
+        </w:rPr>
+        <w:t xml:space="preserve">. </w:t>
       </w:r>
       <w:r>
         <w:rPr>
@@ -1196,11 +1869,60 @@
           <w:rFonts w:ascii="Times New Roman" w:eastAsia="Cambria" w:hAnsi="Times New Roman" w:cs="Times New Roman"/>
           <w:b/>
           <w:bCs/>
-          <w:sz w:val="24"/>
-          <w:szCs w:val="24"/>
-        </w:rPr>
-        <w:lastRenderedPageBreak/>
-        <w:t>Table 1: Comparison of BROSS tools- GEE and SASWE standard monitoring systems</w:t>
+          <w:i/>
+          <w:iCs/>
+          <w:sz w:val="24"/>
+          <w:szCs w:val="24"/>
+        </w:rPr>
+        <w:t xml:space="preserve">Table </w:t>
+      </w:r>
+      <w:r>
+        <w:rPr>
+          <w:rFonts w:ascii="Times New Roman" w:eastAsia="Cambria" w:hAnsi="Times New Roman" w:cs="Times New Roman"/>
+          <w:b/>
+          <w:bCs/>
+          <w:i/>
+          <w:iCs/>
+          <w:sz w:val="24"/>
+          <w:szCs w:val="24"/>
+        </w:rPr>
+        <w:t>2</w:t>
+      </w:r>
+      <w:r>
+        <w:rPr>
+          <w:rFonts w:ascii="Times New Roman" w:eastAsia="Cambria" w:hAnsi="Times New Roman" w:cs="Times New Roman"/>
+          <w:b/>
+          <w:bCs/>
+          <w:i/>
+          <w:iCs/>
+          <w:sz w:val="24"/>
+          <w:szCs w:val="24"/>
+        </w:rPr>
+        <w:t xml:space="preserve">: Comparison of BROSS GEE and </w:t>
+      </w:r>
+      <w:r>
+        <w:rPr>
+          <w:rFonts w:ascii="Times New Roman" w:eastAsia="Cambria" w:hAnsi="Times New Roman" w:cs="Times New Roman"/>
+          <w:b/>
+          <w:bCs/>
+          <w:i/>
+          <w:iCs/>
+          <w:sz w:val="24"/>
+          <w:szCs w:val="24"/>
+        </w:rPr>
+        <w:t xml:space="preserve">BROSS </w:t>
+      </w:r>
+      <w:r>
+        <w:rPr>
+          <w:rFonts w:ascii="Times New Roman" w:eastAsia="Cambria" w:hAnsi="Times New Roman" w:cs="Times New Roman"/>
+          <w:b/>
+          <w:bCs/>
+          <w:i/>
+          <w:iCs/>
+          <w:sz w:val="24"/>
+          <w:szCs w:val="24"/>
+        </w:rPr>
+        <w:t>SASWE systems</w:t>
       </w:r>
       <w:r>
         <w:rPr>
@@ -1227,7 +1949,7 @@
                     </pic:cNvPicPr>
                   </pic:nvPicPr>
                   <pic:blipFill>
-                    <a:blip r:embed="rId10">
+                    <a:blip r:embed="rId15">
                       <a:extLst>
                         <a:ext uri="{28A0092B-C50C-407E-A947-70E740481C1C}">
                           <a14:useLocalDpi xmlns:a14="http://schemas.microsoft.com/office/drawing/2010/main" val="0"/>
@@ -1268,6 +1990,139 @@
           <w:szCs w:val="24"/>
         </w:rPr>
       </w:pPr>
+      <w:r>
+        <w:rPr>
+          <w:rFonts w:ascii="Times New Roman" w:eastAsia="Cambria" w:hAnsi="Times New Roman" w:cs="Times New Roman"/>
+          <w:sz w:val="24"/>
+          <w:szCs w:val="24"/>
+        </w:rPr>
+        <w:t>In this manual</w:t>
+      </w:r>
+      <w:r>
+        <w:rPr>
+          <w:rFonts w:ascii="Times New Roman" w:eastAsia="Cambria" w:hAnsi="Times New Roman" w:cs="Times New Roman"/>
+          <w:sz w:val="24"/>
+          <w:szCs w:val="24"/>
+        </w:rPr>
+        <w:t>:</w:t>
+      </w:r>
+    </w:p>
+    <w:p>
+      <w:pPr>
+        <w:pStyle w:val="ListParagraph"/>
+        <w:numPr>
+          <w:ilvl w:val="0"/>
+          <w:numId w:val="15"/>
+        </w:numPr>
+        <w:spacing w:line="360" w:lineRule="auto"/>
+        <w:rPr>
+          <w:rFonts w:ascii="Times New Roman" w:eastAsia="Cambria" w:hAnsi="Times New Roman" w:cs="Times New Roman"/>
+          <w:b/>
+          <w:bCs/>
+          <w:sz w:val="24"/>
+          <w:szCs w:val="24"/>
+        </w:rPr>
+      </w:pPr>
+      <w:r>
+        <w:rPr>
+          <w:rFonts w:ascii="Times New Roman" w:eastAsia="Cambria" w:hAnsi="Times New Roman" w:cs="Times New Roman"/>
+          <w:sz w:val="24"/>
+          <w:szCs w:val="24"/>
+        </w:rPr>
+        <w:t>Section 2</w:t>
+      </w:r>
+      <w:r>
+        <w:rPr>
+          <w:rFonts w:ascii="Times New Roman" w:eastAsia="Cambria" w:hAnsi="Times New Roman" w:cs="Times New Roman"/>
+          <w:sz w:val="24"/>
+          <w:szCs w:val="24"/>
+        </w:rPr>
+        <w:t xml:space="preserve"> </w:t>
+      </w:r>
+      <w:r>
+        <w:rPr>
+          <w:rFonts w:ascii="Times New Roman" w:eastAsia="Cambria" w:hAnsi="Times New Roman" w:cs="Times New Roman"/>
+          <w:sz w:val="24"/>
+          <w:szCs w:val="24"/>
+        </w:rPr>
+        <w:t xml:space="preserve">provides </w:t>
+      </w:r>
+      <w:r>
+        <w:rPr>
+          <w:rFonts w:ascii="Times New Roman" w:eastAsia="Cambria" w:hAnsi="Times New Roman" w:cs="Times New Roman"/>
+          <w:sz w:val="24"/>
+          <w:szCs w:val="24"/>
+        </w:rPr>
+        <w:t>the mandatory and optional steps for operating the BROSS SASWE system.</w:t>
+      </w:r>
+    </w:p>
+    <w:p>
+      <w:pPr>
+        <w:pStyle w:val="ListParagraph"/>
+        <w:numPr>
+          <w:ilvl w:val="0"/>
+          <w:numId w:val="15"/>
+        </w:numPr>
+        <w:spacing w:line="360" w:lineRule="auto"/>
+        <w:rPr>
+          <w:rFonts w:ascii="Times New Roman" w:eastAsia="Cambria" w:hAnsi="Times New Roman" w:cs="Times New Roman"/>
+          <w:b/>
+          <w:bCs/>
+          <w:sz w:val="24"/>
+          <w:szCs w:val="24"/>
+        </w:rPr>
+      </w:pPr>
+      <w:r>
+        <w:rPr>
+          <w:rFonts w:ascii="Times New Roman" w:eastAsia="Cambria" w:hAnsi="Times New Roman" w:cs="Times New Roman"/>
+          <w:sz w:val="24"/>
+          <w:szCs w:val="24"/>
+        </w:rPr>
+        <w:t>Section 3 provides troubleshooting questions</w:t>
+      </w:r>
+    </w:p>
+    <w:p>
+      <w:pPr>
+        <w:pStyle w:val="ListParagraph"/>
+        <w:numPr>
+          <w:ilvl w:val="0"/>
+          <w:numId w:val="15"/>
+        </w:numPr>
+        <w:spacing w:line="360" w:lineRule="auto"/>
+        <w:rPr>
+          <w:rFonts w:ascii="Times New Roman" w:eastAsia="Cambria" w:hAnsi="Times New Roman" w:cs="Times New Roman"/>
+          <w:b/>
+          <w:bCs/>
+          <w:sz w:val="24"/>
+          <w:szCs w:val="24"/>
+        </w:rPr>
+      </w:pPr>
+      <w:r>
+        <w:rPr>
+          <w:rFonts w:ascii="Times New Roman" w:eastAsia="Cambria" w:hAnsi="Times New Roman" w:cs="Times New Roman"/>
+          <w:sz w:val="24"/>
+          <w:szCs w:val="24"/>
+        </w:rPr>
+        <w:t>Section 4 provides frequently asked questions</w:t>
+      </w:r>
+      <w:r>
+        <w:rPr>
+          <w:rFonts w:ascii="Times New Roman" w:eastAsia="Cambria" w:hAnsi="Times New Roman" w:cs="Times New Roman"/>
+          <w:sz w:val="24"/>
+          <w:szCs w:val="24"/>
+        </w:rPr>
+        <w:t xml:space="preserve"> (FAQs)</w:t>
+      </w:r>
+    </w:p>
+    <w:p>
+      <w:pPr>
+        <w:spacing w:line="360" w:lineRule="auto"/>
+        <w:rPr>
+          <w:rFonts w:ascii="Times New Roman" w:eastAsia="Cambria" w:hAnsi="Times New Roman" w:cs="Times New Roman"/>
+          <w:sz w:val="24"/>
+          <w:szCs w:val="24"/>
+        </w:rPr>
+      </w:pPr>
     </w:p>
     <w:p>
       <w:pPr>
@@ -1346,7 +2201,7 @@
         </w:rPr>
         <w:t xml:space="preserve"> website: </w:t>
       </w:r>
-      <w:hyperlink r:id="rId11" w:history="1">
+      <w:hyperlink r:id="rId16" w:history="1">
         <w:r>
           <w:rPr>
             <w:rStyle w:val="Hyperlink"/>
@@ -1427,8 +2282,8 @@
       <w:pPr>
         <w:pStyle w:val="ListParagraph"/>
         <w:numPr>
-          <w:ilvl w:val="1"/>
-          <w:numId w:val="3"/>
+          <w:ilvl w:val="0"/>
+          <w:numId w:val="18"/>
         </w:numPr>
         <w:spacing w:line="360" w:lineRule="auto"/>
         <w:rPr>
@@ -1440,18 +2295,22 @@
       <w:r>
         <w:rPr>
           <w:rFonts w:ascii="Times New Roman" w:eastAsia="Cambria" w:hAnsi="Times New Roman" w:cs="Times New Roman"/>
-          <w:b/>
-          <w:bCs/>
-          <w:sz w:val="24"/>
-          <w:szCs w:val="24"/>
-        </w:rPr>
-        <w:t xml:space="preserve">Click on a “Study site” symbol (red triangle) to view </w:t>
-      </w:r>
-      <w:r>
-        <w:rPr>
-          <w:rFonts w:ascii="Times New Roman" w:eastAsia="Cambria" w:hAnsi="Times New Roman" w:cs="Times New Roman"/>
-          <w:b/>
-          <w:bCs/>
+          <w:sz w:val="24"/>
+          <w:szCs w:val="24"/>
+        </w:rPr>
+        <w:t>V</w:t>
+      </w:r>
+      <w:r>
+        <w:rPr>
+          <w:rFonts w:ascii="Times New Roman" w:eastAsia="Cambria" w:hAnsi="Times New Roman" w:cs="Times New Roman"/>
+          <w:sz w:val="24"/>
+          <w:szCs w:val="24"/>
+        </w:rPr>
+        <w:t xml:space="preserve">iew </w:t>
+      </w:r>
+      <w:r>
+        <w:rPr>
+          <w:rFonts w:ascii="Times New Roman" w:eastAsia="Cambria" w:hAnsi="Times New Roman" w:cs="Times New Roman"/>
           <w:sz w:val="24"/>
           <w:szCs w:val="24"/>
         </w:rPr>
@@ -1460,40 +2319,106 @@
       <w:r>
         <w:rPr>
           <w:rFonts w:ascii="Times New Roman" w:eastAsia="Cambria" w:hAnsi="Times New Roman" w:cs="Times New Roman"/>
-          <w:b/>
-          <w:bCs/>
-          <w:sz w:val="24"/>
-          <w:szCs w:val="24"/>
-        </w:rPr>
-        <w:t xml:space="preserve"> full time series of SSC predicted from Landsat 8 and the regression and ANN models</w:t>
-      </w:r>
-      <w:r>
-        <w:rPr>
-          <w:rFonts w:ascii="Times New Roman" w:eastAsia="Cambria" w:hAnsi="Times New Roman" w:cs="Times New Roman"/>
-          <w:b/>
-          <w:bCs/>
-          <w:sz w:val="24"/>
-          <w:szCs w:val="24"/>
-        </w:rPr>
-        <w:t xml:space="preserve"> at that location</w:t>
-      </w:r>
-      <w:r>
-        <w:rPr>
-          <w:rFonts w:ascii="Times New Roman" w:eastAsia="Cambria" w:hAnsi="Times New Roman" w:cs="Times New Roman"/>
-          <w:b/>
-          <w:bCs/>
-          <w:sz w:val="24"/>
-          <w:szCs w:val="24"/>
-        </w:rPr>
-        <w:t>.</w:t>
+          <w:sz w:val="24"/>
+          <w:szCs w:val="24"/>
+        </w:rPr>
+        <w:t xml:space="preserve"> full </w:t>
+      </w:r>
+      <w:r>
+        <w:rPr>
+          <w:rFonts w:ascii="Times New Roman" w:eastAsia="Cambria" w:hAnsi="Times New Roman" w:cs="Times New Roman"/>
+          <w:sz w:val="24"/>
+          <w:szCs w:val="24"/>
+        </w:rPr>
+        <w:t xml:space="preserve">(Landsat 8) </w:t>
+      </w:r>
+      <w:r>
+        <w:rPr>
+          <w:rFonts w:ascii="Times New Roman" w:eastAsia="Cambria" w:hAnsi="Times New Roman" w:cs="Times New Roman"/>
+          <w:sz w:val="24"/>
+          <w:szCs w:val="24"/>
+        </w:rPr>
+        <w:t xml:space="preserve">time series of SSC predicted </w:t>
+      </w:r>
+      <w:r>
+        <w:rPr>
+          <w:rFonts w:ascii="Times New Roman" w:eastAsia="Cambria" w:hAnsi="Times New Roman" w:cs="Times New Roman"/>
+          <w:sz w:val="24"/>
+          <w:szCs w:val="24"/>
+        </w:rPr>
+        <w:t xml:space="preserve">using the </w:t>
+      </w:r>
+      <w:r>
+        <w:rPr>
+          <w:rFonts w:ascii="Times New Roman" w:eastAsia="Cambria" w:hAnsi="Times New Roman" w:cs="Times New Roman"/>
+          <w:sz w:val="24"/>
+          <w:szCs w:val="24"/>
+        </w:rPr>
+        <w:t>regression and ANN models</w:t>
+      </w:r>
+      <w:r>
+        <w:rPr>
+          <w:rFonts w:ascii="Times New Roman" w:eastAsia="Cambria" w:hAnsi="Times New Roman" w:cs="Times New Roman"/>
+          <w:sz w:val="24"/>
+          <w:szCs w:val="24"/>
+        </w:rPr>
+        <w:t xml:space="preserve"> at that </w:t>
+      </w:r>
+      <w:r>
+        <w:rPr>
+          <w:rFonts w:ascii="Times New Roman" w:eastAsia="Cambria" w:hAnsi="Times New Roman" w:cs="Times New Roman"/>
+          <w:sz w:val="24"/>
+          <w:szCs w:val="24"/>
+        </w:rPr>
+        <w:t>site</w:t>
+      </w:r>
+      <w:r>
+        <w:rPr>
+          <w:rFonts w:ascii="Times New Roman" w:eastAsia="Cambria" w:hAnsi="Times New Roman" w:cs="Times New Roman"/>
+          <w:sz w:val="24"/>
+          <w:szCs w:val="24"/>
+        </w:rPr>
+        <w:t xml:space="preserve"> by c</w:t>
+      </w:r>
+      <w:r>
+        <w:rPr>
+          <w:rFonts w:ascii="Times New Roman" w:eastAsia="Cambria" w:hAnsi="Times New Roman" w:cs="Times New Roman"/>
+          <w:sz w:val="24"/>
+          <w:szCs w:val="24"/>
+        </w:rPr>
+        <w:t>lick</w:t>
+      </w:r>
+      <w:r>
+        <w:rPr>
+          <w:rFonts w:ascii="Times New Roman" w:eastAsia="Cambria" w:hAnsi="Times New Roman" w:cs="Times New Roman"/>
+          <w:sz w:val="24"/>
+          <w:szCs w:val="24"/>
+        </w:rPr>
+        <w:t>ing</w:t>
+      </w:r>
+      <w:r>
+        <w:rPr>
+          <w:rFonts w:ascii="Times New Roman" w:eastAsia="Cambria" w:hAnsi="Times New Roman" w:cs="Times New Roman"/>
+          <w:sz w:val="24"/>
+          <w:szCs w:val="24"/>
+        </w:rPr>
+        <w:t xml:space="preserve"> on a “Study site” symbol (red triangle)</w:t>
+      </w:r>
+      <w:r>
+        <w:rPr>
+          <w:rFonts w:ascii="Times New Roman" w:eastAsia="Cambria" w:hAnsi="Times New Roman" w:cs="Times New Roman"/>
+          <w:sz w:val="24"/>
+          <w:szCs w:val="24"/>
+        </w:rPr>
+        <w:t xml:space="preserve"> on the map</w:t>
       </w:r>
     </w:p>
     <w:p>
       <w:pPr>
         <w:pStyle w:val="ListParagraph"/>
         <w:numPr>
-          <w:ilvl w:val="2"/>
-          <w:numId w:val="3"/>
+          <w:ilvl w:val="0"/>
+          <w:numId w:val="19"/>
         </w:numPr>
         <w:spacing w:line="360" w:lineRule="auto"/>
         <w:rPr>
@@ -1516,7 +2441,55 @@
           <w:sz w:val="24"/>
           <w:szCs w:val="24"/>
         </w:rPr>
-        <w:t xml:space="preserve">values, click on “Download data” at the bottom right corner of the time series box. Copy and paste the values into </w:t>
+        <w:t>values, click on “Download data” at the bottom right corner of the time series box.</w:t>
+      </w:r>
+      <w:r>
+        <w:rPr>
+          <w:rFonts w:ascii="Times New Roman" w:eastAsia="Cambria" w:hAnsi="Times New Roman" w:cs="Times New Roman"/>
+          <w:sz w:val="24"/>
+          <w:szCs w:val="24"/>
+        </w:rPr>
+        <w:t xml:space="preserve"> You </w:t>
+      </w:r>
+      <w:r>
+        <w:rPr>
+          <w:rFonts w:ascii="Times New Roman" w:eastAsia="Cambria" w:hAnsi="Times New Roman" w:cs="Times New Roman"/>
+          <w:sz w:val="24"/>
+          <w:szCs w:val="24"/>
+        </w:rPr>
+        <w:t>can</w:t>
+      </w:r>
+      <w:r>
+        <w:rPr>
+          <w:rFonts w:ascii="Times New Roman" w:eastAsia="Cambria" w:hAnsi="Times New Roman" w:cs="Times New Roman"/>
+          <w:sz w:val="24"/>
+          <w:szCs w:val="24"/>
+        </w:rPr>
+        <w:t xml:space="preserve"> c</w:t>
+      </w:r>
+      <w:r>
+        <w:rPr>
+          <w:rFonts w:ascii="Times New Roman" w:eastAsia="Cambria" w:hAnsi="Times New Roman" w:cs="Times New Roman"/>
+          <w:sz w:val="24"/>
+          <w:szCs w:val="24"/>
+        </w:rPr>
+        <w:t xml:space="preserve">opy and paste the </w:t>
+      </w:r>
+      <w:r>
+        <w:rPr>
+          <w:rFonts w:ascii="Times New Roman" w:eastAsia="Cambria" w:hAnsi="Times New Roman" w:cs="Times New Roman"/>
+          <w:sz w:val="24"/>
+          <w:szCs w:val="24"/>
+        </w:rPr>
+        <w:t xml:space="preserve">displayed </w:t>
+      </w:r>
+      <w:r>
+        <w:rPr>
+          <w:rFonts w:ascii="Times New Roman" w:eastAsia="Cambria" w:hAnsi="Times New Roman" w:cs="Times New Roman"/>
+          <w:sz w:val="24"/>
+          <w:szCs w:val="24"/>
+        </w:rPr>
+        <w:t xml:space="preserve">values into </w:t>
       </w:r>
       <w:r>
         <w:rPr>
@@ -1532,68 +2505,207 @@
       <w:pPr>
         <w:pStyle w:val="ListParagraph"/>
         <w:numPr>
-          <w:ilvl w:val="1"/>
-          <w:numId w:val="3"/>
+          <w:ilvl w:val="0"/>
+          <w:numId w:val="18"/>
         </w:numPr>
         <w:spacing w:line="360" w:lineRule="auto"/>
         <w:rPr>
           <w:rFonts w:ascii="Times New Roman" w:eastAsia="Cambria" w:hAnsi="Times New Roman" w:cs="Times New Roman"/>
-          <w:b/>
-          <w:bCs/>
-          <w:sz w:val="24"/>
-          <w:szCs w:val="24"/>
-        </w:rPr>
-      </w:pPr>
-      <w:r>
-        <w:rPr>
-          <w:rFonts w:ascii="Times New Roman" w:eastAsia="Cambria" w:hAnsi="Times New Roman" w:cs="Times New Roman"/>
-          <w:b/>
-          <w:bCs/>
-          <w:sz w:val="24"/>
-          <w:szCs w:val="24"/>
-        </w:rPr>
-        <w:lastRenderedPageBreak/>
-        <w:t>C</w:t>
-      </w:r>
-      <w:r>
-        <w:rPr>
-          <w:rFonts w:ascii="Times New Roman" w:eastAsia="Cambria" w:hAnsi="Times New Roman" w:cs="Times New Roman"/>
-          <w:b/>
-          <w:bCs/>
-          <w:sz w:val="24"/>
-          <w:szCs w:val="24"/>
-        </w:rPr>
-        <w:t xml:space="preserve">lick a pixel </w:t>
-      </w:r>
-      <w:r>
-        <w:rPr>
-          <w:rFonts w:ascii="Times New Roman" w:eastAsia="Cambria" w:hAnsi="Times New Roman" w:cs="Times New Roman"/>
-          <w:b/>
-          <w:bCs/>
-          <w:sz w:val="24"/>
-          <w:szCs w:val="24"/>
-        </w:rPr>
-        <w:t xml:space="preserve">of mapped </w:t>
-      </w:r>
-      <w:r>
-        <w:rPr>
-          <w:rFonts w:ascii="Times New Roman" w:eastAsia="Cambria" w:hAnsi="Times New Roman" w:cs="Times New Roman"/>
-          <w:b/>
-          <w:bCs/>
-          <w:sz w:val="24"/>
-          <w:szCs w:val="24"/>
-        </w:rPr>
-        <w:t xml:space="preserve">to get the </w:t>
-      </w:r>
-      <w:r>
-        <w:rPr>
-          <w:rFonts w:ascii="Times New Roman" w:eastAsia="Cambria" w:hAnsi="Times New Roman" w:cs="Times New Roman"/>
-          <w:b/>
-          <w:bCs/>
-          <w:sz w:val="24"/>
-          <w:szCs w:val="24"/>
-        </w:rPr>
-        <w:t>value at that point.</w:t>
+          <w:sz w:val="24"/>
+          <w:szCs w:val="24"/>
+        </w:rPr>
+      </w:pPr>
+      <w:r>
+        <w:rPr>
+          <w:rFonts w:ascii="Times New Roman" w:eastAsia="Cambria" w:hAnsi="Times New Roman" w:cs="Times New Roman"/>
+          <w:sz w:val="24"/>
+          <w:szCs w:val="24"/>
+        </w:rPr>
+        <w:t>G</w:t>
+      </w:r>
+      <w:r>
+        <w:rPr>
+          <w:rFonts w:ascii="Times New Roman" w:eastAsia="Cambria" w:hAnsi="Times New Roman" w:cs="Times New Roman"/>
+          <w:sz w:val="24"/>
+          <w:szCs w:val="24"/>
+        </w:rPr>
+        <w:t xml:space="preserve">et the </w:t>
+      </w:r>
+      <w:r>
+        <w:rPr>
+          <w:rFonts w:ascii="Times New Roman" w:eastAsia="Cambria" w:hAnsi="Times New Roman" w:cs="Times New Roman"/>
+          <w:sz w:val="24"/>
+          <w:szCs w:val="24"/>
+        </w:rPr>
+        <w:t xml:space="preserve">SSC </w:t>
+      </w:r>
+      <w:r>
+        <w:rPr>
+          <w:rFonts w:ascii="Times New Roman" w:eastAsia="Cambria" w:hAnsi="Times New Roman" w:cs="Times New Roman"/>
+          <w:sz w:val="24"/>
+          <w:szCs w:val="24"/>
+        </w:rPr>
+        <w:t xml:space="preserve">value </w:t>
+      </w:r>
+      <w:r>
+        <w:rPr>
+          <w:rFonts w:ascii="Times New Roman" w:eastAsia="Cambria" w:hAnsi="Times New Roman" w:cs="Times New Roman"/>
+          <w:sz w:val="24"/>
+          <w:szCs w:val="24"/>
+        </w:rPr>
+        <w:t>of a single pixel on the SSC map by c</w:t>
+      </w:r>
+      <w:r>
+        <w:rPr>
+          <w:rFonts w:ascii="Times New Roman" w:eastAsia="Cambria" w:hAnsi="Times New Roman" w:cs="Times New Roman"/>
+          <w:sz w:val="24"/>
+          <w:szCs w:val="24"/>
+        </w:rPr>
+        <w:t>lick</w:t>
+      </w:r>
+      <w:r>
+        <w:rPr>
+          <w:rFonts w:ascii="Times New Roman" w:eastAsia="Cambria" w:hAnsi="Times New Roman" w:cs="Times New Roman"/>
+          <w:sz w:val="24"/>
+          <w:szCs w:val="24"/>
+        </w:rPr>
+        <w:t>ing</w:t>
+      </w:r>
+      <w:r>
+        <w:rPr>
+          <w:rFonts w:ascii="Times New Roman" w:eastAsia="Cambria" w:hAnsi="Times New Roman" w:cs="Times New Roman"/>
+          <w:sz w:val="24"/>
+          <w:szCs w:val="24"/>
+        </w:rPr>
+        <w:t xml:space="preserve"> </w:t>
+      </w:r>
+      <w:r>
+        <w:rPr>
+          <w:rFonts w:ascii="Times New Roman" w:eastAsia="Cambria" w:hAnsi="Times New Roman" w:cs="Times New Roman"/>
+          <w:sz w:val="24"/>
+          <w:szCs w:val="24"/>
+        </w:rPr>
+        <w:t>on the pixel. A callout box with the SSC value will pop-up.</w:t>
+      </w:r>
+    </w:p>
+    <w:p>
+      <w:pPr>
+        <w:pStyle w:val="ListParagraph"/>
+        <w:numPr>
+          <w:ilvl w:val="0"/>
+          <w:numId w:val="18"/>
+        </w:numPr>
+        <w:spacing w:line="360" w:lineRule="auto"/>
+        <w:rPr>
+          <w:rFonts w:ascii="Times New Roman" w:eastAsia="Cambria" w:hAnsi="Times New Roman" w:cs="Times New Roman"/>
+          <w:sz w:val="24"/>
+          <w:szCs w:val="24"/>
+        </w:rPr>
+      </w:pPr>
+      <w:r>
+        <w:rPr>
+          <w:rFonts w:ascii="Times New Roman" w:eastAsia="Cambria" w:hAnsi="Times New Roman" w:cs="Times New Roman"/>
+          <w:sz w:val="24"/>
+          <w:szCs w:val="24"/>
+        </w:rPr>
+        <w:t>Export the</w:t>
+      </w:r>
+      <w:r>
+        <w:rPr>
+          <w:rFonts w:ascii="Times New Roman" w:eastAsia="Cambria" w:hAnsi="Times New Roman" w:cs="Times New Roman"/>
+          <w:sz w:val="24"/>
+          <w:szCs w:val="24"/>
+        </w:rPr>
+        <w:t xml:space="preserve"> </w:t>
+      </w:r>
+      <w:r>
+        <w:rPr>
+          <w:rFonts w:ascii="Times New Roman" w:eastAsia="Cambria" w:hAnsi="Times New Roman" w:cs="Times New Roman"/>
+          <w:sz w:val="24"/>
+          <w:szCs w:val="24"/>
+        </w:rPr>
+        <w:t xml:space="preserve">SSC </w:t>
+      </w:r>
+      <w:r>
+        <w:rPr>
+          <w:rFonts w:ascii="Times New Roman" w:eastAsia="Cambria" w:hAnsi="Times New Roman" w:cs="Times New Roman"/>
+          <w:sz w:val="24"/>
+          <w:szCs w:val="24"/>
+        </w:rPr>
+        <w:t>map as a .</w:t>
+      </w:r>
+      <w:proofErr w:type="spellStart"/>
+      <w:r>
+        <w:rPr>
+          <w:rFonts w:ascii="Times New Roman" w:eastAsia="Cambria" w:hAnsi="Times New Roman" w:cs="Times New Roman"/>
+          <w:sz w:val="24"/>
+          <w:szCs w:val="24"/>
+        </w:rPr>
+        <w:t>tif</w:t>
+      </w:r>
+      <w:proofErr w:type="spellEnd"/>
+      <w:r>
+        <w:rPr>
+          <w:rFonts w:ascii="Times New Roman" w:eastAsia="Cambria" w:hAnsi="Times New Roman" w:cs="Times New Roman"/>
+          <w:sz w:val="24"/>
+          <w:szCs w:val="24"/>
+        </w:rPr>
+        <w:t xml:space="preserve"> file by clicking on the “Download Dataset” button on the top right hand corner of the</w:t>
+      </w:r>
+      <w:r>
+        <w:rPr>
+          <w:rFonts w:ascii="Times New Roman" w:eastAsia="Cambria" w:hAnsi="Times New Roman" w:cs="Times New Roman"/>
+          <w:sz w:val="24"/>
+          <w:szCs w:val="24"/>
+        </w:rPr>
+        <w:t xml:space="preserve"> application</w:t>
+      </w:r>
+      <w:r>
+        <w:rPr>
+          <w:rFonts w:ascii="Times New Roman" w:eastAsia="Cambria" w:hAnsi="Times New Roman" w:cs="Times New Roman"/>
+          <w:sz w:val="24"/>
+          <w:szCs w:val="24"/>
+        </w:rPr>
+        <w:t xml:space="preserve"> window.</w:t>
+      </w:r>
+    </w:p>
+    <w:p>
+      <w:pPr>
+        <w:pStyle w:val="ListParagraph"/>
+        <w:numPr>
+          <w:ilvl w:val="0"/>
+          <w:numId w:val="18"/>
+        </w:numPr>
+        <w:spacing w:line="360" w:lineRule="auto"/>
+        <w:rPr>
+          <w:rFonts w:ascii="Times New Roman" w:eastAsia="Cambria" w:hAnsi="Times New Roman" w:cs="Times New Roman"/>
+          <w:sz w:val="24"/>
+          <w:szCs w:val="24"/>
+        </w:rPr>
+      </w:pPr>
+      <w:r>
+        <w:rPr>
+          <w:rFonts w:ascii="Times New Roman" w:eastAsia="Cambria" w:hAnsi="Times New Roman" w:cs="Times New Roman"/>
+          <w:sz w:val="24"/>
+          <w:szCs w:val="24"/>
+        </w:rPr>
+        <w:t>View SSC map from a different model (Regression or ANN) by clicking on the “Regression Model” or “ANN Model” dropdown menu at the top left corner of the application window</w:t>
+      </w:r>
+      <w:r>
+        <w:rPr>
+          <w:rFonts w:ascii="Times New Roman" w:eastAsia="Cambria" w:hAnsi="Times New Roman" w:cs="Times New Roman"/>
+          <w:sz w:val="24"/>
+          <w:szCs w:val="24"/>
+        </w:rPr>
+        <w:t>. Then,</w:t>
+      </w:r>
+      <w:r>
+        <w:rPr>
+          <w:rFonts w:ascii="Times New Roman" w:eastAsia="Cambria" w:hAnsi="Times New Roman" w:cs="Times New Roman"/>
+          <w:sz w:val="24"/>
+          <w:szCs w:val="24"/>
+        </w:rPr>
+        <w:t xml:space="preserve"> select the desired model. </w:t>
       </w:r>
     </w:p>
     <w:p>
@@ -1601,7 +2713,7 @@
         <w:pStyle w:val="ListParagraph"/>
         <w:numPr>
           <w:ilvl w:val="1"/>
-          <w:numId w:val="3"/>
+          <w:numId w:val="20"/>
         </w:numPr>
         <w:spacing w:line="360" w:lineRule="auto"/>
         <w:rPr>
@@ -1615,42 +2727,10 @@
       <w:r>
         <w:rPr>
           <w:rFonts w:ascii="Times New Roman" w:eastAsia="Cambria" w:hAnsi="Times New Roman" w:cs="Times New Roman"/>
-          <w:b/>
-          <w:bCs/>
-          <w:sz w:val="24"/>
-          <w:szCs w:val="24"/>
-        </w:rPr>
-        <w:t>Export the</w:t>
-      </w:r>
-      <w:r>
-        <w:rPr>
-          <w:rFonts w:ascii="Times New Roman" w:eastAsia="Cambria" w:hAnsi="Times New Roman" w:cs="Times New Roman"/>
-          <w:b/>
-          <w:bCs/>
-          <w:sz w:val="24"/>
-          <w:szCs w:val="24"/>
-        </w:rPr>
-        <w:t xml:space="preserve"> map as a .tif file by clicking on the “Download Dataset” button on the top right hand corner of the</w:t>
-      </w:r>
-      <w:r>
-        <w:rPr>
-          <w:rFonts w:ascii="Times New Roman" w:eastAsia="Cambria" w:hAnsi="Times New Roman" w:cs="Times New Roman"/>
-          <w:b/>
-          <w:bCs/>
-          <w:sz w:val="24"/>
-          <w:szCs w:val="24"/>
-        </w:rPr>
-        <w:t xml:space="preserve"> application</w:t>
-      </w:r>
-      <w:r>
-        <w:rPr>
-          <w:rFonts w:ascii="Times New Roman" w:eastAsia="Cambria" w:hAnsi="Times New Roman" w:cs="Times New Roman"/>
-          <w:b/>
-          <w:bCs/>
-          <w:sz w:val="24"/>
-          <w:szCs w:val="24"/>
-        </w:rPr>
-        <w:t xml:space="preserve"> window.</w:t>
+          <w:sz w:val="24"/>
+          <w:szCs w:val="24"/>
+        </w:rPr>
+        <w:t xml:space="preserve">Note that it may take several seconds for the new map to load. Be patient during this time and minimize interaction with the application. </w:t>
       </w:r>
     </w:p>
     <w:p>
@@ -1658,7 +2738,7 @@
         <w:pStyle w:val="ListParagraph"/>
         <w:numPr>
           <w:ilvl w:val="1"/>
-          <w:numId w:val="3"/>
+          <w:numId w:val="20"/>
         </w:numPr>
         <w:spacing w:line="360" w:lineRule="auto"/>
         <w:rPr>
@@ -1672,171 +2752,49 @@
       <w:r>
         <w:rPr>
           <w:rFonts w:ascii="Times New Roman" w:eastAsia="Cambria" w:hAnsi="Times New Roman" w:cs="Times New Roman"/>
-          <w:b/>
-          <w:bCs/>
-          <w:sz w:val="24"/>
-          <w:szCs w:val="24"/>
-        </w:rPr>
-        <w:t xml:space="preserve">View SSC map from a different model (Regression or ANN) by clicking on the “Regression Model” or “ANN Model” dropdown menu at the top left corner of the application window, and selecting the desired model. </w:t>
+          <w:sz w:val="24"/>
+          <w:szCs w:val="24"/>
+        </w:rPr>
+        <w:t xml:space="preserve">Table </w:t>
+      </w:r>
+      <w:r>
+        <w:rPr>
+          <w:rFonts w:ascii="Times New Roman" w:eastAsia="Cambria" w:hAnsi="Times New Roman" w:cs="Times New Roman"/>
+          <w:sz w:val="24"/>
+          <w:szCs w:val="24"/>
+        </w:rPr>
+        <w:t>1 (Section 1) and technical manual (link in Section 1) provide</w:t>
+      </w:r>
+      <w:r>
+        <w:rPr>
+          <w:rFonts w:ascii="Times New Roman" w:eastAsia="Cambria" w:hAnsi="Times New Roman" w:cs="Times New Roman"/>
+          <w:sz w:val="24"/>
+          <w:szCs w:val="24"/>
+        </w:rPr>
+        <w:t xml:space="preserve"> the difference in performance between the regression and ANN models for Landsat 8.</w:t>
       </w:r>
     </w:p>
     <w:p>
       <w:pPr>
         <w:pStyle w:val="ListParagraph"/>
         <w:numPr>
-          <w:ilvl w:val="2"/>
-          <w:numId w:val="3"/>
+          <w:ilvl w:val="0"/>
+          <w:numId w:val="18"/>
         </w:numPr>
         <w:spacing w:line="360" w:lineRule="auto"/>
         <w:rPr>
           <w:rFonts w:ascii="Times New Roman" w:eastAsia="Cambria" w:hAnsi="Times New Roman" w:cs="Times New Roman"/>
-          <w:b/>
-          <w:bCs/>
-          <w:sz w:val="24"/>
-          <w:szCs w:val="24"/>
-        </w:rPr>
-      </w:pPr>
-      <w:r>
-        <w:rPr>
-          <w:rFonts w:ascii="Times New Roman" w:eastAsia="Cambria" w:hAnsi="Times New Roman" w:cs="Times New Roman"/>
-          <w:sz w:val="24"/>
-          <w:szCs w:val="24"/>
-        </w:rPr>
-        <w:t xml:space="preserve">Note that it may take several seconds for the new map to load. Be patient during this time and minimize interaction with the application. </w:t>
-      </w:r>
-    </w:p>
-    <w:p>
-      <w:pPr>
-        <w:pStyle w:val="ListParagraph"/>
-        <w:numPr>
-          <w:ilvl w:val="2"/>
-          <w:numId w:val="3"/>
-        </w:numPr>
-        <w:spacing w:line="360" w:lineRule="auto"/>
-        <w:rPr>
-          <w:rFonts w:ascii="Times New Roman" w:eastAsia="Cambria" w:hAnsi="Times New Roman" w:cs="Times New Roman"/>
-          <w:b/>
-          <w:bCs/>
-          <w:sz w:val="24"/>
-          <w:szCs w:val="24"/>
-        </w:rPr>
-      </w:pPr>
-      <w:r>
-        <w:rPr>
-          <w:rFonts w:ascii="Times New Roman" w:eastAsia="Cambria" w:hAnsi="Times New Roman" w:cs="Times New Roman"/>
-          <w:sz w:val="24"/>
-          <w:szCs w:val="24"/>
-        </w:rPr>
-        <w:t>Table 2 summarizes the difference in performance between the regression and ANN models for Landsat 8. More information about each metric is included in the technical manual (link is in Section 1)</w:t>
-      </w:r>
-    </w:p>
-    <w:p>
-      <w:pPr>
-        <w:spacing w:line="360" w:lineRule="auto"/>
-        <w:rPr>
-          <w:rFonts w:ascii="Times New Roman" w:eastAsia="Cambria" w:hAnsi="Times New Roman" w:cs="Times New Roman"/>
-          <w:b/>
-          <w:bCs/>
-          <w:sz w:val="24"/>
-          <w:szCs w:val="24"/>
-        </w:rPr>
-      </w:pPr>
-      <w:r>
-        <w:rPr>
-          <w:rFonts w:ascii="Times New Roman" w:eastAsia="Cambria" w:hAnsi="Times New Roman" w:cs="Times New Roman"/>
-          <w:b/>
-          <w:bCs/>
-          <w:sz w:val="24"/>
-          <w:szCs w:val="24"/>
-        </w:rPr>
-        <w:t xml:space="preserve">Table 2: Statistical Tests for Model Performance of SSC Predictions for Landsat 8 (ANN vs Regression). </w:t>
-      </w:r>
-      <w:r>
-        <w:rPr>
-          <w:rFonts w:ascii="Times New Roman" w:eastAsia="Cambria" w:hAnsi="Times New Roman" w:cs="Times New Roman"/>
-          <w:sz w:val="24"/>
-          <w:szCs w:val="24"/>
-        </w:rPr>
-        <w:t xml:space="preserve">Stronger results for each satellite group and indicator is in </w:t>
-      </w:r>
-      <w:r>
-        <w:rPr>
-          <w:rFonts w:ascii="Times New Roman" w:eastAsia="Cambria" w:hAnsi="Times New Roman" w:cs="Times New Roman"/>
-          <w:b/>
-          <w:bCs/>
-          <w:sz w:val="24"/>
-          <w:szCs w:val="24"/>
-        </w:rPr>
-        <w:t>bold.</w:t>
-      </w:r>
-    </w:p>
-    <w:p>
-      <w:pPr>
-        <w:spacing w:line="360" w:lineRule="auto"/>
-        <w:jc w:val="center"/>
-        <w:rPr>
-          <w:rFonts w:ascii="Times New Roman" w:eastAsia="Cambria" w:hAnsi="Times New Roman" w:cs="Times New Roman"/>
-          <w:b/>
-          <w:bCs/>
-          <w:sz w:val="24"/>
-          <w:szCs w:val="24"/>
-        </w:rPr>
-      </w:pPr>
-      <w:r>
-        <w:rPr>
-          <w:rFonts w:ascii="Times New Roman" w:hAnsi="Times New Roman" w:cs="Times New Roman"/>
-          <w:noProof/>
-          <w:sz w:val="24"/>
-          <w:szCs w:val="24"/>
-        </w:rPr>
-        <w:drawing>
-          <wp:inline distT="0" distB="0" distL="0" distR="0" wp14:anchorId="413BC1EF" wp14:editId="79B6F30F">
-            <wp:extent cx="2714625" cy="1752600"/>
-            <wp:effectExtent l="0" t="0" r="9525" b="0"/>
-            <wp:docPr id="3" name="Picture 3"/>
-            <wp:cNvGraphicFramePr>
-              <a:graphicFrameLocks xmlns:a="http://schemas.openxmlformats.org/drawingml/2006/main" noChangeAspect="1"/>
-            </wp:cNvGraphicFramePr>
-            <a:graphic xmlns:a="http://schemas.openxmlformats.org/drawingml/2006/main">
-              <a:graphicData uri="http://schemas.openxmlformats.org/drawingml/2006/picture">
-                <pic:pic xmlns:pic="http://schemas.openxmlformats.org/drawingml/2006/picture">
-                  <pic:nvPicPr>
-                    <pic:cNvPr id="0" name="Picture 3"/>
-                    <pic:cNvPicPr>
-                      <a:picLocks noChangeAspect="1" noChangeArrowheads="1"/>
-                    </pic:cNvPicPr>
-                  </pic:nvPicPr>
-                  <pic:blipFill>
-                    <a:blip r:embed="rId12">
-                      <a:extLst>
-                        <a:ext uri="{28A0092B-C50C-407E-A947-70E740481C1C}">
-                          <a14:useLocalDpi xmlns:a14="http://schemas.microsoft.com/office/drawing/2010/main" val="0"/>
-                        </a:ext>
-                      </a:extLst>
-                    </a:blip>
-                    <a:srcRect/>
-                    <a:stretch>
-                      <a:fillRect/>
-                    </a:stretch>
-                  </pic:blipFill>
-                  <pic:spPr bwMode="auto">
-                    <a:xfrm>
-                      <a:off x="0" y="0"/>
-                      <a:ext cx="2714625" cy="1752600"/>
-                    </a:xfrm>
-                    <a:prstGeom prst="rect">
-                      <a:avLst/>
-                    </a:prstGeom>
-                    <a:noFill/>
-                    <a:ln>
-                      <a:noFill/>
-                    </a:ln>
-                  </pic:spPr>
-                </pic:pic>
-              </a:graphicData>
-            </a:graphic>
-          </wp:inline>
-        </w:drawing>
+          <w:sz w:val="24"/>
+          <w:szCs w:val="24"/>
+        </w:rPr>
+      </w:pPr>
+      <w:r>
+        <w:rPr>
+          <w:rFonts w:ascii="Times New Roman" w:eastAsia="Cambria" w:hAnsi="Times New Roman" w:cs="Times New Roman"/>
+          <w:sz w:val="24"/>
+          <w:szCs w:val="24"/>
+        </w:rPr>
+        <w:t>View data from a different date over the past 6 months by clicking the “&lt;&lt;Previous” or “Next &gt;&gt;” button at the top center of the application screen.</w:t>
       </w:r>
     </w:p>
     <w:p>
@@ -1844,7 +2802,7 @@
         <w:pStyle w:val="ListParagraph"/>
         <w:numPr>
           <w:ilvl w:val="1"/>
-          <w:numId w:val="3"/>
+          <w:numId w:val="21"/>
         </w:numPr>
         <w:spacing w:line="360" w:lineRule="auto"/>
         <w:rPr>
@@ -1858,20 +2816,177 @@
       <w:r>
         <w:rPr>
           <w:rFonts w:ascii="Times New Roman" w:eastAsia="Cambria" w:hAnsi="Times New Roman" w:cs="Times New Roman"/>
-          <w:b/>
-          <w:bCs/>
-          <w:sz w:val="24"/>
-          <w:szCs w:val="24"/>
-        </w:rPr>
-        <w:t>View data from a different date over the past 6 months by clicking the “&lt;&lt;Previous” or “Next &gt;&gt;” button at the top center of the application screen.</w:t>
+          <w:sz w:val="24"/>
+          <w:szCs w:val="24"/>
+        </w:rPr>
+        <w:t>Only 1</w:t>
+      </w:r>
+      <w:r>
+        <w:rPr>
+          <w:rFonts w:ascii="Times New Roman" w:eastAsia="Cambria" w:hAnsi="Times New Roman" w:cs="Times New Roman"/>
+          <w:sz w:val="24"/>
+          <w:szCs w:val="24"/>
+          <w:vertAlign w:val="superscript"/>
+        </w:rPr>
+        <w:t>st</w:t>
+      </w:r>
+      <w:r>
+        <w:rPr>
+          <w:rFonts w:ascii="Times New Roman" w:eastAsia="Cambria" w:hAnsi="Times New Roman" w:cs="Times New Roman"/>
+          <w:sz w:val="24"/>
+          <w:szCs w:val="24"/>
+        </w:rPr>
+        <w:t xml:space="preserve"> and 16</w:t>
+      </w:r>
+      <w:r>
+        <w:rPr>
+          <w:rFonts w:ascii="Times New Roman" w:eastAsia="Cambria" w:hAnsi="Times New Roman" w:cs="Times New Roman"/>
+          <w:sz w:val="24"/>
+          <w:szCs w:val="24"/>
+          <w:vertAlign w:val="superscript"/>
+        </w:rPr>
+        <w:t>th</w:t>
+      </w:r>
+      <w:r>
+        <w:rPr>
+          <w:rFonts w:ascii="Times New Roman" w:eastAsia="Cambria" w:hAnsi="Times New Roman" w:cs="Times New Roman"/>
+          <w:sz w:val="24"/>
+          <w:szCs w:val="24"/>
+        </w:rPr>
+        <w:t xml:space="preserve"> date of each month </w:t>
+      </w:r>
+      <w:r>
+        <w:rPr>
+          <w:rFonts w:ascii="Times New Roman" w:eastAsia="Cambria" w:hAnsi="Times New Roman" w:cs="Times New Roman"/>
+          <w:sz w:val="24"/>
+          <w:szCs w:val="24"/>
+        </w:rPr>
+        <w:t>is available in the application</w:t>
+      </w:r>
+      <w:r>
+        <w:rPr>
+          <w:rFonts w:ascii="Times New Roman" w:eastAsia="Cambria" w:hAnsi="Times New Roman" w:cs="Times New Roman"/>
+          <w:sz w:val="24"/>
+          <w:szCs w:val="24"/>
+        </w:rPr>
+        <w:t xml:space="preserve">. This is because Landsat 8 collects data every 16 days. Since there are multiple satellite images collected </w:t>
+      </w:r>
+      <w:r>
+        <w:rPr>
+          <w:rFonts w:ascii="Times New Roman" w:eastAsia="Cambria" w:hAnsi="Times New Roman" w:cs="Times New Roman"/>
+          <w:sz w:val="24"/>
+          <w:szCs w:val="24"/>
+        </w:rPr>
+        <w:t>across</w:t>
+      </w:r>
+      <w:r>
+        <w:rPr>
+          <w:rFonts w:ascii="Times New Roman" w:eastAsia="Cambria" w:hAnsi="Times New Roman" w:cs="Times New Roman"/>
+          <w:sz w:val="24"/>
+          <w:szCs w:val="24"/>
+        </w:rPr>
+        <w:t xml:space="preserve"> the domain</w:t>
+      </w:r>
+      <w:r>
+        <w:rPr>
+          <w:rFonts w:ascii="Times New Roman" w:eastAsia="Cambria" w:hAnsi="Times New Roman" w:cs="Times New Roman"/>
+          <w:sz w:val="24"/>
+          <w:szCs w:val="24"/>
+        </w:rPr>
+        <w:t xml:space="preserve">, we grouped the </w:t>
+      </w:r>
+      <w:r>
+        <w:rPr>
+          <w:rFonts w:ascii="Times New Roman" w:eastAsia="Cambria" w:hAnsi="Times New Roman" w:cs="Times New Roman"/>
+          <w:sz w:val="24"/>
+          <w:szCs w:val="24"/>
+        </w:rPr>
+        <w:lastRenderedPageBreak/>
+        <w:t>data by the 1</w:t>
+      </w:r>
+      <w:r>
+        <w:rPr>
+          <w:rFonts w:ascii="Times New Roman" w:eastAsia="Cambria" w:hAnsi="Times New Roman" w:cs="Times New Roman"/>
+          <w:sz w:val="24"/>
+          <w:szCs w:val="24"/>
+          <w:vertAlign w:val="superscript"/>
+        </w:rPr>
+        <w:t>st</w:t>
+      </w:r>
+      <w:r>
+        <w:rPr>
+          <w:rFonts w:ascii="Times New Roman" w:eastAsia="Cambria" w:hAnsi="Times New Roman" w:cs="Times New Roman"/>
+          <w:sz w:val="24"/>
+          <w:szCs w:val="24"/>
+        </w:rPr>
+        <w:t xml:space="preserve"> and 16</w:t>
+      </w:r>
+      <w:r>
+        <w:rPr>
+          <w:rFonts w:ascii="Times New Roman" w:eastAsia="Cambria" w:hAnsi="Times New Roman" w:cs="Times New Roman"/>
+          <w:sz w:val="24"/>
+          <w:szCs w:val="24"/>
+          <w:vertAlign w:val="superscript"/>
+        </w:rPr>
+        <w:t>th</w:t>
+      </w:r>
+      <w:r>
+        <w:rPr>
+          <w:rFonts w:ascii="Times New Roman" w:eastAsia="Cambria" w:hAnsi="Times New Roman" w:cs="Times New Roman"/>
+          <w:sz w:val="24"/>
+          <w:szCs w:val="24"/>
+        </w:rPr>
+        <w:t xml:space="preserve"> date for convenience. </w:t>
+      </w:r>
+      <w:r>
+        <w:rPr>
+          <w:rFonts w:ascii="Times New Roman" w:eastAsia="Cambria" w:hAnsi="Times New Roman" w:cs="Times New Roman"/>
+          <w:sz w:val="24"/>
+          <w:szCs w:val="24"/>
+        </w:rPr>
+        <w:t>The data was not necessarily collected on the 1</w:t>
+      </w:r>
+      <w:r>
+        <w:rPr>
+          <w:rFonts w:ascii="Times New Roman" w:eastAsia="Cambria" w:hAnsi="Times New Roman" w:cs="Times New Roman"/>
+          <w:sz w:val="24"/>
+          <w:szCs w:val="24"/>
+          <w:vertAlign w:val="superscript"/>
+        </w:rPr>
+        <w:t>st</w:t>
+      </w:r>
+      <w:r>
+        <w:rPr>
+          <w:rFonts w:ascii="Times New Roman" w:eastAsia="Cambria" w:hAnsi="Times New Roman" w:cs="Times New Roman"/>
+          <w:sz w:val="24"/>
+          <w:szCs w:val="24"/>
+        </w:rPr>
+        <w:t xml:space="preserve"> or 16</w:t>
+      </w:r>
+      <w:r>
+        <w:rPr>
+          <w:rFonts w:ascii="Times New Roman" w:eastAsia="Cambria" w:hAnsi="Times New Roman" w:cs="Times New Roman"/>
+          <w:sz w:val="24"/>
+          <w:szCs w:val="24"/>
+          <w:vertAlign w:val="superscript"/>
+        </w:rPr>
+        <w:t>th</w:t>
+      </w:r>
+      <w:r>
+        <w:rPr>
+          <w:rFonts w:ascii="Times New Roman" w:eastAsia="Cambria" w:hAnsi="Times New Roman" w:cs="Times New Roman"/>
+          <w:sz w:val="24"/>
+          <w:szCs w:val="24"/>
+        </w:rPr>
+        <w:t xml:space="preserve"> of the month. The actual dates that data were collected are shown in the time series for each study site.</w:t>
       </w:r>
     </w:p>
     <w:p>
       <w:pPr>
         <w:pStyle w:val="ListParagraph"/>
         <w:numPr>
-          <w:ilvl w:val="2"/>
-          <w:numId w:val="3"/>
+          <w:ilvl w:val="1"/>
+          <w:numId w:val="21"/>
         </w:numPr>
         <w:spacing w:line="360" w:lineRule="auto"/>
         <w:rPr>
@@ -1888,148 +3003,23 @@
           <w:sz w:val="24"/>
           <w:szCs w:val="24"/>
         </w:rPr>
-        <w:t>Only 1</w:t>
-      </w:r>
-      <w:r>
-        <w:rPr>
-          <w:rFonts w:ascii="Times New Roman" w:eastAsia="Cambria" w:hAnsi="Times New Roman" w:cs="Times New Roman"/>
-          <w:sz w:val="24"/>
-          <w:szCs w:val="24"/>
-          <w:vertAlign w:val="superscript"/>
-        </w:rPr>
-        <w:t>st</w:t>
-      </w:r>
-      <w:r>
-        <w:rPr>
-          <w:rFonts w:ascii="Times New Roman" w:eastAsia="Cambria" w:hAnsi="Times New Roman" w:cs="Times New Roman"/>
-          <w:sz w:val="24"/>
-          <w:szCs w:val="24"/>
-        </w:rPr>
-        <w:t xml:space="preserve"> and 16</w:t>
-      </w:r>
-      <w:r>
-        <w:rPr>
-          <w:rFonts w:ascii="Times New Roman" w:eastAsia="Cambria" w:hAnsi="Times New Roman" w:cs="Times New Roman"/>
-          <w:sz w:val="24"/>
-          <w:szCs w:val="24"/>
-          <w:vertAlign w:val="superscript"/>
-        </w:rPr>
-        <w:t>th</w:t>
-      </w:r>
-      <w:r>
-        <w:rPr>
-          <w:rFonts w:ascii="Times New Roman" w:eastAsia="Cambria" w:hAnsi="Times New Roman" w:cs="Times New Roman"/>
-          <w:sz w:val="24"/>
-          <w:szCs w:val="24"/>
-        </w:rPr>
-        <w:t xml:space="preserve"> date of each month </w:t>
-      </w:r>
-      <w:r>
-        <w:rPr>
-          <w:rFonts w:ascii="Times New Roman" w:eastAsia="Cambria" w:hAnsi="Times New Roman" w:cs="Times New Roman"/>
-          <w:sz w:val="24"/>
-          <w:szCs w:val="24"/>
-        </w:rPr>
-        <w:t>is available in the application</w:t>
-      </w:r>
-      <w:r>
-        <w:rPr>
-          <w:rFonts w:ascii="Times New Roman" w:eastAsia="Cambria" w:hAnsi="Times New Roman" w:cs="Times New Roman"/>
-          <w:sz w:val="24"/>
-          <w:szCs w:val="24"/>
-        </w:rPr>
-        <w:t xml:space="preserve">. This is because Landsat 8 collects data every 16 days. Since there are multiple satellite images collected </w:t>
-      </w:r>
-      <w:r>
-        <w:rPr>
-          <w:rFonts w:ascii="Times New Roman" w:eastAsia="Cambria" w:hAnsi="Times New Roman" w:cs="Times New Roman"/>
-          <w:sz w:val="24"/>
-          <w:szCs w:val="24"/>
-        </w:rPr>
-        <w:t>across</w:t>
-      </w:r>
-      <w:r>
-        <w:rPr>
-          <w:rFonts w:ascii="Times New Roman" w:eastAsia="Cambria" w:hAnsi="Times New Roman" w:cs="Times New Roman"/>
-          <w:sz w:val="24"/>
-          <w:szCs w:val="24"/>
-        </w:rPr>
-        <w:t xml:space="preserve"> the domain</w:t>
-      </w:r>
-      <w:r>
-        <w:rPr>
-          <w:rFonts w:ascii="Times New Roman" w:eastAsia="Cambria" w:hAnsi="Times New Roman" w:cs="Times New Roman"/>
-          <w:sz w:val="24"/>
-          <w:szCs w:val="24"/>
-        </w:rPr>
-        <w:t>, we grouped the data by the 1</w:t>
-      </w:r>
-      <w:r>
-        <w:rPr>
-          <w:rFonts w:ascii="Times New Roman" w:eastAsia="Cambria" w:hAnsi="Times New Roman" w:cs="Times New Roman"/>
-          <w:sz w:val="24"/>
-          <w:szCs w:val="24"/>
-          <w:vertAlign w:val="superscript"/>
-        </w:rPr>
-        <w:t>st</w:t>
-      </w:r>
-      <w:r>
-        <w:rPr>
-          <w:rFonts w:ascii="Times New Roman" w:eastAsia="Cambria" w:hAnsi="Times New Roman" w:cs="Times New Roman"/>
-          <w:sz w:val="24"/>
-          <w:szCs w:val="24"/>
-        </w:rPr>
-        <w:t xml:space="preserve"> and 16</w:t>
-      </w:r>
-      <w:r>
-        <w:rPr>
-          <w:rFonts w:ascii="Times New Roman" w:eastAsia="Cambria" w:hAnsi="Times New Roman" w:cs="Times New Roman"/>
-          <w:sz w:val="24"/>
-          <w:szCs w:val="24"/>
-          <w:vertAlign w:val="superscript"/>
-        </w:rPr>
-        <w:t>th</w:t>
-      </w:r>
-      <w:r>
-        <w:rPr>
-          <w:rFonts w:ascii="Times New Roman" w:eastAsia="Cambria" w:hAnsi="Times New Roman" w:cs="Times New Roman"/>
-          <w:sz w:val="24"/>
-          <w:szCs w:val="24"/>
-        </w:rPr>
-        <w:t xml:space="preserve"> date for convenience. </w:t>
+        <w:t xml:space="preserve">Only data over the past 6 months </w:t>
+      </w:r>
+      <w:r>
+        <w:rPr>
+          <w:rFonts w:ascii="Times New Roman" w:eastAsia="Cambria" w:hAnsi="Times New Roman" w:cs="Times New Roman"/>
+          <w:sz w:val="24"/>
+          <w:szCs w:val="24"/>
+        </w:rPr>
+        <w:t>can be mapped.</w:t>
       </w:r>
     </w:p>
     <w:p>
       <w:pPr>
         <w:pStyle w:val="ListParagraph"/>
         <w:numPr>
-          <w:ilvl w:val="2"/>
-          <w:numId w:val="3"/>
-        </w:numPr>
-        <w:spacing w:line="360" w:lineRule="auto"/>
-        <w:rPr>
-          <w:rFonts w:ascii="Times New Roman" w:eastAsia="Cambria" w:hAnsi="Times New Roman" w:cs="Times New Roman"/>
-          <w:b/>
-          <w:bCs/>
-          <w:sz w:val="24"/>
-          <w:szCs w:val="24"/>
-        </w:rPr>
-      </w:pPr>
-      <w:r>
-        <w:rPr>
-          <w:rFonts w:ascii="Times New Roman" w:eastAsia="Cambria" w:hAnsi="Times New Roman" w:cs="Times New Roman"/>
-          <w:sz w:val="24"/>
-          <w:szCs w:val="24"/>
-        </w:rPr>
-        <w:t xml:space="preserve">Only data over the past 6 months is available. </w:t>
-      </w:r>
-    </w:p>
-    <w:p>
-      <w:pPr>
-        <w:pStyle w:val="ListParagraph"/>
-        <w:numPr>
-          <w:ilvl w:val="2"/>
-          <w:numId w:val="3"/>
+          <w:ilvl w:val="1"/>
+          <w:numId w:val="21"/>
         </w:numPr>
         <w:spacing w:line="360" w:lineRule="auto"/>
         <w:rPr>
@@ -2087,7 +3077,6 @@
           <w:sz w:val="24"/>
           <w:szCs w:val="24"/>
         </w:rPr>
-        <w:lastRenderedPageBreak/>
         <w:t>Troubleshooting</w:t>
       </w:r>
     </w:p>
@@ -2133,7 +3122,70 @@
           <w:sz w:val="24"/>
           <w:szCs w:val="24"/>
         </w:rPr>
-        <w:t>This is a challenge with working with such a large study domain, high resolution, and extensive computations. Please be patient when operating the system. After making one change, wait for the map to finish loading before going to the next change (a change, for example, would be changing the data or model, or zooming in/out of the map). If the system is persistently crashing and/or persistently taking several minutes for a single change to occur, please contact the system administrator.</w:t>
+        <w:t>This is a</w:t>
+      </w:r>
+      <w:r>
+        <w:rPr>
+          <w:rFonts w:ascii="Times New Roman" w:eastAsia="Cambria" w:hAnsi="Times New Roman" w:cs="Times New Roman"/>
+          <w:sz w:val="24"/>
+          <w:szCs w:val="24"/>
+        </w:rPr>
+        <w:t xml:space="preserve"> known</w:t>
+      </w:r>
+      <w:r>
+        <w:rPr>
+          <w:rFonts w:ascii="Times New Roman" w:eastAsia="Cambria" w:hAnsi="Times New Roman" w:cs="Times New Roman"/>
+          <w:sz w:val="24"/>
+          <w:szCs w:val="24"/>
+        </w:rPr>
+        <w:t xml:space="preserve"> challenge </w:t>
+      </w:r>
+      <w:r>
+        <w:rPr>
+          <w:rFonts w:ascii="Times New Roman" w:eastAsia="Cambria" w:hAnsi="Times New Roman" w:cs="Times New Roman"/>
+          <w:sz w:val="24"/>
+          <w:szCs w:val="24"/>
+        </w:rPr>
+        <w:t xml:space="preserve">in </w:t>
+      </w:r>
+      <w:r>
+        <w:rPr>
+          <w:rFonts w:ascii="Times New Roman" w:eastAsia="Cambria" w:hAnsi="Times New Roman" w:cs="Times New Roman"/>
+          <w:sz w:val="24"/>
+          <w:szCs w:val="24"/>
+        </w:rPr>
+        <w:t xml:space="preserve">working with a large study domain, high resolution, and extensive computations. Please be patient when operating the system. After making one change, wait for the map to finish loading before going to the next change (a change, for example, would be changing the data or model, or zooming in/out of the map). If the system is persistently crashing and/or persistently taking several minutes for a single change to occur, please </w:t>
+      </w:r>
+      <w:r>
+        <w:rPr>
+          <w:rFonts w:ascii="Times New Roman" w:eastAsia="Cambria" w:hAnsi="Times New Roman" w:cs="Times New Roman"/>
+          <w:sz w:val="24"/>
+          <w:szCs w:val="24"/>
+        </w:rPr>
+        <w:t xml:space="preserve">submit the issue at </w:t>
+      </w:r>
+      <w:hyperlink r:id="rId17" w:history="1">
+        <w:r>
+          <w:rPr>
+            <w:rStyle w:val="Hyperlink"/>
+            <w:rFonts w:ascii="Times New Roman" w:eastAsia="Cambria" w:hAnsi="Times New Roman" w:cs="Times New Roman"/>
+            <w:i/>
+            <w:iCs/>
+            <w:sz w:val="24"/>
+            <w:szCs w:val="24"/>
+          </w:rPr>
+          <w:t>https://forms.gle/z7WSYt4b94rZFwh78</w:t>
+        </w:r>
+      </w:hyperlink>
+      <w:r>
+        <w:rPr>
+          <w:rFonts w:ascii="Times New Roman" w:eastAsia="Cambria" w:hAnsi="Times New Roman" w:cs="Times New Roman"/>
+          <w:i/>
+          <w:iCs/>
+          <w:sz w:val="24"/>
+          <w:szCs w:val="24"/>
+        </w:rPr>
+        <w:t>.</w:t>
       </w:r>
     </w:p>
     <w:p>
@@ -2161,7 +3213,27 @@
           <w:sz w:val="24"/>
           <w:szCs w:val="24"/>
         </w:rPr>
-        <w:t xml:space="preserve">Why do there appear to be “stripes” in the images? </w:t>
+        <w:t xml:space="preserve">Why do there appear to be “stripes” in </w:t>
+      </w:r>
+      <w:r>
+        <w:rPr>
+          <w:rFonts w:ascii="Times New Roman" w:eastAsia="Cambria" w:hAnsi="Times New Roman" w:cs="Times New Roman"/>
+          <w:b/>
+          <w:bCs/>
+          <w:sz w:val="24"/>
+          <w:szCs w:val="24"/>
+        </w:rPr>
+        <w:t xml:space="preserve">some of </w:t>
+      </w:r>
+      <w:r>
+        <w:rPr>
+          <w:rFonts w:ascii="Times New Roman" w:eastAsia="Cambria" w:hAnsi="Times New Roman" w:cs="Times New Roman"/>
+          <w:b/>
+          <w:bCs/>
+          <w:sz w:val="24"/>
+          <w:szCs w:val="24"/>
+        </w:rPr>
+        <w:t xml:space="preserve">the images? </w:t>
       </w:r>
       <w:r>
         <w:rPr>
@@ -2171,7 +3243,7 @@
         </w:rPr>
         <w:t xml:space="preserve">Unfortunately, this is a known issue with Landsat data. Please see the following link for more information: </w:t>
       </w:r>
-      <w:hyperlink r:id="rId13" w:anchor="qt-science_support_page_related_con" w:history="1">
+      <w:hyperlink r:id="rId18" w:anchor="qt-science_support_page_related_con" w:history="1">
         <w:r>
           <w:rPr>
             <w:rStyle w:val="Hyperlink"/>
@@ -2194,17 +3266,118 @@
     <w:bookmarkEnd w:id="2"/>
     <w:p>
       <w:pPr>
-        <w:pStyle w:val="ListParagraph"/>
         <w:spacing w:line="360" w:lineRule="auto"/>
-        <w:ind w:left="360"/>
-        <w:rPr>
-          <w:rFonts w:ascii="Times New Roman" w:eastAsia="Cambria" w:hAnsi="Times New Roman" w:cs="Times New Roman"/>
-          <w:b/>
-          <w:bCs/>
-          <w:sz w:val="24"/>
-          <w:szCs w:val="24"/>
-        </w:rPr>
-      </w:pPr>
+        <w:rPr>
+          <w:rFonts w:ascii="Times New Roman" w:eastAsia="Cambria" w:hAnsi="Times New Roman" w:cs="Times New Roman"/>
+          <w:i/>
+          <w:iCs/>
+          <w:sz w:val="24"/>
+          <w:szCs w:val="24"/>
+        </w:rPr>
+      </w:pPr>
+      <w:r>
+        <w:rPr>
+          <w:rFonts w:ascii="Times New Roman" w:eastAsia="Cambria" w:hAnsi="Times New Roman" w:cs="Times New Roman"/>
+          <w:i/>
+          <w:iCs/>
+          <w:sz w:val="24"/>
+          <w:szCs w:val="24"/>
+        </w:rPr>
+        <w:t xml:space="preserve">Do you have </w:t>
+      </w:r>
+      <w:r>
+        <w:rPr>
+          <w:rFonts w:ascii="Times New Roman" w:eastAsia="Cambria" w:hAnsi="Times New Roman" w:cs="Times New Roman"/>
+          <w:i/>
+          <w:iCs/>
+          <w:sz w:val="24"/>
+          <w:szCs w:val="24"/>
+        </w:rPr>
+        <w:t xml:space="preserve">a </w:t>
+      </w:r>
+      <w:r>
+        <w:rPr>
+          <w:rFonts w:ascii="Times New Roman" w:eastAsia="Cambria" w:hAnsi="Times New Roman" w:cs="Times New Roman"/>
+          <w:i/>
+          <w:iCs/>
+          <w:sz w:val="24"/>
+          <w:szCs w:val="24"/>
+        </w:rPr>
+        <w:t xml:space="preserve">troubleshooting question that </w:t>
+      </w:r>
+      <w:r>
+        <w:rPr>
+          <w:rFonts w:ascii="Times New Roman" w:eastAsia="Cambria" w:hAnsi="Times New Roman" w:cs="Times New Roman"/>
+          <w:i/>
+          <w:iCs/>
+          <w:sz w:val="24"/>
+          <w:szCs w:val="24"/>
+        </w:rPr>
+        <w:t>is</w:t>
+      </w:r>
+      <w:r>
+        <w:rPr>
+          <w:rFonts w:ascii="Times New Roman" w:eastAsia="Cambria" w:hAnsi="Times New Roman" w:cs="Times New Roman"/>
+          <w:i/>
+          <w:iCs/>
+          <w:sz w:val="24"/>
+          <w:szCs w:val="24"/>
+        </w:rPr>
+        <w:t xml:space="preserve"> not shown? Please </w:t>
+      </w:r>
+      <w:r>
+        <w:rPr>
+          <w:rFonts w:ascii="Times New Roman" w:eastAsia="Cambria" w:hAnsi="Times New Roman" w:cs="Times New Roman"/>
+          <w:i/>
+          <w:iCs/>
+          <w:sz w:val="24"/>
+          <w:szCs w:val="24"/>
+        </w:rPr>
+        <w:t xml:space="preserve">submit </w:t>
+      </w:r>
+      <w:r>
+        <w:rPr>
+          <w:rFonts w:ascii="Times New Roman" w:eastAsia="Cambria" w:hAnsi="Times New Roman" w:cs="Times New Roman"/>
+          <w:i/>
+          <w:iCs/>
+          <w:sz w:val="24"/>
+          <w:szCs w:val="24"/>
+        </w:rPr>
+        <w:t>it</w:t>
+      </w:r>
+      <w:r>
+        <w:rPr>
+          <w:rFonts w:ascii="Times New Roman" w:eastAsia="Cambria" w:hAnsi="Times New Roman" w:cs="Times New Roman"/>
+          <w:i/>
+          <w:iCs/>
+          <w:sz w:val="24"/>
+          <w:szCs w:val="24"/>
+        </w:rPr>
+        <w:t xml:space="preserve"> at: </w:t>
+      </w:r>
+      <w:hyperlink r:id="rId19" w:history="1">
+        <w:r>
+          <w:rPr>
+            <w:rStyle w:val="Hyperlink"/>
+            <w:rFonts w:ascii="Times New Roman" w:eastAsia="Cambria" w:hAnsi="Times New Roman" w:cs="Times New Roman"/>
+            <w:i/>
+            <w:iCs/>
+            <w:sz w:val="24"/>
+            <w:szCs w:val="24"/>
+          </w:rPr>
+          <w:t>https://forms.gle/z7WSYt4b94rZFwh78</w:t>
+        </w:r>
+      </w:hyperlink>
+      <w:r>
+        <w:rPr>
+          <w:rFonts w:ascii="Times New Roman" w:eastAsia="Cambria" w:hAnsi="Times New Roman" w:cs="Times New Roman"/>
+          <w:i/>
+          <w:iCs/>
+          <w:sz w:val="24"/>
+          <w:szCs w:val="24"/>
+        </w:rPr>
+        <w:t xml:space="preserve"> </w:t>
+      </w:r>
     </w:p>
     <w:p>
       <w:pPr>
@@ -2248,6 +3421,170 @@
         </w:rPr>
       </w:pPr>
       <w:bookmarkStart w:id="3" w:name="_Hlk38465021"/>
+      <w:commentRangeStart w:id="4"/>
+      <w:r>
+        <w:rPr>
+          <w:rFonts w:ascii="Times New Roman" w:eastAsia="Cambria" w:hAnsi="Times New Roman" w:cs="Times New Roman"/>
+          <w:b/>
+          <w:bCs/>
+          <w:sz w:val="24"/>
+          <w:szCs w:val="24"/>
+        </w:rPr>
+        <w:t xml:space="preserve">Can additional study sites be added? </w:t>
+      </w:r>
+      <w:r>
+        <w:rPr>
+          <w:rFonts w:ascii="Times New Roman" w:eastAsia="Cambria" w:hAnsi="Times New Roman" w:cs="Times New Roman"/>
+          <w:sz w:val="24"/>
+          <w:szCs w:val="24"/>
+        </w:rPr>
+        <w:t>Additional study sites may be added at the request of BWDB</w:t>
+      </w:r>
+      <w:r>
+        <w:rPr>
+          <w:rFonts w:ascii="Times New Roman" w:eastAsia="Cambria" w:hAnsi="Times New Roman" w:cs="Times New Roman"/>
+          <w:sz w:val="24"/>
+          <w:szCs w:val="24"/>
+        </w:rPr>
+        <w:t xml:space="preserve"> staff</w:t>
+      </w:r>
+      <w:r>
+        <w:rPr>
+          <w:rFonts w:ascii="Times New Roman" w:eastAsia="Cambria" w:hAnsi="Times New Roman" w:cs="Times New Roman"/>
+          <w:sz w:val="24"/>
+          <w:szCs w:val="24"/>
+        </w:rPr>
+        <w:t xml:space="preserve">. We recommend adding study sites that </w:t>
+      </w:r>
+      <w:r>
+        <w:rPr>
+          <w:rFonts w:ascii="Times New Roman" w:eastAsia="Cambria" w:hAnsi="Times New Roman" w:cs="Times New Roman"/>
+          <w:sz w:val="24"/>
+          <w:szCs w:val="24"/>
+        </w:rPr>
+        <w:t xml:space="preserve">need to be frequently monitored. However, please be aware that increasing the number of study sites will increasing the map loading time. </w:t>
+      </w:r>
+      <w:r>
+        <w:rPr>
+          <w:rFonts w:ascii="Times New Roman" w:eastAsia="Cambria" w:hAnsi="Times New Roman" w:cs="Times New Roman"/>
+          <w:sz w:val="24"/>
+          <w:szCs w:val="24"/>
+        </w:rPr>
+        <w:t>Please submit</w:t>
+      </w:r>
+      <w:r>
+        <w:rPr>
+          <w:rFonts w:ascii="Times New Roman" w:eastAsia="Cambria" w:hAnsi="Times New Roman" w:cs="Times New Roman"/>
+          <w:sz w:val="24"/>
+          <w:szCs w:val="24"/>
+        </w:rPr>
+        <w:t xml:space="preserve"> site name, location (latitude, longitude, and coordinate system), and justification for the </w:t>
+      </w:r>
+      <w:r>
+        <w:rPr>
+          <w:rFonts w:ascii="Times New Roman" w:eastAsia="Cambria" w:hAnsi="Times New Roman" w:cs="Times New Roman"/>
+          <w:sz w:val="24"/>
+          <w:szCs w:val="24"/>
+        </w:rPr>
+        <w:t xml:space="preserve">request at: </w:t>
+      </w:r>
+      <w:hyperlink r:id="rId20" w:history="1">
+        <w:r>
+          <w:rPr>
+            <w:rStyle w:val="Hyperlink"/>
+            <w:rFonts w:ascii="Times New Roman" w:eastAsia="Cambria" w:hAnsi="Times New Roman" w:cs="Times New Roman"/>
+            <w:i/>
+            <w:iCs/>
+            <w:sz w:val="24"/>
+            <w:szCs w:val="24"/>
+          </w:rPr>
+          <w:t>https://forms.gle/z7WSYt4b94rZFwh78</w:t>
+        </w:r>
+      </w:hyperlink>
+      <w:r>
+        <w:rPr>
+          <w:rFonts w:ascii="Times New Roman" w:eastAsia="Cambria" w:hAnsi="Times New Roman" w:cs="Times New Roman"/>
+          <w:sz w:val="24"/>
+          <w:szCs w:val="24"/>
+        </w:rPr>
+        <w:t xml:space="preserve"> </w:t>
+      </w:r>
+      <w:commentRangeEnd w:id="4"/>
+      <w:r>
+        <w:rPr>
+          <w:rStyle w:val="CommentReference"/>
+        </w:rPr>
+        <w:commentReference w:id="4"/>
+      </w:r>
+    </w:p>
+    <w:p>
+      <w:pPr>
+        <w:pStyle w:val="ListParagraph"/>
+        <w:numPr>
+          <w:ilvl w:val="0"/>
+          <w:numId w:val="10"/>
+        </w:numPr>
+        <w:spacing w:line="360" w:lineRule="auto"/>
+        <w:rPr>
+          <w:rFonts w:ascii="Times New Roman" w:eastAsia="Cambria" w:hAnsi="Times New Roman" w:cs="Times New Roman"/>
+          <w:b/>
+          <w:bCs/>
+          <w:sz w:val="24"/>
+          <w:szCs w:val="24"/>
+        </w:rPr>
+      </w:pPr>
+      <w:r>
+        <w:rPr>
+          <w:rFonts w:ascii="Times New Roman" w:eastAsia="Cambria" w:hAnsi="Times New Roman" w:cs="Times New Roman"/>
+          <w:b/>
+          <w:bCs/>
+          <w:sz w:val="24"/>
+          <w:szCs w:val="24"/>
+        </w:rPr>
+        <w:lastRenderedPageBreak/>
+        <w:t xml:space="preserve">What is the uncertainty </w:t>
+      </w:r>
+      <w:r>
+        <w:rPr>
+          <w:rFonts w:ascii="Times New Roman" w:eastAsia="Cambria" w:hAnsi="Times New Roman" w:cs="Times New Roman"/>
+          <w:b/>
+          <w:bCs/>
+          <w:sz w:val="24"/>
+          <w:szCs w:val="24"/>
+        </w:rPr>
+        <w:t>of the SSC predictions?</w:t>
+      </w:r>
+      <w:r>
+        <w:rPr>
+          <w:rFonts w:ascii="Times New Roman" w:eastAsia="Cambria" w:hAnsi="Times New Roman" w:cs="Times New Roman"/>
+          <w:sz w:val="24"/>
+          <w:szCs w:val="24"/>
+        </w:rPr>
+        <w:t xml:space="preserve"> See the root mean square error (RMSE) in Table </w:t>
+      </w:r>
+      <w:r>
+        <w:rPr>
+          <w:rFonts w:ascii="Times New Roman" w:eastAsia="Cambria" w:hAnsi="Times New Roman" w:cs="Times New Roman"/>
+          <w:sz w:val="24"/>
+          <w:szCs w:val="24"/>
+        </w:rPr>
+        <w:t>1 for the respective regression or ANN model. The range of error is plus or minus the RMSE.</w:t>
+      </w:r>
+    </w:p>
+    <w:p>
+      <w:pPr>
+        <w:pStyle w:val="ListParagraph"/>
+        <w:numPr>
+          <w:ilvl w:val="0"/>
+          <w:numId w:val="10"/>
+        </w:numPr>
+        <w:spacing w:line="360" w:lineRule="auto"/>
+        <w:rPr>
+          <w:rFonts w:ascii="Times New Roman" w:eastAsia="Cambria" w:hAnsi="Times New Roman" w:cs="Times New Roman"/>
+          <w:sz w:val="24"/>
+          <w:szCs w:val="24"/>
+        </w:rPr>
+      </w:pPr>
       <w:r>
         <w:rPr>
           <w:rFonts w:ascii="Times New Roman" w:eastAsia="Cambria" w:hAnsi="Times New Roman" w:cs="Times New Roman"/>
@@ -2268,7 +3605,126 @@
       </w:r>
       <w:bookmarkEnd w:id="3"/>
     </w:p>
+    <w:p>
+      <w:pPr>
+        <w:spacing w:line="360" w:lineRule="auto"/>
+        <w:rPr>
+          <w:rFonts w:ascii="Times New Roman" w:eastAsia="Cambria" w:hAnsi="Times New Roman" w:cs="Times New Roman"/>
+          <w:i/>
+          <w:iCs/>
+          <w:sz w:val="24"/>
+          <w:szCs w:val="24"/>
+        </w:rPr>
+      </w:pPr>
+      <w:r>
+        <w:rPr>
+          <w:rFonts w:ascii="Times New Roman" w:eastAsia="Cambria" w:hAnsi="Times New Roman" w:cs="Times New Roman"/>
+          <w:i/>
+          <w:iCs/>
+          <w:sz w:val="24"/>
+          <w:szCs w:val="24"/>
+        </w:rPr>
+        <w:t xml:space="preserve">Do you </w:t>
+      </w:r>
+      <w:r>
+        <w:rPr>
+          <w:rFonts w:ascii="Times New Roman" w:eastAsia="Cambria" w:hAnsi="Times New Roman" w:cs="Times New Roman"/>
+          <w:i/>
+          <w:iCs/>
+          <w:sz w:val="24"/>
+          <w:szCs w:val="24"/>
+        </w:rPr>
+        <w:t>have a question that is</w:t>
+      </w:r>
+      <w:r>
+        <w:rPr>
+          <w:rFonts w:ascii="Times New Roman" w:eastAsia="Cambria" w:hAnsi="Times New Roman" w:cs="Times New Roman"/>
+          <w:i/>
+          <w:iCs/>
+          <w:sz w:val="24"/>
+          <w:szCs w:val="24"/>
+        </w:rPr>
+        <w:t xml:space="preserve"> not shown? Please submit </w:t>
+      </w:r>
+      <w:r>
+        <w:rPr>
+          <w:rFonts w:ascii="Times New Roman" w:eastAsia="Cambria" w:hAnsi="Times New Roman" w:cs="Times New Roman"/>
+          <w:i/>
+          <w:iCs/>
+          <w:sz w:val="24"/>
+          <w:szCs w:val="24"/>
+        </w:rPr>
+        <w:t>it</w:t>
+      </w:r>
+      <w:r>
+        <w:rPr>
+          <w:rFonts w:ascii="Times New Roman" w:eastAsia="Cambria" w:hAnsi="Times New Roman" w:cs="Times New Roman"/>
+          <w:i/>
+          <w:iCs/>
+          <w:sz w:val="24"/>
+          <w:szCs w:val="24"/>
+        </w:rPr>
+        <w:t xml:space="preserve"> at: </w:t>
+      </w:r>
+      <w:hyperlink r:id="rId24" w:history="1">
+        <w:r>
+          <w:rPr>
+            <w:rStyle w:val="Hyperlink"/>
+            <w:rFonts w:ascii="Times New Roman" w:eastAsia="Cambria" w:hAnsi="Times New Roman" w:cs="Times New Roman"/>
+            <w:i/>
+            <w:iCs/>
+            <w:sz w:val="24"/>
+            <w:szCs w:val="24"/>
+          </w:rPr>
+          <w:t>https://forms.gle/z7WSYt4b94rZF</w:t>
+        </w:r>
+        <w:r>
+          <w:rPr>
+            <w:rStyle w:val="Hyperlink"/>
+            <w:rFonts w:ascii="Times New Roman" w:eastAsia="Cambria" w:hAnsi="Times New Roman" w:cs="Times New Roman"/>
+            <w:i/>
+            <w:iCs/>
+            <w:sz w:val="24"/>
+            <w:szCs w:val="24"/>
+          </w:rPr>
+          <w:t>w</w:t>
+        </w:r>
+        <w:r>
+          <w:rPr>
+            <w:rStyle w:val="Hyperlink"/>
+            <w:rFonts w:ascii="Times New Roman" w:eastAsia="Cambria" w:hAnsi="Times New Roman" w:cs="Times New Roman"/>
+            <w:i/>
+            <w:iCs/>
+            <w:sz w:val="24"/>
+            <w:szCs w:val="24"/>
+          </w:rPr>
+          <w:t>h78</w:t>
+        </w:r>
+      </w:hyperlink>
+      <w:r>
+        <w:rPr>
+          <w:rFonts w:ascii="Times New Roman" w:eastAsia="Cambria" w:hAnsi="Times New Roman" w:cs="Times New Roman"/>
+          <w:i/>
+          <w:iCs/>
+          <w:sz w:val="24"/>
+          <w:szCs w:val="24"/>
+        </w:rPr>
+        <w:t xml:space="preserve"> </w:t>
+      </w:r>
+    </w:p>
+    <w:p>
+      <w:pPr>
+        <w:spacing w:line="360" w:lineRule="auto"/>
+        <w:rPr>
+          <w:rFonts w:ascii="Times New Roman" w:eastAsia="Cambria" w:hAnsi="Times New Roman" w:cs="Times New Roman"/>
+          <w:sz w:val="24"/>
+          <w:szCs w:val="24"/>
+        </w:rPr>
+      </w:pPr>
+    </w:p>
     <w:sectPr>
+      <w:headerReference w:type="default" r:id="rId25"/>
+      <w:footerReference w:type="default" r:id="rId26"/>
       <w:pgSz w:w="12240" w:h="15840"/>
       <w:pgMar w:top="1440" w:right="1440" w:bottom="1440" w:left="1440" w:header="720" w:footer="720" w:gutter="0"/>
       <w:cols w:space="720"/>
@@ -2278,6 +3734,42 @@
 </w:document>
 </file>
 
+<file path=word/comments.xml><?xml version="1.0" encoding="utf-8"?>
+<w:comments xmlns:wpc="http://schemas.microsoft.com/office/word/2010/wordprocessingCanvas" xmlns:cx="http://schemas.microsoft.com/office/drawing/2014/chartex" xmlns:cx1="http://schemas.microsoft.com/office/drawing/2015/9/8/chartex" xmlns:cx2="http://schemas.microsoft.com/office/drawing/2015/10/21/chartex" xmlns:cx3="http://schemas.microsoft.com/office/drawing/2016/5/9/chartex" xmlns:cx4="http://schemas.microsoft.com/office/drawing/2016/5/10/chartex" xmlns:cx5="http://schemas.microsoft.com/office/drawing/2016/5/11/chartex" xmlns:cx6="http://schemas.microsoft.com/office/drawing/2016/5/12/chartex" xmlns:cx7="http://schemas.microsoft.com/office/drawing/2016/5/13/chartex" xmlns:cx8="http://schemas.microsoft.com/office/drawing/2016/5/14/chartex" xmlns:mc="http://schemas.openxmlformats.org/markup-compatibility/2006" xmlns:aink="http://schemas.microsoft.com/office/drawing/2016/ink" xmlns:am3d="http://schemas.microsoft.com/office/drawing/2017/model3d" xmlns:o="urn:schemas-microsoft-com:office:office" xmlns:r="http://schemas.openxmlformats.org/officeDocument/2006/relationships" xmlns:m="http://schemas.openxmlformats.org/officeDocument/2006/math" xmlns:v="urn:schemas-microsoft-com:vml" xmlns:wp14="http://schemas.microsoft.com/office/word/2010/wordprocessingDrawing" xmlns:wp="http://schemas.openxmlformats.org/drawingml/2006/wordprocessingDrawing" xmlns:w10="urn:schemas-microsoft-com:office:word" xmlns:w="http://schemas.openxmlformats.org/wordprocessingml/2006/main" xmlns:w14="http://schemas.microsoft.com/office/word/2010/wordml" xmlns:w15="http://schemas.microsoft.com/office/word/2012/wordml" xmlns:w16cid="http://schemas.microsoft.com/office/word/2016/wordml/cid" xmlns:w16se="http://schemas.microsoft.com/office/word/2015/wordml/symex" xmlns:wpg="http://schemas.microsoft.com/office/word/2010/wordprocessingGroup" xmlns:wpi="http://schemas.microsoft.com/office/word/2010/wordprocessingInk" xmlns:wne="http://schemas.microsoft.com/office/word/2006/wordml" xmlns:wps="http://schemas.microsoft.com/office/word/2010/wordprocessingShape" mc:Ignorable="w14 w15 w16se w16cid wp14">
+  <w:comment w:id="4" w:author="Claire Beveridge" w:date="2020-04-24T10:01:00Z" w:initials="CB">
+    <w:p>
+      <w:pPr>
+        <w:pStyle w:val="CommentText"/>
+      </w:pPr>
+      <w:r>
+        <w:rPr>
+          <w:rStyle w:val="CommentReference"/>
+        </w:rPr>
+        <w:annotationRef/>
+      </w:r>
+      <w:r>
+        <w:t xml:space="preserve">Shahryar- </w:t>
+      </w:r>
+      <w:r>
+        <w:t>let me know if this is correct/okay! I think you or Nishan would have to add them, or just show me how to do it someday!</w:t>
+      </w:r>
+    </w:p>
+  </w:comment>
+</w:comments>
+</file>
+
+<file path=word/commentsExtended.xml><?xml version="1.0" encoding="utf-8"?>
+<w15:commentsEx xmlns:wpc="http://schemas.microsoft.com/office/word/2010/wordprocessingCanvas" xmlns:cx="http://schemas.microsoft.com/office/drawing/2014/chartex" xmlns:cx1="http://schemas.microsoft.com/office/drawing/2015/9/8/chartex" xmlns:cx2="http://schemas.microsoft.com/office/drawing/2015/10/21/chartex" xmlns:cx3="http://schemas.microsoft.com/office/drawing/2016/5/9/chartex" xmlns:cx4="http://schemas.microsoft.com/office/drawing/2016/5/10/chartex" xmlns:cx5="http://schemas.microsoft.com/office/drawing/2016/5/11/chartex" xmlns:cx6="http://schemas.microsoft.com/office/drawing/2016/5/12/chartex" xmlns:cx7="http://schemas.microsoft.com/office/drawing/2016/5/13/chartex" xmlns:cx8="http://schemas.microsoft.com/office/drawing/2016/5/14/chartex" xmlns:mc="http://schemas.openxmlformats.org/markup-compatibility/2006" xmlns:aink="http://schemas.microsoft.com/office/drawing/2016/ink" xmlns:am3d="http://schemas.microsoft.com/office/drawing/2017/model3d" xmlns:o="urn:schemas-microsoft-com:office:office" xmlns:r="http://schemas.openxmlformats.org/officeDocument/2006/relationships" xmlns:m="http://schemas.openxmlformats.org/officeDocument/2006/math" xmlns:v="urn:schemas-microsoft-com:vml" xmlns:wp14="http://schemas.microsoft.com/office/word/2010/wordprocessingDrawing" xmlns:wp="http://schemas.openxmlformats.org/drawingml/2006/wordprocessingDrawing" xmlns:w10="urn:schemas-microsoft-com:office:word" xmlns:w="http://schemas.openxmlformats.org/wordprocessingml/2006/main" xmlns:w14="http://schemas.microsoft.com/office/word/2010/wordml" xmlns:w15="http://schemas.microsoft.com/office/word/2012/wordml" xmlns:w16cid="http://schemas.microsoft.com/office/word/2016/wordml/cid" xmlns:w16se="http://schemas.microsoft.com/office/word/2015/wordml/symex" xmlns:wpg="http://schemas.microsoft.com/office/word/2010/wordprocessingGroup" xmlns:wpi="http://schemas.microsoft.com/office/word/2010/wordprocessingInk" xmlns:wne="http://schemas.microsoft.com/office/word/2006/wordml" xmlns:wps="http://schemas.microsoft.com/office/word/2010/wordprocessingShape" mc:Ignorable="w14 w15 w16se w16cid wp14">
+  <w15:commentEx w15:paraId="4E0DFE2C" w15:done="0"/>
+</w15:commentsEx>
+</file>
+
+<file path=word/commentsIds.xml><?xml version="1.0" encoding="utf-8"?>
+<w16cid:commentsIds xmlns:wpc="http://schemas.microsoft.com/office/word/2010/wordprocessingCanvas" xmlns:cx="http://schemas.microsoft.com/office/drawing/2014/chartex" xmlns:cx1="http://schemas.microsoft.com/office/drawing/2015/9/8/chartex" xmlns:cx2="http://schemas.microsoft.com/office/drawing/2015/10/21/chartex" xmlns:cx3="http://schemas.microsoft.com/office/drawing/2016/5/9/chartex" xmlns:cx4="http://schemas.microsoft.com/office/drawing/2016/5/10/chartex" xmlns:cx5="http://schemas.microsoft.com/office/drawing/2016/5/11/chartex" xmlns:cx6="http://schemas.microsoft.com/office/drawing/2016/5/12/chartex" xmlns:cx7="http://schemas.microsoft.com/office/drawing/2016/5/13/chartex" xmlns:cx8="http://schemas.microsoft.com/office/drawing/2016/5/14/chartex" xmlns:mc="http://schemas.openxmlformats.org/markup-compatibility/2006" xmlns:aink="http://schemas.microsoft.com/office/drawing/2016/ink" xmlns:am3d="http://schemas.microsoft.com/office/drawing/2017/model3d" xmlns:o="urn:schemas-microsoft-com:office:office" xmlns:r="http://schemas.openxmlformats.org/officeDocument/2006/relationships" xmlns:m="http://schemas.openxmlformats.org/officeDocument/2006/math" xmlns:v="urn:schemas-microsoft-com:vml" xmlns:wp14="http://schemas.microsoft.com/office/word/2010/wordprocessingDrawing" xmlns:wp="http://schemas.openxmlformats.org/drawingml/2006/wordprocessingDrawing" xmlns:w10="urn:schemas-microsoft-com:office:word" xmlns:w="http://schemas.openxmlformats.org/wordprocessingml/2006/main" xmlns:w14="http://schemas.microsoft.com/office/word/2010/wordml" xmlns:w15="http://schemas.microsoft.com/office/word/2012/wordml" xmlns:w16cid="http://schemas.microsoft.com/office/word/2016/wordml/cid" xmlns:w16se="http://schemas.microsoft.com/office/word/2015/wordml/symex" xmlns:wpg="http://schemas.microsoft.com/office/word/2010/wordprocessingGroup" xmlns:wpi="http://schemas.microsoft.com/office/word/2010/wordprocessingInk" xmlns:wne="http://schemas.microsoft.com/office/word/2006/wordml" xmlns:wps="http://schemas.microsoft.com/office/word/2010/wordprocessingShape" mc:Ignorable="w14 w15 w16se w16cid wp14">
+  <w16cid:commentId w16cid:paraId="4E0DFE2C" w16cid:durableId="224D378A"/>
+</w16cid:commentsIds>
+</file>
+
 <file path=word/endnotes.xml><?xml version="1.0" encoding="utf-8"?>
 <w:endnotes xmlns:wpc="http://schemas.microsoft.com/office/word/2010/wordprocessingCanvas" xmlns:cx="http://schemas.microsoft.com/office/drawing/2014/chartex" xmlns:cx1="http://schemas.microsoft.com/office/drawing/2015/9/8/chartex" xmlns:cx2="http://schemas.microsoft.com/office/drawing/2015/10/21/chartex" xmlns:cx3="http://schemas.microsoft.com/office/drawing/2016/5/9/chartex" xmlns:cx4="http://schemas.microsoft.com/office/drawing/2016/5/10/chartex" xmlns:cx5="http://schemas.microsoft.com/office/drawing/2016/5/11/chartex" xmlns:cx6="http://schemas.microsoft.com/office/drawing/2016/5/12/chartex" xmlns:cx7="http://schemas.microsoft.com/office/drawing/2016/5/13/chartex" xmlns:cx8="http://schemas.microsoft.com/office/drawing/2016/5/14/chartex" xmlns:mc="http://schemas.openxmlformats.org/markup-compatibility/2006" xmlns:aink="http://schemas.microsoft.com/office/drawing/2016/ink" xmlns:am3d="http://schemas.microsoft.com/office/drawing/2017/model3d" xmlns:o="urn:schemas-microsoft-com:office:office" xmlns:r="http://schemas.openxmlformats.org/officeDocument/2006/relationships" xmlns:m="http://schemas.openxmlformats.org/officeDocument/2006/math" xmlns:v="urn:schemas-microsoft-com:vml" xmlns:wp14="http://schemas.microsoft.com/office/word/2010/wordprocessingDrawing" xmlns:wp="http://schemas.openxmlformats.org/drawingml/2006/wordprocessingDrawing" xmlns:w10="urn:schemas-microsoft-com:office:word" xmlns:w="http://schemas.openxmlformats.org/wordprocessingml/2006/main" xmlns:w14="http://schemas.microsoft.com/office/word/2010/wordml" xmlns:w15="http://schemas.microsoft.com/office/word/2012/wordml" xmlns:w16cid="http://schemas.microsoft.com/office/word/2016/wordml/cid" xmlns:w16se="http://schemas.microsoft.com/office/word/2015/wordml/symex" xmlns:wpg="http://schemas.microsoft.com/office/word/2010/wordprocessingGroup" xmlns:wpi="http://schemas.microsoft.com/office/word/2010/wordprocessingInk" xmlns:wne="http://schemas.microsoft.com/office/word/2006/wordml" xmlns:wps="http://schemas.microsoft.com/office/word/2010/wordprocessingShape" mc:Ignorable="w14 w15 w16se w16cid wp14">
   <w:endnote w:type="separator" w:id="-1">
@@ -2301,6 +3793,59 @@
     </w:p>
   </w:endnote>
 </w:endnotes>
+</file>
+
+<file path=word/footer1.xml><?xml version="1.0" encoding="utf-8"?>
+<w:ftr xmlns:wpc="http://schemas.microsoft.com/office/word/2010/wordprocessingCanvas" xmlns:cx="http://schemas.microsoft.com/office/drawing/2014/chartex" xmlns:cx1="http://schemas.microsoft.com/office/drawing/2015/9/8/chartex" xmlns:cx2="http://schemas.microsoft.com/office/drawing/2015/10/21/chartex" xmlns:cx3="http://schemas.microsoft.com/office/drawing/2016/5/9/chartex" xmlns:cx4="http://schemas.microsoft.com/office/drawing/2016/5/10/chartex" xmlns:cx5="http://schemas.microsoft.com/office/drawing/2016/5/11/chartex" xmlns:cx6="http://schemas.microsoft.com/office/drawing/2016/5/12/chartex" xmlns:cx7="http://schemas.microsoft.com/office/drawing/2016/5/13/chartex" xmlns:cx8="http://schemas.microsoft.com/office/drawing/2016/5/14/chartex" xmlns:mc="http://schemas.openxmlformats.org/markup-compatibility/2006" xmlns:aink="http://schemas.microsoft.com/office/drawing/2016/ink" xmlns:am3d="http://schemas.microsoft.com/office/drawing/2017/model3d" xmlns:o="urn:schemas-microsoft-com:office:office" xmlns:r="http://schemas.openxmlformats.org/officeDocument/2006/relationships" xmlns:m="http://schemas.openxmlformats.org/officeDocument/2006/math" xmlns:v="urn:schemas-microsoft-com:vml" xmlns:wp14="http://schemas.microsoft.com/office/word/2010/wordprocessingDrawing" xmlns:wp="http://schemas.openxmlformats.org/drawingml/2006/wordprocessingDrawing" xmlns:w10="urn:schemas-microsoft-com:office:word" xmlns:w="http://schemas.openxmlformats.org/wordprocessingml/2006/main" xmlns:w14="http://schemas.microsoft.com/office/word/2010/wordml" xmlns:w15="http://schemas.microsoft.com/office/word/2012/wordml" xmlns:w16cid="http://schemas.microsoft.com/office/word/2016/wordml/cid" xmlns:w16se="http://schemas.microsoft.com/office/word/2015/wordml/symex" xmlns:wpg="http://schemas.microsoft.com/office/word/2010/wordprocessingGroup" xmlns:wpi="http://schemas.microsoft.com/office/word/2010/wordprocessingInk" xmlns:wne="http://schemas.microsoft.com/office/word/2006/wordml" xmlns:wps="http://schemas.microsoft.com/office/word/2010/wordprocessingShape" mc:Ignorable="w14 w15 w16se w16cid wp14">
+  <w:sdt>
+    <w:sdtPr>
+      <w:id w:val="-232552781"/>
+      <w:docPartObj>
+        <w:docPartGallery w:val="Page Numbers (Bottom of Page)"/>
+        <w:docPartUnique/>
+      </w:docPartObj>
+    </w:sdtPr>
+    <w:sdtEndPr>
+      <w:rPr>
+        <w:noProof/>
+      </w:rPr>
+    </w:sdtEndPr>
+    <w:sdtContent>
+      <w:p>
+        <w:pPr>
+          <w:pStyle w:val="Footer"/>
+          <w:jc w:val="center"/>
+        </w:pPr>
+        <w:r>
+          <w:fldChar w:fldCharType="begin"/>
+        </w:r>
+        <w:r>
+          <w:instrText xml:space="preserve"> PAGE   \* MERGEFORMAT </w:instrText>
+        </w:r>
+        <w:r>
+          <w:fldChar w:fldCharType="separate"/>
+        </w:r>
+        <w:r>
+          <w:rPr>
+            <w:noProof/>
+          </w:rPr>
+          <w:t>2</w:t>
+        </w:r>
+        <w:r>
+          <w:rPr>
+            <w:noProof/>
+          </w:rPr>
+          <w:fldChar w:fldCharType="end"/>
+        </w:r>
+      </w:p>
+    </w:sdtContent>
+  </w:sdt>
+  <w:p>
+    <w:pPr>
+      <w:pStyle w:val="Footer"/>
+    </w:pPr>
+  </w:p>
+</w:ftr>
 </file>
 
 <file path=word/footnotes.xml><?xml version="1.0" encoding="utf-8"?>
@@ -2326,6 +3871,69 @@
     </w:p>
   </w:footnote>
 </w:footnotes>
+</file>
+
+<file path=word/header1.xml><?xml version="1.0" encoding="utf-8"?>
+<w:hdr xmlns:wpc="http://schemas.microsoft.com/office/word/2010/wordprocessingCanvas" xmlns:cx="http://schemas.microsoft.com/office/drawing/2014/chartex" xmlns:cx1="http://schemas.microsoft.com/office/drawing/2015/9/8/chartex" xmlns:cx2="http://schemas.microsoft.com/office/drawing/2015/10/21/chartex" xmlns:cx3="http://schemas.microsoft.com/office/drawing/2016/5/9/chartex" xmlns:cx4="http://schemas.microsoft.com/office/drawing/2016/5/10/chartex" xmlns:cx5="http://schemas.microsoft.com/office/drawing/2016/5/11/chartex" xmlns:cx6="http://schemas.microsoft.com/office/drawing/2016/5/12/chartex" xmlns:cx7="http://schemas.microsoft.com/office/drawing/2016/5/13/chartex" xmlns:cx8="http://schemas.microsoft.com/office/drawing/2016/5/14/chartex" xmlns:mc="http://schemas.openxmlformats.org/markup-compatibility/2006" xmlns:aink="http://schemas.microsoft.com/office/drawing/2016/ink" xmlns:am3d="http://schemas.microsoft.com/office/drawing/2017/model3d" xmlns:o="urn:schemas-microsoft-com:office:office" xmlns:r="http://schemas.openxmlformats.org/officeDocument/2006/relationships" xmlns:m="http://schemas.openxmlformats.org/officeDocument/2006/math" xmlns:v="urn:schemas-microsoft-com:vml" xmlns:wp14="http://schemas.microsoft.com/office/word/2010/wordprocessingDrawing" xmlns:wp="http://schemas.openxmlformats.org/drawingml/2006/wordprocessingDrawing" xmlns:w10="urn:schemas-microsoft-com:office:word" xmlns:w="http://schemas.openxmlformats.org/wordprocessingml/2006/main" xmlns:w14="http://schemas.microsoft.com/office/word/2010/wordml" xmlns:w15="http://schemas.microsoft.com/office/word/2012/wordml" xmlns:w16cid="http://schemas.microsoft.com/office/word/2016/wordml/cid" xmlns:w16se="http://schemas.microsoft.com/office/word/2015/wordml/symex" xmlns:wpg="http://schemas.microsoft.com/office/word/2010/wordprocessingGroup" xmlns:wpi="http://schemas.microsoft.com/office/word/2010/wordprocessingInk" xmlns:wne="http://schemas.microsoft.com/office/word/2006/wordml" xmlns:wps="http://schemas.microsoft.com/office/word/2010/wordprocessingShape" mc:Ignorable="w14 w15 w16se w16cid wp14">
+  <w:p>
+    <w:pPr>
+      <w:spacing w:line="360" w:lineRule="auto"/>
+      <w:rPr>
+        <w:rFonts w:ascii="Times New Roman" w:hAnsi="Times New Roman" w:cs="Times New Roman"/>
+        <w:i/>
+        <w:iCs/>
+        <w:sz w:val="20"/>
+        <w:szCs w:val="20"/>
+      </w:rPr>
+    </w:pPr>
+    <w:r>
+      <w:rPr>
+        <w:rFonts w:ascii="Times New Roman" w:eastAsia="Cambria" w:hAnsi="Times New Roman" w:cs="Times New Roman"/>
+        <w:i/>
+        <w:iCs/>
+        <w:sz w:val="20"/>
+        <w:szCs w:val="20"/>
+      </w:rPr>
+      <w:t xml:space="preserve">BROSS SASWE User Manual. </w:t>
+    </w:r>
+    <w:r>
+      <w:rPr>
+        <w:rFonts w:ascii="Times New Roman" w:eastAsia="Cambria" w:hAnsi="Times New Roman" w:cs="Times New Roman"/>
+        <w:i/>
+        <w:iCs/>
+        <w:sz w:val="20"/>
+        <w:szCs w:val="20"/>
+      </w:rPr>
+      <w:t xml:space="preserve">Last modified on </w:t>
+    </w:r>
+    <w:r>
+      <w:rPr>
+        <w:rFonts w:ascii="Times New Roman" w:eastAsia="Cambria" w:hAnsi="Times New Roman" w:cs="Times New Roman"/>
+        <w:i/>
+        <w:iCs/>
+        <w:sz w:val="20"/>
+        <w:szCs w:val="20"/>
+        <w:highlight w:val="yellow"/>
+      </w:rPr>
+      <w:t>April 24, 2020</w:t>
+    </w:r>
+    <w:r>
+      <w:rPr>
+        <w:rFonts w:ascii="Times New Roman" w:eastAsia="Cambria" w:hAnsi="Times New Roman" w:cs="Times New Roman"/>
+        <w:i/>
+        <w:iCs/>
+        <w:sz w:val="20"/>
+        <w:szCs w:val="20"/>
+      </w:rPr>
+      <w:t>.</w:t>
+    </w:r>
+  </w:p>
+  <w:p>
+    <w:pPr>
+      <w:pStyle w:val="Header"/>
+    </w:pPr>
+  </w:p>
+</w:hdr>
 </file>
 
 <file path=word/numbering.xml><?xml version="1.0" encoding="utf-8"?>
@@ -2506,6 +4114,99 @@
     </w:lvl>
   </w:abstractNum>
   <w:abstractNum w:abstractNumId="2" w15:restartNumberingAfterBreak="0">
+    <w:nsid w:val="08E037ED"/>
+    <w:multiLevelType w:val="hybridMultilevel"/>
+    <w:tmpl w:val="612C6B96"/>
+    <w:lvl w:ilvl="0" w:tplc="1F1E0312">
+      <w:start w:val="1"/>
+      <w:numFmt w:val="lowerLetter"/>
+      <w:lvlText w:val="%1."/>
+      <w:lvlJc w:val="left"/>
+      <w:pPr>
+        <w:ind w:left="1800" w:hanging="360"/>
+      </w:pPr>
+      <w:rPr>
+        <w:rFonts w:hint="default"/>
+        <w:b/>
+      </w:rPr>
+    </w:lvl>
+    <w:lvl w:ilvl="1" w:tplc="04090001">
+      <w:start w:val="1"/>
+      <w:numFmt w:val="bullet"/>
+      <w:lvlText w:val=""/>
+      <w:lvlJc w:val="left"/>
+      <w:pPr>
+        <w:ind w:left="2520" w:hanging="360"/>
+      </w:pPr>
+      <w:rPr>
+        <w:rFonts w:ascii="Symbol" w:hAnsi="Symbol" w:hint="default"/>
+      </w:rPr>
+    </w:lvl>
+    <w:lvl w:ilvl="2" w:tplc="0409001B">
+      <w:start w:val="1"/>
+      <w:numFmt w:val="lowerRoman"/>
+      <w:lvlText w:val="%3."/>
+      <w:lvlJc w:val="right"/>
+      <w:pPr>
+        <w:ind w:left="3240" w:hanging="180"/>
+      </w:pPr>
+    </w:lvl>
+    <w:lvl w:ilvl="3" w:tplc="0409000F" w:tentative="1">
+      <w:start w:val="1"/>
+      <w:numFmt w:val="decimal"/>
+      <w:lvlText w:val="%4."/>
+      <w:lvlJc w:val="left"/>
+      <w:pPr>
+        <w:ind w:left="3960" w:hanging="360"/>
+      </w:pPr>
+    </w:lvl>
+    <w:lvl w:ilvl="4" w:tplc="04090019" w:tentative="1">
+      <w:start w:val="1"/>
+      <w:numFmt w:val="lowerLetter"/>
+      <w:lvlText w:val="%5."/>
+      <w:lvlJc w:val="left"/>
+      <w:pPr>
+        <w:ind w:left="4680" w:hanging="360"/>
+      </w:pPr>
+    </w:lvl>
+    <w:lvl w:ilvl="5" w:tplc="0409001B" w:tentative="1">
+      <w:start w:val="1"/>
+      <w:numFmt w:val="lowerRoman"/>
+      <w:lvlText w:val="%6."/>
+      <w:lvlJc w:val="right"/>
+      <w:pPr>
+        <w:ind w:left="5400" w:hanging="180"/>
+      </w:pPr>
+    </w:lvl>
+    <w:lvl w:ilvl="6" w:tplc="0409000F" w:tentative="1">
+      <w:start w:val="1"/>
+      <w:numFmt w:val="decimal"/>
+      <w:lvlText w:val="%7."/>
+      <w:lvlJc w:val="left"/>
+      <w:pPr>
+        <w:ind w:left="6120" w:hanging="360"/>
+      </w:pPr>
+    </w:lvl>
+    <w:lvl w:ilvl="7" w:tplc="04090019" w:tentative="1">
+      <w:start w:val="1"/>
+      <w:numFmt w:val="lowerLetter"/>
+      <w:lvlText w:val="%8."/>
+      <w:lvlJc w:val="left"/>
+      <w:pPr>
+        <w:ind w:left="6840" w:hanging="360"/>
+      </w:pPr>
+    </w:lvl>
+    <w:lvl w:ilvl="8" w:tplc="0409001B" w:tentative="1">
+      <w:start w:val="1"/>
+      <w:numFmt w:val="lowerRoman"/>
+      <w:lvlText w:val="%9."/>
+      <w:lvlJc w:val="right"/>
+      <w:pPr>
+        <w:ind w:left="7560" w:hanging="180"/>
+      </w:pPr>
+    </w:lvl>
+  </w:abstractNum>
+  <w:abstractNum w:abstractNumId="3" w15:restartNumberingAfterBreak="0">
     <w:nsid w:val="1AD47FDD"/>
     <w:multiLevelType w:val="hybridMultilevel"/>
     <w:tmpl w:val="1B40BEEC"/>
@@ -2618,7 +4319,7 @@
       </w:rPr>
     </w:lvl>
   </w:abstractNum>
-  <w:abstractNum w:abstractNumId="3" w15:restartNumberingAfterBreak="0">
+  <w:abstractNum w:abstractNumId="4" w15:restartNumberingAfterBreak="0">
     <w:nsid w:val="254036F1"/>
     <w:multiLevelType w:val="hybridMultilevel"/>
     <w:tmpl w:val="BD3AEA38"/>
@@ -2731,7 +4432,210 @@
       </w:rPr>
     </w:lvl>
   </w:abstractNum>
-  <w:abstractNum w:abstractNumId="4" w15:restartNumberingAfterBreak="0">
+  <w:abstractNum w:abstractNumId="5" w15:restartNumberingAfterBreak="0">
+    <w:nsid w:val="25D34B6C"/>
+    <w:multiLevelType w:val="hybridMultilevel"/>
+    <w:tmpl w:val="3DFC40E4"/>
+    <w:lvl w:ilvl="0" w:tplc="04090001">
+      <w:start w:val="1"/>
+      <w:numFmt w:val="bullet"/>
+      <w:lvlText w:val=""/>
+      <w:lvlJc w:val="left"/>
+      <w:pPr>
+        <w:ind w:left="2520" w:hanging="360"/>
+      </w:pPr>
+      <w:rPr>
+        <w:rFonts w:ascii="Symbol" w:hAnsi="Symbol" w:hint="default"/>
+      </w:rPr>
+    </w:lvl>
+    <w:lvl w:ilvl="1" w:tplc="04090003" w:tentative="1">
+      <w:start w:val="1"/>
+      <w:numFmt w:val="bullet"/>
+      <w:lvlText w:val="o"/>
+      <w:lvlJc w:val="left"/>
+      <w:pPr>
+        <w:ind w:left="3240" w:hanging="360"/>
+      </w:pPr>
+      <w:rPr>
+        <w:rFonts w:ascii="Courier New" w:hAnsi="Courier New" w:cs="Courier New" w:hint="default"/>
+      </w:rPr>
+    </w:lvl>
+    <w:lvl w:ilvl="2" w:tplc="04090005" w:tentative="1">
+      <w:start w:val="1"/>
+      <w:numFmt w:val="bullet"/>
+      <w:lvlText w:val=""/>
+      <w:lvlJc w:val="left"/>
+      <w:pPr>
+        <w:ind w:left="3960" w:hanging="360"/>
+      </w:pPr>
+      <w:rPr>
+        <w:rFonts w:ascii="Wingdings" w:hAnsi="Wingdings" w:hint="default"/>
+      </w:rPr>
+    </w:lvl>
+    <w:lvl w:ilvl="3" w:tplc="04090001" w:tentative="1">
+      <w:start w:val="1"/>
+      <w:numFmt w:val="bullet"/>
+      <w:lvlText w:val=""/>
+      <w:lvlJc w:val="left"/>
+      <w:pPr>
+        <w:ind w:left="4680" w:hanging="360"/>
+      </w:pPr>
+      <w:rPr>
+        <w:rFonts w:ascii="Symbol" w:hAnsi="Symbol" w:hint="default"/>
+      </w:rPr>
+    </w:lvl>
+    <w:lvl w:ilvl="4" w:tplc="04090003" w:tentative="1">
+      <w:start w:val="1"/>
+      <w:numFmt w:val="bullet"/>
+      <w:lvlText w:val="o"/>
+      <w:lvlJc w:val="left"/>
+      <w:pPr>
+        <w:ind w:left="5400" w:hanging="360"/>
+      </w:pPr>
+      <w:rPr>
+        <w:rFonts w:ascii="Courier New" w:hAnsi="Courier New" w:cs="Courier New" w:hint="default"/>
+      </w:rPr>
+    </w:lvl>
+    <w:lvl w:ilvl="5" w:tplc="04090005" w:tentative="1">
+      <w:start w:val="1"/>
+      <w:numFmt w:val="bullet"/>
+      <w:lvlText w:val=""/>
+      <w:lvlJc w:val="left"/>
+      <w:pPr>
+        <w:ind w:left="6120" w:hanging="360"/>
+      </w:pPr>
+      <w:rPr>
+        <w:rFonts w:ascii="Wingdings" w:hAnsi="Wingdings" w:hint="default"/>
+      </w:rPr>
+    </w:lvl>
+    <w:lvl w:ilvl="6" w:tplc="04090001" w:tentative="1">
+      <w:start w:val="1"/>
+      <w:numFmt w:val="bullet"/>
+      <w:lvlText w:val=""/>
+      <w:lvlJc w:val="left"/>
+      <w:pPr>
+        <w:ind w:left="6840" w:hanging="360"/>
+      </w:pPr>
+      <w:rPr>
+        <w:rFonts w:ascii="Symbol" w:hAnsi="Symbol" w:hint="default"/>
+      </w:rPr>
+    </w:lvl>
+    <w:lvl w:ilvl="7" w:tplc="04090003" w:tentative="1">
+      <w:start w:val="1"/>
+      <w:numFmt w:val="bullet"/>
+      <w:lvlText w:val="o"/>
+      <w:lvlJc w:val="left"/>
+      <w:pPr>
+        <w:ind w:left="7560" w:hanging="360"/>
+      </w:pPr>
+      <w:rPr>
+        <w:rFonts w:ascii="Courier New" w:hAnsi="Courier New" w:cs="Courier New" w:hint="default"/>
+      </w:rPr>
+    </w:lvl>
+    <w:lvl w:ilvl="8" w:tplc="04090005" w:tentative="1">
+      <w:start w:val="1"/>
+      <w:numFmt w:val="bullet"/>
+      <w:lvlText w:val=""/>
+      <w:lvlJc w:val="left"/>
+      <w:pPr>
+        <w:ind w:left="8280" w:hanging="360"/>
+      </w:pPr>
+      <w:rPr>
+        <w:rFonts w:ascii="Wingdings" w:hAnsi="Wingdings" w:hint="default"/>
+      </w:rPr>
+    </w:lvl>
+  </w:abstractNum>
+  <w:abstractNum w:abstractNumId="6" w15:restartNumberingAfterBreak="0">
+    <w:nsid w:val="339521F9"/>
+    <w:multiLevelType w:val="hybridMultilevel"/>
+    <w:tmpl w:val="026C377E"/>
+    <w:lvl w:ilvl="0" w:tplc="1F1E0312">
+      <w:start w:val="1"/>
+      <w:numFmt w:val="lowerLetter"/>
+      <w:lvlText w:val="%1."/>
+      <w:lvlJc w:val="left"/>
+      <w:pPr>
+        <w:ind w:left="1800" w:hanging="360"/>
+      </w:pPr>
+      <w:rPr>
+        <w:rFonts w:hint="default"/>
+        <w:b/>
+      </w:rPr>
+    </w:lvl>
+    <w:lvl w:ilvl="1" w:tplc="04090019">
+      <w:start w:val="1"/>
+      <w:numFmt w:val="lowerLetter"/>
+      <w:lvlText w:val="%2."/>
+      <w:lvlJc w:val="left"/>
+      <w:pPr>
+        <w:ind w:left="2520" w:hanging="360"/>
+      </w:pPr>
+    </w:lvl>
+    <w:lvl w:ilvl="2" w:tplc="0409001B">
+      <w:start w:val="1"/>
+      <w:numFmt w:val="lowerRoman"/>
+      <w:lvlText w:val="%3."/>
+      <w:lvlJc w:val="right"/>
+      <w:pPr>
+        <w:ind w:left="3240" w:hanging="180"/>
+      </w:pPr>
+    </w:lvl>
+    <w:lvl w:ilvl="3" w:tplc="0409000F" w:tentative="1">
+      <w:start w:val="1"/>
+      <w:numFmt w:val="decimal"/>
+      <w:lvlText w:val="%4."/>
+      <w:lvlJc w:val="left"/>
+      <w:pPr>
+        <w:ind w:left="3960" w:hanging="360"/>
+      </w:pPr>
+    </w:lvl>
+    <w:lvl w:ilvl="4" w:tplc="04090019" w:tentative="1">
+      <w:start w:val="1"/>
+      <w:numFmt w:val="lowerLetter"/>
+      <w:lvlText w:val="%5."/>
+      <w:lvlJc w:val="left"/>
+      <w:pPr>
+        <w:ind w:left="4680" w:hanging="360"/>
+      </w:pPr>
+    </w:lvl>
+    <w:lvl w:ilvl="5" w:tplc="0409001B" w:tentative="1">
+      <w:start w:val="1"/>
+      <w:numFmt w:val="lowerRoman"/>
+      <w:lvlText w:val="%6."/>
+      <w:lvlJc w:val="right"/>
+      <w:pPr>
+        <w:ind w:left="5400" w:hanging="180"/>
+      </w:pPr>
+    </w:lvl>
+    <w:lvl w:ilvl="6" w:tplc="0409000F" w:tentative="1">
+      <w:start w:val="1"/>
+      <w:numFmt w:val="decimal"/>
+      <w:lvlText w:val="%7."/>
+      <w:lvlJc w:val="left"/>
+      <w:pPr>
+        <w:ind w:left="6120" w:hanging="360"/>
+      </w:pPr>
+    </w:lvl>
+    <w:lvl w:ilvl="7" w:tplc="04090019" w:tentative="1">
+      <w:start w:val="1"/>
+      <w:numFmt w:val="lowerLetter"/>
+      <w:lvlText w:val="%8."/>
+      <w:lvlJc w:val="left"/>
+      <w:pPr>
+        <w:ind w:left="6840" w:hanging="360"/>
+      </w:pPr>
+    </w:lvl>
+    <w:lvl w:ilvl="8" w:tplc="0409001B" w:tentative="1">
+      <w:start w:val="1"/>
+      <w:numFmt w:val="lowerRoman"/>
+      <w:lvlText w:val="%9."/>
+      <w:lvlJc w:val="right"/>
+      <w:pPr>
+        <w:ind w:left="7560" w:hanging="180"/>
+      </w:pPr>
+    </w:lvl>
+  </w:abstractNum>
+  <w:abstractNum w:abstractNumId="7" w15:restartNumberingAfterBreak="0">
     <w:nsid w:val="37993415"/>
     <w:multiLevelType w:val="hybridMultilevel"/>
     <w:tmpl w:val="EB14FB74"/>
@@ -2820,7 +4724,7 @@
       </w:pPr>
     </w:lvl>
   </w:abstractNum>
-  <w:abstractNum w:abstractNumId="5" w15:restartNumberingAfterBreak="0">
+  <w:abstractNum w:abstractNumId="8" w15:restartNumberingAfterBreak="0">
     <w:nsid w:val="3B805B4B"/>
     <w:multiLevelType w:val="hybridMultilevel"/>
     <w:tmpl w:val="28B64424"/>
@@ -2912,7 +4816,7 @@
       </w:pPr>
     </w:lvl>
   </w:abstractNum>
-  <w:abstractNum w:abstractNumId="6" w15:restartNumberingAfterBreak="0">
+  <w:abstractNum w:abstractNumId="9" w15:restartNumberingAfterBreak="0">
     <w:nsid w:val="3CE440DB"/>
     <w:multiLevelType w:val="hybridMultilevel"/>
     <w:tmpl w:val="8F0AE896"/>
@@ -3025,7 +4929,7 @@
       </w:rPr>
     </w:lvl>
   </w:abstractNum>
-  <w:abstractNum w:abstractNumId="7" w15:restartNumberingAfterBreak="0">
+  <w:abstractNum w:abstractNumId="10" w15:restartNumberingAfterBreak="0">
     <w:nsid w:val="4AA84131"/>
     <w:multiLevelType w:val="hybridMultilevel"/>
     <w:tmpl w:val="6FE4F2E2"/>
@@ -3117,10 +5021,10 @@
       </w:pPr>
     </w:lvl>
   </w:abstractNum>
-  <w:abstractNum w:abstractNumId="8" w15:restartNumberingAfterBreak="0">
+  <w:abstractNum w:abstractNumId="11" w15:restartNumberingAfterBreak="0">
     <w:nsid w:val="506F7435"/>
     <w:multiLevelType w:val="multilevel"/>
-    <w:tmpl w:val="0409001F"/>
+    <w:tmpl w:val="14CE9372"/>
     <w:lvl w:ilvl="0">
       <w:start w:val="1"/>
       <w:numFmt w:val="decimal"/>
@@ -3129,6 +5033,10 @@
       <w:pPr>
         <w:ind w:left="360" w:hanging="360"/>
       </w:pPr>
+      <w:rPr>
+        <w:i w:val="0"/>
+        <w:iCs w:val="0"/>
+      </w:rPr>
     </w:lvl>
     <w:lvl w:ilvl="1">
       <w:start w:val="1"/>
@@ -3203,7 +5111,7 @@
       </w:pPr>
     </w:lvl>
   </w:abstractNum>
-  <w:abstractNum w:abstractNumId="9" w15:restartNumberingAfterBreak="0">
+  <w:abstractNum w:abstractNumId="12" w15:restartNumberingAfterBreak="0">
     <w:nsid w:val="5AC21926"/>
     <w:multiLevelType w:val="hybridMultilevel"/>
     <w:tmpl w:val="E5FED926"/>
@@ -3298,7 +5206,7 @@
       </w:pPr>
     </w:lvl>
   </w:abstractNum>
-  <w:abstractNum w:abstractNumId="10" w15:restartNumberingAfterBreak="0">
+  <w:abstractNum w:abstractNumId="13" w15:restartNumberingAfterBreak="0">
     <w:nsid w:val="61971723"/>
     <w:multiLevelType w:val="hybridMultilevel"/>
     <w:tmpl w:val="8F727A84"/>
@@ -3384,7 +5292,120 @@
       </w:pPr>
     </w:lvl>
   </w:abstractNum>
-  <w:abstractNum w:abstractNumId="11" w15:restartNumberingAfterBreak="0">
+  <w:abstractNum w:abstractNumId="14" w15:restartNumberingAfterBreak="0">
+    <w:nsid w:val="664F2E77"/>
+    <w:multiLevelType w:val="hybridMultilevel"/>
+    <w:tmpl w:val="99D4FF18"/>
+    <w:lvl w:ilvl="0" w:tplc="04090001">
+      <w:start w:val="1"/>
+      <w:numFmt w:val="bullet"/>
+      <w:lvlText w:val=""/>
+      <w:lvlJc w:val="left"/>
+      <w:pPr>
+        <w:ind w:left="720" w:hanging="360"/>
+      </w:pPr>
+      <w:rPr>
+        <w:rFonts w:ascii="Symbol" w:hAnsi="Symbol" w:hint="default"/>
+      </w:rPr>
+    </w:lvl>
+    <w:lvl w:ilvl="1" w:tplc="04090003" w:tentative="1">
+      <w:start w:val="1"/>
+      <w:numFmt w:val="bullet"/>
+      <w:lvlText w:val="o"/>
+      <w:lvlJc w:val="left"/>
+      <w:pPr>
+        <w:ind w:left="1440" w:hanging="360"/>
+      </w:pPr>
+      <w:rPr>
+        <w:rFonts w:ascii="Courier New" w:hAnsi="Courier New" w:cs="Courier New" w:hint="default"/>
+      </w:rPr>
+    </w:lvl>
+    <w:lvl w:ilvl="2" w:tplc="04090005" w:tentative="1">
+      <w:start w:val="1"/>
+      <w:numFmt w:val="bullet"/>
+      <w:lvlText w:val=""/>
+      <w:lvlJc w:val="left"/>
+      <w:pPr>
+        <w:ind w:left="2160" w:hanging="360"/>
+      </w:pPr>
+      <w:rPr>
+        <w:rFonts w:ascii="Wingdings" w:hAnsi="Wingdings" w:hint="default"/>
+      </w:rPr>
+    </w:lvl>
+    <w:lvl w:ilvl="3" w:tplc="04090001" w:tentative="1">
+      <w:start w:val="1"/>
+      <w:numFmt w:val="bullet"/>
+      <w:lvlText w:val=""/>
+      <w:lvlJc w:val="left"/>
+      <w:pPr>
+        <w:ind w:left="2880" w:hanging="360"/>
+      </w:pPr>
+      <w:rPr>
+        <w:rFonts w:ascii="Symbol" w:hAnsi="Symbol" w:hint="default"/>
+      </w:rPr>
+    </w:lvl>
+    <w:lvl w:ilvl="4" w:tplc="04090003" w:tentative="1">
+      <w:start w:val="1"/>
+      <w:numFmt w:val="bullet"/>
+      <w:lvlText w:val="o"/>
+      <w:lvlJc w:val="left"/>
+      <w:pPr>
+        <w:ind w:left="3600" w:hanging="360"/>
+      </w:pPr>
+      <w:rPr>
+        <w:rFonts w:ascii="Courier New" w:hAnsi="Courier New" w:cs="Courier New" w:hint="default"/>
+      </w:rPr>
+    </w:lvl>
+    <w:lvl w:ilvl="5" w:tplc="04090005" w:tentative="1">
+      <w:start w:val="1"/>
+      <w:numFmt w:val="bullet"/>
+      <w:lvlText w:val=""/>
+      <w:lvlJc w:val="left"/>
+      <w:pPr>
+        <w:ind w:left="4320" w:hanging="360"/>
+      </w:pPr>
+      <w:rPr>
+        <w:rFonts w:ascii="Wingdings" w:hAnsi="Wingdings" w:hint="default"/>
+      </w:rPr>
+    </w:lvl>
+    <w:lvl w:ilvl="6" w:tplc="04090001" w:tentative="1">
+      <w:start w:val="1"/>
+      <w:numFmt w:val="bullet"/>
+      <w:lvlText w:val=""/>
+      <w:lvlJc w:val="left"/>
+      <w:pPr>
+        <w:ind w:left="5040" w:hanging="360"/>
+      </w:pPr>
+      <w:rPr>
+        <w:rFonts w:ascii="Symbol" w:hAnsi="Symbol" w:hint="default"/>
+      </w:rPr>
+    </w:lvl>
+    <w:lvl w:ilvl="7" w:tplc="04090003" w:tentative="1">
+      <w:start w:val="1"/>
+      <w:numFmt w:val="bullet"/>
+      <w:lvlText w:val="o"/>
+      <w:lvlJc w:val="left"/>
+      <w:pPr>
+        <w:ind w:left="5760" w:hanging="360"/>
+      </w:pPr>
+      <w:rPr>
+        <w:rFonts w:ascii="Courier New" w:hAnsi="Courier New" w:cs="Courier New" w:hint="default"/>
+      </w:rPr>
+    </w:lvl>
+    <w:lvl w:ilvl="8" w:tplc="04090005" w:tentative="1">
+      <w:start w:val="1"/>
+      <w:numFmt w:val="bullet"/>
+      <w:lvlText w:val=""/>
+      <w:lvlJc w:val="left"/>
+      <w:pPr>
+        <w:ind w:left="6480" w:hanging="360"/>
+      </w:pPr>
+      <w:rPr>
+        <w:rFonts w:ascii="Wingdings" w:hAnsi="Wingdings" w:hint="default"/>
+      </w:rPr>
+    </w:lvl>
+  </w:abstractNum>
+  <w:abstractNum w:abstractNumId="15" w15:restartNumberingAfterBreak="0">
     <w:nsid w:val="67FF7441"/>
     <w:multiLevelType w:val="hybridMultilevel"/>
     <w:tmpl w:val="64AEF6A4"/>
@@ -3479,7 +5500,7 @@
       </w:pPr>
     </w:lvl>
   </w:abstractNum>
-  <w:abstractNum w:abstractNumId="12" w15:restartNumberingAfterBreak="0">
+  <w:abstractNum w:abstractNumId="16" w15:restartNumberingAfterBreak="0">
     <w:nsid w:val="6D5365C8"/>
     <w:multiLevelType w:val="hybridMultilevel"/>
     <w:tmpl w:val="46C2D566"/>
@@ -3574,7 +5595,100 @@
       </w:pPr>
     </w:lvl>
   </w:abstractNum>
-  <w:abstractNum w:abstractNumId="13" w15:restartNumberingAfterBreak="0">
+  <w:abstractNum w:abstractNumId="17" w15:restartNumberingAfterBreak="0">
+    <w:nsid w:val="729C2810"/>
+    <w:multiLevelType w:val="hybridMultilevel"/>
+    <w:tmpl w:val="29F4D14E"/>
+    <w:lvl w:ilvl="0" w:tplc="1F1E0312">
+      <w:start w:val="1"/>
+      <w:numFmt w:val="lowerLetter"/>
+      <w:lvlText w:val="%1."/>
+      <w:lvlJc w:val="left"/>
+      <w:pPr>
+        <w:ind w:left="1800" w:hanging="360"/>
+      </w:pPr>
+      <w:rPr>
+        <w:rFonts w:hint="default"/>
+        <w:b/>
+      </w:rPr>
+    </w:lvl>
+    <w:lvl w:ilvl="1" w:tplc="04090001">
+      <w:start w:val="1"/>
+      <w:numFmt w:val="bullet"/>
+      <w:lvlText w:val=""/>
+      <w:lvlJc w:val="left"/>
+      <w:pPr>
+        <w:ind w:left="2520" w:hanging="360"/>
+      </w:pPr>
+      <w:rPr>
+        <w:rFonts w:ascii="Symbol" w:hAnsi="Symbol" w:hint="default"/>
+      </w:rPr>
+    </w:lvl>
+    <w:lvl w:ilvl="2" w:tplc="0409001B">
+      <w:start w:val="1"/>
+      <w:numFmt w:val="lowerRoman"/>
+      <w:lvlText w:val="%3."/>
+      <w:lvlJc w:val="right"/>
+      <w:pPr>
+        <w:ind w:left="3240" w:hanging="180"/>
+      </w:pPr>
+    </w:lvl>
+    <w:lvl w:ilvl="3" w:tplc="0409000F" w:tentative="1">
+      <w:start w:val="1"/>
+      <w:numFmt w:val="decimal"/>
+      <w:lvlText w:val="%4."/>
+      <w:lvlJc w:val="left"/>
+      <w:pPr>
+        <w:ind w:left="3960" w:hanging="360"/>
+      </w:pPr>
+    </w:lvl>
+    <w:lvl w:ilvl="4" w:tplc="04090019" w:tentative="1">
+      <w:start w:val="1"/>
+      <w:numFmt w:val="lowerLetter"/>
+      <w:lvlText w:val="%5."/>
+      <w:lvlJc w:val="left"/>
+      <w:pPr>
+        <w:ind w:left="4680" w:hanging="360"/>
+      </w:pPr>
+    </w:lvl>
+    <w:lvl w:ilvl="5" w:tplc="0409001B" w:tentative="1">
+      <w:start w:val="1"/>
+      <w:numFmt w:val="lowerRoman"/>
+      <w:lvlText w:val="%6."/>
+      <w:lvlJc w:val="right"/>
+      <w:pPr>
+        <w:ind w:left="5400" w:hanging="180"/>
+      </w:pPr>
+    </w:lvl>
+    <w:lvl w:ilvl="6" w:tplc="0409000F" w:tentative="1">
+      <w:start w:val="1"/>
+      <w:numFmt w:val="decimal"/>
+      <w:lvlText w:val="%7."/>
+      <w:lvlJc w:val="left"/>
+      <w:pPr>
+        <w:ind w:left="6120" w:hanging="360"/>
+      </w:pPr>
+    </w:lvl>
+    <w:lvl w:ilvl="7" w:tplc="04090019" w:tentative="1">
+      <w:start w:val="1"/>
+      <w:numFmt w:val="lowerLetter"/>
+      <w:lvlText w:val="%8."/>
+      <w:lvlJc w:val="left"/>
+      <w:pPr>
+        <w:ind w:left="6840" w:hanging="360"/>
+      </w:pPr>
+    </w:lvl>
+    <w:lvl w:ilvl="8" w:tplc="0409001B" w:tentative="1">
+      <w:start w:val="1"/>
+      <w:numFmt w:val="lowerRoman"/>
+      <w:lvlText w:val="%9."/>
+      <w:lvlJc w:val="right"/>
+      <w:pPr>
+        <w:ind w:left="7560" w:hanging="180"/>
+      </w:pPr>
+    </w:lvl>
+  </w:abstractNum>
+  <w:abstractNum w:abstractNumId="18" w15:restartNumberingAfterBreak="0">
     <w:nsid w:val="76C82C9B"/>
     <w:multiLevelType w:val="hybridMultilevel"/>
     <w:tmpl w:val="C472EAB4"/>
@@ -3687,29 +5801,210 @@
       </w:rPr>
     </w:lvl>
   </w:abstractNum>
+  <w:abstractNum w:abstractNumId="19" w15:restartNumberingAfterBreak="0">
+    <w:nsid w:val="7B5E0D4E"/>
+    <w:multiLevelType w:val="hybridMultilevel"/>
+    <w:tmpl w:val="4ECAFA5A"/>
+    <w:lvl w:ilvl="0" w:tplc="22FA4C8C">
+      <w:start w:val="1"/>
+      <w:numFmt w:val="lowerRoman"/>
+      <w:lvlText w:val="%1."/>
+      <w:lvlJc w:val="left"/>
+      <w:pPr>
+        <w:ind w:left="720" w:hanging="360"/>
+      </w:pPr>
+      <w:rPr>
+        <w:rFonts w:ascii="Times New Roman" w:eastAsia="Cambria" w:hAnsi="Times New Roman" w:cs="Times New Roman"/>
+      </w:rPr>
+    </w:lvl>
+    <w:lvl w:ilvl="1" w:tplc="04090001">
+      <w:start w:val="1"/>
+      <w:numFmt w:val="bullet"/>
+      <w:lvlText w:val=""/>
+      <w:lvlJc w:val="left"/>
+      <w:pPr>
+        <w:ind w:left="1440" w:hanging="360"/>
+      </w:pPr>
+      <w:rPr>
+        <w:rFonts w:ascii="Symbol" w:hAnsi="Symbol" w:hint="default"/>
+      </w:rPr>
+    </w:lvl>
+    <w:lvl w:ilvl="2" w:tplc="04090003">
+      <w:start w:val="1"/>
+      <w:numFmt w:val="bullet"/>
+      <w:lvlText w:val="o"/>
+      <w:lvlJc w:val="left"/>
+      <w:pPr>
+        <w:ind w:left="2160" w:hanging="180"/>
+      </w:pPr>
+      <w:rPr>
+        <w:rFonts w:ascii="Courier New" w:hAnsi="Courier New" w:cs="Courier New" w:hint="default"/>
+      </w:rPr>
+    </w:lvl>
+    <w:lvl w:ilvl="3" w:tplc="0409000F" w:tentative="1">
+      <w:start w:val="1"/>
+      <w:numFmt w:val="decimal"/>
+      <w:lvlText w:val="%4."/>
+      <w:lvlJc w:val="left"/>
+      <w:pPr>
+        <w:ind w:left="2880" w:hanging="360"/>
+      </w:pPr>
+    </w:lvl>
+    <w:lvl w:ilvl="4" w:tplc="04090019" w:tentative="1">
+      <w:start w:val="1"/>
+      <w:numFmt w:val="lowerLetter"/>
+      <w:lvlText w:val="%5."/>
+      <w:lvlJc w:val="left"/>
+      <w:pPr>
+        <w:ind w:left="3600" w:hanging="360"/>
+      </w:pPr>
+    </w:lvl>
+    <w:lvl w:ilvl="5" w:tplc="0409001B" w:tentative="1">
+      <w:start w:val="1"/>
+      <w:numFmt w:val="lowerRoman"/>
+      <w:lvlText w:val="%6."/>
+      <w:lvlJc w:val="right"/>
+      <w:pPr>
+        <w:ind w:left="4320" w:hanging="180"/>
+      </w:pPr>
+    </w:lvl>
+    <w:lvl w:ilvl="6" w:tplc="0409000F" w:tentative="1">
+      <w:start w:val="1"/>
+      <w:numFmt w:val="decimal"/>
+      <w:lvlText w:val="%7."/>
+      <w:lvlJc w:val="left"/>
+      <w:pPr>
+        <w:ind w:left="5040" w:hanging="360"/>
+      </w:pPr>
+    </w:lvl>
+    <w:lvl w:ilvl="7" w:tplc="04090019" w:tentative="1">
+      <w:start w:val="1"/>
+      <w:numFmt w:val="lowerLetter"/>
+      <w:lvlText w:val="%8."/>
+      <w:lvlJc w:val="left"/>
+      <w:pPr>
+        <w:ind w:left="5760" w:hanging="360"/>
+      </w:pPr>
+    </w:lvl>
+    <w:lvl w:ilvl="8" w:tplc="0409001B" w:tentative="1">
+      <w:start w:val="1"/>
+      <w:numFmt w:val="lowerRoman"/>
+      <w:lvlText w:val="%9."/>
+      <w:lvlJc w:val="right"/>
+      <w:pPr>
+        <w:ind w:left="6480" w:hanging="180"/>
+      </w:pPr>
+    </w:lvl>
+  </w:abstractNum>
+  <w:abstractNum w:abstractNumId="20" w15:restartNumberingAfterBreak="0">
+    <w:nsid w:val="7EC050A6"/>
+    <w:multiLevelType w:val="multilevel"/>
+    <w:tmpl w:val="0409001D"/>
+    <w:lvl w:ilvl="0">
+      <w:start w:val="1"/>
+      <w:numFmt w:val="decimal"/>
+      <w:lvlText w:val="%1)"/>
+      <w:lvlJc w:val="left"/>
+      <w:pPr>
+        <w:ind w:left="360" w:hanging="360"/>
+      </w:pPr>
+    </w:lvl>
+    <w:lvl w:ilvl="1">
+      <w:start w:val="1"/>
+      <w:numFmt w:val="lowerLetter"/>
+      <w:lvlText w:val="%2)"/>
+      <w:lvlJc w:val="left"/>
+      <w:pPr>
+        <w:ind w:left="720" w:hanging="360"/>
+      </w:pPr>
+    </w:lvl>
+    <w:lvl w:ilvl="2">
+      <w:start w:val="1"/>
+      <w:numFmt w:val="lowerRoman"/>
+      <w:lvlText w:val="%3)"/>
+      <w:lvlJc w:val="left"/>
+      <w:pPr>
+        <w:ind w:left="1080" w:hanging="360"/>
+      </w:pPr>
+    </w:lvl>
+    <w:lvl w:ilvl="3">
+      <w:start w:val="1"/>
+      <w:numFmt w:val="decimal"/>
+      <w:lvlText w:val="(%4)"/>
+      <w:lvlJc w:val="left"/>
+      <w:pPr>
+        <w:ind w:left="1440" w:hanging="360"/>
+      </w:pPr>
+    </w:lvl>
+    <w:lvl w:ilvl="4">
+      <w:start w:val="1"/>
+      <w:numFmt w:val="lowerLetter"/>
+      <w:lvlText w:val="(%5)"/>
+      <w:lvlJc w:val="left"/>
+      <w:pPr>
+        <w:ind w:left="1800" w:hanging="360"/>
+      </w:pPr>
+    </w:lvl>
+    <w:lvl w:ilvl="5">
+      <w:start w:val="1"/>
+      <w:numFmt w:val="lowerRoman"/>
+      <w:lvlText w:val="(%6)"/>
+      <w:lvlJc w:val="left"/>
+      <w:pPr>
+        <w:ind w:left="2160" w:hanging="360"/>
+      </w:pPr>
+    </w:lvl>
+    <w:lvl w:ilvl="6">
+      <w:start w:val="1"/>
+      <w:numFmt w:val="decimal"/>
+      <w:lvlText w:val="%7."/>
+      <w:lvlJc w:val="left"/>
+      <w:pPr>
+        <w:ind w:left="2520" w:hanging="360"/>
+      </w:pPr>
+    </w:lvl>
+    <w:lvl w:ilvl="7">
+      <w:start w:val="1"/>
+      <w:numFmt w:val="lowerLetter"/>
+      <w:lvlText w:val="%8."/>
+      <w:lvlJc w:val="left"/>
+      <w:pPr>
+        <w:ind w:left="2880" w:hanging="360"/>
+      </w:pPr>
+    </w:lvl>
+    <w:lvl w:ilvl="8">
+      <w:start w:val="1"/>
+      <w:numFmt w:val="lowerRoman"/>
+      <w:lvlText w:val="%9."/>
+      <w:lvlJc w:val="left"/>
+      <w:pPr>
+        <w:ind w:left="3240" w:hanging="360"/>
+      </w:pPr>
+    </w:lvl>
+  </w:abstractNum>
   <w:num w:numId="1">
-    <w:abstractNumId w:val="13"/>
+    <w:abstractNumId w:val="18"/>
   </w:num>
   <w:num w:numId="2">
+    <w:abstractNumId w:val="11"/>
+  </w:num>
+  <w:num w:numId="3">
+    <w:abstractNumId w:val="16"/>
+  </w:num>
+  <w:num w:numId="4">
+    <w:abstractNumId w:val="3"/>
+  </w:num>
+  <w:num w:numId="5">
+    <w:abstractNumId w:val="10"/>
+  </w:num>
+  <w:num w:numId="6">
+    <w:abstractNumId w:val="15"/>
+  </w:num>
+  <w:num w:numId="7">
     <w:abstractNumId w:val="8"/>
   </w:num>
-  <w:num w:numId="3">
-    <w:abstractNumId w:val="12"/>
-  </w:num>
-  <w:num w:numId="4">
-    <w:abstractNumId w:val="2"/>
-  </w:num>
-  <w:num w:numId="5">
-    <w:abstractNumId w:val="7"/>
-  </w:num>
-  <w:num w:numId="6">
-    <w:abstractNumId w:val="11"/>
-  </w:num>
-  <w:num w:numId="7">
-    <w:abstractNumId w:val="5"/>
-  </w:num>
   <w:num w:numId="8">
-    <w:abstractNumId w:val="6"/>
+    <w:abstractNumId w:val="9"/>
   </w:num>
   <w:num w:numId="9">
     <w:abstractNumId w:val="1"/>
@@ -3718,18 +6013,47 @@
     <w:abstractNumId w:val="0"/>
   </w:num>
   <w:num w:numId="11">
-    <w:abstractNumId w:val="3"/>
+    <w:abstractNumId w:val="4"/>
   </w:num>
   <w:num w:numId="12">
-    <w:abstractNumId w:val="10"/>
+    <w:abstractNumId w:val="13"/>
   </w:num>
   <w:num w:numId="13">
-    <w:abstractNumId w:val="4"/>
+    <w:abstractNumId w:val="7"/>
   </w:num>
   <w:num w:numId="14">
-    <w:abstractNumId w:val="9"/>
+    <w:abstractNumId w:val="12"/>
+  </w:num>
+  <w:num w:numId="15">
+    <w:abstractNumId w:val="14"/>
+  </w:num>
+  <w:num w:numId="16">
+    <w:abstractNumId w:val="19"/>
+  </w:num>
+  <w:num w:numId="17">
+    <w:abstractNumId w:val="20"/>
+  </w:num>
+  <w:num w:numId="18">
+    <w:abstractNumId w:val="6"/>
+  </w:num>
+  <w:num w:numId="19">
+    <w:abstractNumId w:val="5"/>
+  </w:num>
+  <w:num w:numId="20">
+    <w:abstractNumId w:val="17"/>
+  </w:num>
+  <w:num w:numId="21">
+    <w:abstractNumId w:val="2"/>
   </w:num>
 </w:numbering>
+</file>
+
+<file path=word/people.xml><?xml version="1.0" encoding="utf-8"?>
+<w15:people xmlns:wpc="http://schemas.microsoft.com/office/word/2010/wordprocessingCanvas" xmlns:cx="http://schemas.microsoft.com/office/drawing/2014/chartex" xmlns:cx1="http://schemas.microsoft.com/office/drawing/2015/9/8/chartex" xmlns:cx2="http://schemas.microsoft.com/office/drawing/2015/10/21/chartex" xmlns:cx3="http://schemas.microsoft.com/office/drawing/2016/5/9/chartex" xmlns:cx4="http://schemas.microsoft.com/office/drawing/2016/5/10/chartex" xmlns:cx5="http://schemas.microsoft.com/office/drawing/2016/5/11/chartex" xmlns:cx6="http://schemas.microsoft.com/office/drawing/2016/5/12/chartex" xmlns:cx7="http://schemas.microsoft.com/office/drawing/2016/5/13/chartex" xmlns:cx8="http://schemas.microsoft.com/office/drawing/2016/5/14/chartex" xmlns:mc="http://schemas.openxmlformats.org/markup-compatibility/2006" xmlns:aink="http://schemas.microsoft.com/office/drawing/2016/ink" xmlns:am3d="http://schemas.microsoft.com/office/drawing/2017/model3d" xmlns:o="urn:schemas-microsoft-com:office:office" xmlns:r="http://schemas.openxmlformats.org/officeDocument/2006/relationships" xmlns:m="http://schemas.openxmlformats.org/officeDocument/2006/math" xmlns:v="urn:schemas-microsoft-com:vml" xmlns:wp14="http://schemas.microsoft.com/office/word/2010/wordprocessingDrawing" xmlns:wp="http://schemas.openxmlformats.org/drawingml/2006/wordprocessingDrawing" xmlns:w10="urn:schemas-microsoft-com:office:word" xmlns:w="http://schemas.openxmlformats.org/wordprocessingml/2006/main" xmlns:w14="http://schemas.microsoft.com/office/word/2010/wordml" xmlns:w15="http://schemas.microsoft.com/office/word/2012/wordml" xmlns:w16cid="http://schemas.microsoft.com/office/word/2016/wordml/cid" xmlns:w16se="http://schemas.microsoft.com/office/word/2015/wordml/symex" xmlns:wpg="http://schemas.microsoft.com/office/word/2010/wordprocessingGroup" xmlns:wpi="http://schemas.microsoft.com/office/word/2010/wordprocessingInk" xmlns:wne="http://schemas.microsoft.com/office/word/2006/wordml" xmlns:wps="http://schemas.microsoft.com/office/word/2010/wordprocessingShape" mc:Ignorable="w14 w15 w16se w16cid wp14">
+  <w15:person w15:author="Claire Beveridge">
+    <w15:presenceInfo w15:providerId="Windows Live" w15:userId="a61345aaee77f798"/>
+  </w15:person>
+</w15:people>
 </file>
 
 <file path=word/styles.xml><?xml version="1.0" encoding="utf-8"?>
@@ -4347,6 +6671,25 @@
       <w:u w:val="single"/>
     </w:rPr>
   </w:style>
+  <w:style w:type="paragraph" w:styleId="Caption">
+    <w:name w:val="caption"/>
+    <w:basedOn w:val="Normal"/>
+    <w:next w:val="Normal"/>
+    <w:uiPriority w:val="35"/>
+    <w:unhideWhenUsed/>
+    <w:qFormat/>
+    <w:rsid w:val="000409B9"/>
+    <w:pPr>
+      <w:spacing w:after="200" w:line="240" w:lineRule="auto"/>
+    </w:pPr>
+    <w:rPr>
+      <w:i/>
+      <w:iCs/>
+      <w:color w:val="44546A" w:themeColor="text2"/>
+      <w:sz w:val="18"/>
+      <w:szCs w:val="18"/>
+    </w:rPr>
+  </w:style>
 </w:styles>
 </file>
 

</xml_diff>

<commit_message>
update SASWE manual with Shahryar's feedback
</commit_message>
<xml_diff>
--- a/manual_user_SASWE.docx
+++ b/manual_user_SASWE.docx
@@ -16,8 +16,6 @@
           <w:szCs w:val="24"/>
         </w:rPr>
       </w:pPr>
-      <w:bookmarkStart w:id="0" w:name="_GoBack"/>
-      <w:bookmarkEnd w:id="0"/>
       <w:r>
         <w:rPr>
           <w:rFonts w:ascii="Times New Roman" w:eastAsia="Cambria" w:hAnsi="Times New Roman" w:cs="Times New Roman"/>
@@ -155,11 +153,9 @@
           <w:iCs/>
           <w:sz w:val="24"/>
           <w:szCs w:val="24"/>
-          <w:highlight w:val="yellow"/>
-        </w:rPr>
-        <w:t xml:space="preserve">Reviewed by </w:t>
-      </w:r>
-      <w:proofErr w:type="spellStart"/>
+        </w:rPr>
+        <w:t>Originally published on</w:t>
+      </w:r>
       <w:r>
         <w:rPr>
           <w:rFonts w:ascii="Times New Roman" w:eastAsia="Cambria" w:hAnsi="Times New Roman" w:cs="Times New Roman"/>
@@ -167,133 +163,11 @@
           <w:iCs/>
           <w:sz w:val="24"/>
           <w:szCs w:val="24"/>
-          <w:highlight w:val="yellow"/>
-        </w:rPr>
-        <w:t>Udoy</w:t>
-      </w:r>
-      <w:proofErr w:type="spellEnd"/>
-      <w:r>
-        <w:rPr>
-          <w:rFonts w:ascii="Times New Roman" w:eastAsia="Cambria" w:hAnsi="Times New Roman" w:cs="Times New Roman"/>
-          <w:i/>
-          <w:iCs/>
-          <w:sz w:val="24"/>
-          <w:szCs w:val="24"/>
-          <w:highlight w:val="yellow"/>
-        </w:rPr>
-        <w:t xml:space="preserve">? </w:t>
-      </w:r>
-      <w:proofErr w:type="spellStart"/>
-      <w:r>
-        <w:rPr>
-          <w:rFonts w:ascii="Times New Roman" w:eastAsia="Cambria" w:hAnsi="Times New Roman" w:cs="Times New Roman"/>
-          <w:i/>
-          <w:iCs/>
-          <w:sz w:val="24"/>
-          <w:szCs w:val="24"/>
-          <w:highlight w:val="yellow"/>
-        </w:rPr>
-        <w:t>Arif</w:t>
-      </w:r>
-      <w:proofErr w:type="spellEnd"/>
-      <w:r>
-        <w:rPr>
-          <w:rFonts w:ascii="Times New Roman" w:eastAsia="Cambria" w:hAnsi="Times New Roman" w:cs="Times New Roman"/>
-          <w:i/>
-          <w:iCs/>
-          <w:sz w:val="24"/>
-          <w:szCs w:val="24"/>
-          <w:highlight w:val="yellow"/>
-        </w:rPr>
-        <w:t>?</w:t>
-      </w:r>
-    </w:p>
-    <w:p>
-      <w:pPr>
-        <w:pStyle w:val="ListParagraph"/>
-        <w:spacing w:line="360" w:lineRule="auto"/>
-        <w:ind w:left="360"/>
-        <w:jc w:val="center"/>
-        <w:rPr>
-          <w:rFonts w:ascii="Times New Roman" w:eastAsia="Cambria" w:hAnsi="Times New Roman" w:cs="Times New Roman"/>
-          <w:i/>
-          <w:iCs/>
-          <w:sz w:val="24"/>
-          <w:szCs w:val="24"/>
-        </w:rPr>
-      </w:pPr>
-      <w:r>
-        <w:rPr>
-          <w:rFonts w:ascii="Times New Roman" w:eastAsia="Cambria" w:hAnsi="Times New Roman" w:cs="Times New Roman"/>
-          <w:i/>
-          <w:iCs/>
-          <w:sz w:val="24"/>
-          <w:szCs w:val="24"/>
-        </w:rPr>
-        <w:t xml:space="preserve">Originally published on </w:t>
-      </w:r>
-      <w:r>
-        <w:rPr>
-          <w:rFonts w:ascii="Times New Roman" w:eastAsia="Cambria" w:hAnsi="Times New Roman" w:cs="Times New Roman"/>
-          <w:i/>
-          <w:iCs/>
-          <w:sz w:val="24"/>
-          <w:szCs w:val="24"/>
-          <w:highlight w:val="yellow"/>
-        </w:rPr>
-        <w:t>April 24, 2020</w:t>
-      </w:r>
-      <w:r>
-        <w:rPr>
-          <w:rFonts w:ascii="Times New Roman" w:eastAsia="Cambria" w:hAnsi="Times New Roman" w:cs="Times New Roman"/>
-          <w:i/>
-          <w:iCs/>
-          <w:sz w:val="24"/>
-          <w:szCs w:val="24"/>
-        </w:rPr>
-        <w:t>.</w:t>
-      </w:r>
-      <w:r>
-        <w:rPr>
-          <w:rFonts w:ascii="Times New Roman" w:eastAsia="Cambria" w:hAnsi="Times New Roman" w:cs="Times New Roman"/>
-          <w:i/>
-          <w:iCs/>
-          <w:sz w:val="24"/>
-          <w:szCs w:val="24"/>
-        </w:rPr>
-        <w:t xml:space="preserve"> </w:t>
-      </w:r>
-      <w:r>
-        <w:rPr>
-          <w:rFonts w:ascii="Times New Roman" w:eastAsia="Cambria" w:hAnsi="Times New Roman" w:cs="Times New Roman"/>
-          <w:i/>
-          <w:iCs/>
-          <w:sz w:val="20"/>
-          <w:szCs w:val="20"/>
-        </w:rPr>
-        <w:t xml:space="preserve">Last modified on </w:t>
-      </w:r>
-      <w:r>
-        <w:rPr>
-          <w:rFonts w:ascii="Times New Roman" w:eastAsia="Cambria" w:hAnsi="Times New Roman" w:cs="Times New Roman"/>
-          <w:i/>
-          <w:iCs/>
-          <w:sz w:val="20"/>
-          <w:szCs w:val="20"/>
-          <w:highlight w:val="yellow"/>
-        </w:rPr>
-        <w:t>April 24, 2020</w:t>
-      </w:r>
-      <w:r>
-        <w:rPr>
-          <w:rFonts w:ascii="Times New Roman" w:eastAsia="Cambria" w:hAnsi="Times New Roman" w:cs="Times New Roman"/>
-          <w:i/>
-          <w:iCs/>
-          <w:sz w:val="20"/>
-          <w:szCs w:val="20"/>
-        </w:rPr>
-        <w:t>.</w:t>
-      </w:r>
+        </w:rPr>
+        <w:t xml:space="preserve"> 27 April 2020</w:t>
+      </w:r>
+      <w:bookmarkStart w:id="0" w:name="_GoBack"/>
+      <w:bookmarkEnd w:id="0"/>
     </w:p>
     <w:p>
       <w:pPr>
@@ -609,16 +483,18 @@
       </w:pPr>
       <w:r>
         <w:rPr>
-          <w:rFonts w:ascii="Times New Roman" w:hAnsi="Times New Roman" w:cs="Times New Roman"/>
+          <w:rFonts w:ascii="Times New Roman" w:eastAsia="Cambria" w:hAnsi="Times New Roman" w:cs="Times New Roman"/>
+          <w:b/>
+          <w:bCs/>
           <w:noProof/>
           <w:sz w:val="24"/>
           <w:szCs w:val="24"/>
         </w:rPr>
         <w:drawing>
-          <wp:inline distT="0" distB="0" distL="0" distR="0" wp14:anchorId="239ABC98" wp14:editId="707CDCE1">
-            <wp:extent cx="2214595" cy="2073349"/>
-            <wp:effectExtent l="0" t="0" r="0" b="3175"/>
-            <wp:docPr id="4" name="Picture 4"/>
+          <wp:inline distT="0" distB="0" distL="0" distR="0" wp14:anchorId="25ADE5C8" wp14:editId="531CF0D9">
+            <wp:extent cx="2571750" cy="2404186"/>
+            <wp:effectExtent l="0" t="0" r="0" b="0"/>
+            <wp:docPr id="2" name="Picture 2"/>
             <wp:cNvGraphicFramePr>
               <a:graphicFrameLocks xmlns:a="http://schemas.openxmlformats.org/drawingml/2006/main" noChangeAspect="1"/>
             </wp:cNvGraphicFramePr>
@@ -626,22 +502,31 @@
               <a:graphicData uri="http://schemas.openxmlformats.org/drawingml/2006/picture">
                 <pic:pic xmlns:pic="http://schemas.openxmlformats.org/drawingml/2006/picture">
                   <pic:nvPicPr>
-                    <pic:cNvPr id="1" name=""/>
-                    <pic:cNvPicPr/>
+                    <pic:cNvPr id="0" name="Picture 2"/>
+                    <pic:cNvPicPr>
+                      <a:picLocks noChangeAspect="1" noChangeArrowheads="1"/>
+                    </pic:cNvPicPr>
                   </pic:nvPicPr>
                   <pic:blipFill rotWithShape="1">
-                    <a:blip r:embed="rId7"/>
-                    <a:srcRect t="5841" b="5094"/>
+                    <a:blip r:embed="rId7">
+                      <a:extLst>
+                        <a:ext uri="{28A0092B-C50C-407E-A947-70E740481C1C}">
+                          <a14:useLocalDpi xmlns:a14="http://schemas.microsoft.com/office/drawing/2010/main" val="0"/>
+                        </a:ext>
+                      </a:extLst>
+                    </a:blip>
+                    <a:srcRect t="6713" b="6020"/>
                     <a:stretch/>
                   </pic:blipFill>
                   <pic:spPr bwMode="auto">
                     <a:xfrm>
                       <a:off x="0" y="0"/>
-                      <a:ext cx="2260329" cy="2116166"/>
+                      <a:ext cx="2572347" cy="2404744"/>
                     </a:xfrm>
                     <a:prstGeom prst="rect">
                       <a:avLst/>
                     </a:prstGeom>
+                    <a:noFill/>
                     <a:ln>
                       <a:noFill/>
                     </a:ln>
@@ -726,7 +611,27 @@
           <w:sz w:val="24"/>
           <w:szCs w:val="24"/>
         </w:rPr>
-        <w:t>This manual provides user instructions for operating BROSS in the SASWE system format (</w:t>
+        <w:t xml:space="preserve">This manual provides user instructions for operating BROSS </w:t>
+      </w:r>
+      <w:r>
+        <w:rPr>
+          <w:rFonts w:ascii="Times New Roman" w:eastAsia="Times New Roman" w:hAnsi="Times New Roman" w:cs="Times New Roman"/>
+          <w:bCs/>
+          <w:color w:val="000000"/>
+          <w:sz w:val="24"/>
+          <w:szCs w:val="24"/>
+        </w:rPr>
+        <w:t>on the SASWE system</w:t>
+      </w:r>
+      <w:r>
+        <w:rPr>
+          <w:rFonts w:ascii="Times New Roman" w:eastAsia="Times New Roman" w:hAnsi="Times New Roman" w:cs="Times New Roman"/>
+          <w:bCs/>
+          <w:color w:val="000000"/>
+          <w:sz w:val="24"/>
+          <w:szCs w:val="24"/>
+        </w:rPr>
+        <w:t xml:space="preserve"> (</w:t>
       </w:r>
       <w:hyperlink r:id="rId8" w:history="1">
         <w:r>
@@ -961,95 +866,7 @@
           <w:sz w:val="24"/>
           <w:szCs w:val="24"/>
         </w:rPr>
-        <w:t>at four in situ monitoring stations (</w:t>
-      </w:r>
-      <w:proofErr w:type="spellStart"/>
-      <w:r>
-        <w:rPr>
-          <w:rFonts w:ascii="Times New Roman" w:eastAsia="Times New Roman" w:hAnsi="Times New Roman" w:cs="Times New Roman"/>
-          <w:bCs/>
-          <w:color w:val="000000"/>
-          <w:sz w:val="24"/>
-          <w:szCs w:val="24"/>
-        </w:rPr>
-        <w:t>Bahadurabad</w:t>
-      </w:r>
-      <w:proofErr w:type="spellEnd"/>
-      <w:r>
-        <w:rPr>
-          <w:rFonts w:ascii="Times New Roman" w:eastAsia="Times New Roman" w:hAnsi="Times New Roman" w:cs="Times New Roman"/>
-          <w:bCs/>
-          <w:color w:val="000000"/>
-          <w:sz w:val="24"/>
-          <w:szCs w:val="24"/>
-        </w:rPr>
-        <w:t xml:space="preserve">, </w:t>
-      </w:r>
-      <w:proofErr w:type="spellStart"/>
-      <w:r>
-        <w:rPr>
-          <w:rFonts w:ascii="Times New Roman" w:eastAsia="Times New Roman" w:hAnsi="Times New Roman" w:cs="Times New Roman"/>
-          <w:bCs/>
-          <w:color w:val="000000"/>
-          <w:sz w:val="24"/>
-          <w:szCs w:val="24"/>
-        </w:rPr>
-        <w:t>Hardinge</w:t>
-      </w:r>
-      <w:proofErr w:type="spellEnd"/>
-      <w:r>
-        <w:rPr>
-          <w:rFonts w:ascii="Times New Roman" w:eastAsia="Times New Roman" w:hAnsi="Times New Roman" w:cs="Times New Roman"/>
-          <w:bCs/>
-          <w:color w:val="000000"/>
-          <w:sz w:val="24"/>
-          <w:szCs w:val="24"/>
-        </w:rPr>
-        <w:t xml:space="preserve"> Bridge, </w:t>
-      </w:r>
-      <w:proofErr w:type="spellStart"/>
-      <w:r>
-        <w:rPr>
-          <w:rFonts w:ascii="Times New Roman" w:eastAsia="Times New Roman" w:hAnsi="Times New Roman" w:cs="Times New Roman"/>
-          <w:bCs/>
-          <w:color w:val="000000"/>
-          <w:sz w:val="24"/>
-          <w:szCs w:val="24"/>
-        </w:rPr>
-        <w:t>Baruria</w:t>
-      </w:r>
-      <w:proofErr w:type="spellEnd"/>
-      <w:r>
-        <w:rPr>
-          <w:rFonts w:ascii="Times New Roman" w:eastAsia="Times New Roman" w:hAnsi="Times New Roman" w:cs="Times New Roman"/>
-          <w:bCs/>
-          <w:color w:val="000000"/>
-          <w:sz w:val="24"/>
-          <w:szCs w:val="24"/>
-        </w:rPr>
-        <w:t xml:space="preserve">, and </w:t>
-      </w:r>
-      <w:proofErr w:type="spellStart"/>
-      <w:r>
-        <w:rPr>
-          <w:rFonts w:ascii="Times New Roman" w:eastAsia="Times New Roman" w:hAnsi="Times New Roman" w:cs="Times New Roman"/>
-          <w:bCs/>
-          <w:color w:val="000000"/>
-          <w:sz w:val="24"/>
-          <w:szCs w:val="24"/>
-        </w:rPr>
-        <w:t>Mawa</w:t>
-      </w:r>
-      <w:proofErr w:type="spellEnd"/>
-      <w:r>
-        <w:rPr>
-          <w:rFonts w:ascii="Times New Roman" w:eastAsia="Times New Roman" w:hAnsi="Times New Roman" w:cs="Times New Roman"/>
-          <w:bCs/>
-          <w:color w:val="000000"/>
-          <w:sz w:val="24"/>
-          <w:szCs w:val="24"/>
-        </w:rPr>
-        <w:t>) since 2013</w:t>
+        <w:t>at four in situ monitoring stations (Bahadurabad, Hardinge Bridge, Baruria, and Mawa) since 2013</w:t>
       </w:r>
       <w:r>
         <w:rPr>
@@ -1244,9 +1061,9 @@
           <w:szCs w:val="24"/>
         </w:rPr>
         <w:drawing>
-          <wp:inline distT="0" distB="0" distL="0" distR="0" wp14:anchorId="4FB894AE" wp14:editId="073FBD23">
-            <wp:extent cx="2178478" cy="1406345"/>
-            <wp:effectExtent l="0" t="0" r="0" b="3810"/>
+          <wp:inline distT="0" distB="0" distL="0" distR="0" wp14:anchorId="4FB894AE" wp14:editId="352A49CF">
+            <wp:extent cx="2256419" cy="1456661"/>
+            <wp:effectExtent l="0" t="0" r="0" b="0"/>
             <wp:docPr id="3" name="Picture 3"/>
             <wp:cNvGraphicFramePr>
               <a:graphicFrameLocks xmlns:a="http://schemas.openxmlformats.org/drawingml/2006/main" noChangeAspect="1"/>
@@ -1276,7 +1093,7 @@
                   <pic:spPr bwMode="auto">
                     <a:xfrm>
                       <a:off x="0" y="0"/>
-                      <a:ext cx="2191273" cy="1414605"/>
+                      <a:ext cx="2285706" cy="1475568"/>
                     </a:xfrm>
                     <a:prstGeom prst="rect">
                       <a:avLst/>
@@ -1420,7 +1237,7 @@
           <w:sz w:val="24"/>
           <w:szCs w:val="24"/>
         </w:rPr>
-        <w:t xml:space="preserve"> A map of SSC from and ANN model along the Padma river and a</w:t>
+        <w:t xml:space="preserve"> A map of SSC from ANN model along the Padma river and a</w:t>
       </w:r>
       <w:r>
         <w:rPr>
@@ -1460,20 +1277,8 @@
           <w:sz w:val="24"/>
           <w:szCs w:val="24"/>
         </w:rPr>
-        <w:t xml:space="preserve">at </w:t>
-      </w:r>
-      <w:proofErr w:type="spellStart"/>
-      <w:r>
-        <w:rPr>
-          <w:rFonts w:ascii="Times New Roman" w:eastAsia="Cambria" w:hAnsi="Times New Roman" w:cs="Times New Roman"/>
-          <w:i/>
-          <w:iCs/>
-          <w:sz w:val="24"/>
-          <w:szCs w:val="24"/>
-        </w:rPr>
-        <w:t>Baruria</w:t>
-      </w:r>
-      <w:proofErr w:type="spellEnd"/>
+        <w:t>at Baruria</w:t>
+      </w:r>
       <w:r>
         <w:rPr>
           <w:rFonts w:ascii="Times New Roman" w:eastAsia="Cambria" w:hAnsi="Times New Roman" w:cs="Times New Roman"/>
@@ -1857,9 +1662,8 @@
         <w:ind w:left="360"/>
         <w:jc w:val="center"/>
         <w:rPr>
-          <w:rFonts w:ascii="Times New Roman" w:eastAsia="Cambria" w:hAnsi="Times New Roman" w:cs="Times New Roman"/>
-          <w:b/>
-          <w:bCs/>
+          <w:rFonts w:ascii="Times New Roman" w:hAnsi="Times New Roman" w:cs="Times New Roman"/>
+          <w:noProof/>
           <w:sz w:val="24"/>
           <w:szCs w:val="24"/>
         </w:rPr>
@@ -1924,18 +1728,27 @@
         </w:rPr>
         <w:t>SASWE systems</w:t>
       </w:r>
-      <w:r>
-        <w:rPr>
-          <w:rFonts w:ascii="Times New Roman" w:hAnsi="Times New Roman" w:cs="Times New Roman"/>
-          <w:noProof/>
-          <w:sz w:val="24"/>
-          <w:szCs w:val="24"/>
-        </w:rPr>
+    </w:p>
+    <w:p>
+      <w:pPr>
+        <w:pStyle w:val="ListParagraph"/>
+        <w:spacing w:line="360" w:lineRule="auto"/>
+        <w:ind w:left="360"/>
+        <w:jc w:val="center"/>
+        <w:rPr>
+          <w:rFonts w:ascii="Times New Roman" w:eastAsia="Cambria" w:hAnsi="Times New Roman" w:cs="Times New Roman"/>
+          <w:b/>
+          <w:bCs/>
+          <w:sz w:val="24"/>
+          <w:szCs w:val="24"/>
+        </w:rPr>
+      </w:pPr>
+      <w:r>
         <w:drawing>
-          <wp:inline distT="0" distB="0" distL="0" distR="0" wp14:anchorId="020FDE17" wp14:editId="6A10737A">
-            <wp:extent cx="3956315" cy="4310964"/>
-            <wp:effectExtent l="0" t="0" r="6350" b="0"/>
-            <wp:docPr id="6" name="Picture 6"/>
+          <wp:inline distT="0" distB="0" distL="0" distR="0" wp14:anchorId="191E0FB0" wp14:editId="42381610">
+            <wp:extent cx="5095440" cy="4084518"/>
+            <wp:effectExtent l="0" t="0" r="0" b="0"/>
+            <wp:docPr id="7" name="Picture 7"/>
             <wp:cNvGraphicFramePr>
               <a:graphicFrameLocks xmlns:a="http://schemas.openxmlformats.org/drawingml/2006/main" noChangeAspect="1"/>
             </wp:cNvGraphicFramePr>
@@ -1943,7 +1756,7 @@
               <a:graphicData uri="http://schemas.openxmlformats.org/drawingml/2006/picture">
                 <pic:pic xmlns:pic="http://schemas.openxmlformats.org/drawingml/2006/picture">
                   <pic:nvPicPr>
-                    <pic:cNvPr id="0" name="Picture 2"/>
+                    <pic:cNvPr id="0" name="Picture 3"/>
                     <pic:cNvPicPr>
                       <a:picLocks noChangeAspect="1" noChangeArrowheads="1"/>
                     </pic:cNvPicPr>
@@ -1964,7 +1777,7 @@
                   <pic:spPr bwMode="auto">
                     <a:xfrm>
                       <a:off x="0" y="0"/>
-                      <a:ext cx="3982079" cy="4339038"/>
+                      <a:ext cx="5105346" cy="4092458"/>
                     </a:xfrm>
                     <a:prstGeom prst="rect">
                       <a:avLst/>
@@ -2029,31 +1842,7 @@
           <w:sz w:val="24"/>
           <w:szCs w:val="24"/>
         </w:rPr>
-        <w:t>Section 2</w:t>
-      </w:r>
-      <w:r>
-        <w:rPr>
-          <w:rFonts w:ascii="Times New Roman" w:eastAsia="Cambria" w:hAnsi="Times New Roman" w:cs="Times New Roman"/>
-          <w:sz w:val="24"/>
-          <w:szCs w:val="24"/>
-        </w:rPr>
-        <w:t xml:space="preserve"> </w:t>
-      </w:r>
-      <w:r>
-        <w:rPr>
-          <w:rFonts w:ascii="Times New Roman" w:eastAsia="Cambria" w:hAnsi="Times New Roman" w:cs="Times New Roman"/>
-          <w:sz w:val="24"/>
-          <w:szCs w:val="24"/>
-        </w:rPr>
-        <w:t xml:space="preserve">provides </w:t>
-      </w:r>
-      <w:r>
-        <w:rPr>
-          <w:rFonts w:ascii="Times New Roman" w:eastAsia="Cambria" w:hAnsi="Times New Roman" w:cs="Times New Roman"/>
-          <w:sz w:val="24"/>
-          <w:szCs w:val="24"/>
-        </w:rPr>
-        <w:t>the mandatory and optional steps for operating the BROSS SASWE system.</w:t>
+        <w:t>Section 2 provides the mandatory and optional steps for operating the BROSS SASWE system.</w:t>
       </w:r>
     </w:p>
     <w:p>
@@ -2521,71 +2310,89 @@
           <w:sz w:val="24"/>
           <w:szCs w:val="24"/>
         </w:rPr>
-        <w:t>G</w:t>
-      </w:r>
-      <w:r>
-        <w:rPr>
-          <w:rFonts w:ascii="Times New Roman" w:eastAsia="Cambria" w:hAnsi="Times New Roman" w:cs="Times New Roman"/>
-          <w:sz w:val="24"/>
-          <w:szCs w:val="24"/>
-        </w:rPr>
-        <w:t xml:space="preserve">et the </w:t>
-      </w:r>
-      <w:r>
-        <w:rPr>
-          <w:rFonts w:ascii="Times New Roman" w:eastAsia="Cambria" w:hAnsi="Times New Roman" w:cs="Times New Roman"/>
-          <w:sz w:val="24"/>
-          <w:szCs w:val="24"/>
-        </w:rPr>
-        <w:t xml:space="preserve">SSC </w:t>
-      </w:r>
-      <w:r>
-        <w:rPr>
-          <w:rFonts w:ascii="Times New Roman" w:eastAsia="Cambria" w:hAnsi="Times New Roman" w:cs="Times New Roman"/>
-          <w:sz w:val="24"/>
-          <w:szCs w:val="24"/>
-        </w:rPr>
-        <w:t xml:space="preserve">value </w:t>
-      </w:r>
-      <w:r>
-        <w:rPr>
-          <w:rFonts w:ascii="Times New Roman" w:eastAsia="Cambria" w:hAnsi="Times New Roman" w:cs="Times New Roman"/>
-          <w:sz w:val="24"/>
-          <w:szCs w:val="24"/>
-        </w:rPr>
-        <w:t>of a single pixel on the SSC map by c</w:t>
-      </w:r>
-      <w:r>
-        <w:rPr>
-          <w:rFonts w:ascii="Times New Roman" w:eastAsia="Cambria" w:hAnsi="Times New Roman" w:cs="Times New Roman"/>
-          <w:sz w:val="24"/>
-          <w:szCs w:val="24"/>
-        </w:rPr>
-        <w:t>lick</w:t>
-      </w:r>
-      <w:r>
-        <w:rPr>
-          <w:rFonts w:ascii="Times New Roman" w:eastAsia="Cambria" w:hAnsi="Times New Roman" w:cs="Times New Roman"/>
-          <w:sz w:val="24"/>
-          <w:szCs w:val="24"/>
-        </w:rPr>
-        <w:t>ing</w:t>
-      </w:r>
-      <w:r>
-        <w:rPr>
-          <w:rFonts w:ascii="Times New Roman" w:eastAsia="Cambria" w:hAnsi="Times New Roman" w:cs="Times New Roman"/>
-          <w:sz w:val="24"/>
-          <w:szCs w:val="24"/>
-        </w:rPr>
-        <w:t xml:space="preserve"> </w:t>
-      </w:r>
-      <w:r>
-        <w:rPr>
-          <w:rFonts w:ascii="Times New Roman" w:eastAsia="Cambria" w:hAnsi="Times New Roman" w:cs="Times New Roman"/>
-          <w:sz w:val="24"/>
-          <w:szCs w:val="24"/>
-        </w:rPr>
-        <w:t>on the pixel. A callout box with the SSC value will pop-up.</w:t>
+        <w:t>View SSC map from a different model (Regression or ANN) by clicking on the “Regression Model” or “ANN Model” dropdown menu at the top left corner of the application window</w:t>
+      </w:r>
+      <w:r>
+        <w:rPr>
+          <w:rFonts w:ascii="Times New Roman" w:eastAsia="Cambria" w:hAnsi="Times New Roman" w:cs="Times New Roman"/>
+          <w:sz w:val="24"/>
+          <w:szCs w:val="24"/>
+        </w:rPr>
+        <w:t>. Then,</w:t>
+      </w:r>
+      <w:r>
+        <w:rPr>
+          <w:rFonts w:ascii="Times New Roman" w:eastAsia="Cambria" w:hAnsi="Times New Roman" w:cs="Times New Roman"/>
+          <w:sz w:val="24"/>
+          <w:szCs w:val="24"/>
+        </w:rPr>
+        <w:t xml:space="preserve"> select the desired model. </w:t>
+      </w:r>
+    </w:p>
+    <w:p>
+      <w:pPr>
+        <w:pStyle w:val="ListParagraph"/>
+        <w:numPr>
+          <w:ilvl w:val="1"/>
+          <w:numId w:val="20"/>
+        </w:numPr>
+        <w:spacing w:line="360" w:lineRule="auto"/>
+        <w:rPr>
+          <w:rFonts w:ascii="Times New Roman" w:eastAsia="Cambria" w:hAnsi="Times New Roman" w:cs="Times New Roman"/>
+          <w:b/>
+          <w:bCs/>
+          <w:sz w:val="24"/>
+          <w:szCs w:val="24"/>
+        </w:rPr>
+      </w:pPr>
+      <w:r>
+        <w:rPr>
+          <w:rFonts w:ascii="Times New Roman" w:eastAsia="Cambria" w:hAnsi="Times New Roman" w:cs="Times New Roman"/>
+          <w:sz w:val="24"/>
+          <w:szCs w:val="24"/>
+        </w:rPr>
+        <w:t xml:space="preserve">Note that it may take several seconds for the new map to load. Be patient during this time and minimize interaction with the application. </w:t>
+      </w:r>
+    </w:p>
+    <w:p>
+      <w:pPr>
+        <w:pStyle w:val="ListParagraph"/>
+        <w:numPr>
+          <w:ilvl w:val="1"/>
+          <w:numId w:val="20"/>
+        </w:numPr>
+        <w:spacing w:line="360" w:lineRule="auto"/>
+        <w:rPr>
+          <w:rFonts w:ascii="Times New Roman" w:eastAsia="Cambria" w:hAnsi="Times New Roman" w:cs="Times New Roman"/>
+          <w:b/>
+          <w:bCs/>
+          <w:sz w:val="24"/>
+          <w:szCs w:val="24"/>
+        </w:rPr>
+      </w:pPr>
+      <w:r>
+        <w:rPr>
+          <w:rFonts w:ascii="Times New Roman" w:eastAsia="Cambria" w:hAnsi="Times New Roman" w:cs="Times New Roman"/>
+          <w:sz w:val="24"/>
+          <w:szCs w:val="24"/>
+        </w:rPr>
+        <w:t xml:space="preserve">Table </w:t>
+      </w:r>
+      <w:r>
+        <w:rPr>
+          <w:rFonts w:ascii="Times New Roman" w:eastAsia="Cambria" w:hAnsi="Times New Roman" w:cs="Times New Roman"/>
+          <w:sz w:val="24"/>
+          <w:szCs w:val="24"/>
+        </w:rPr>
+        <w:t>1 (Section 1) and technical manual (link in Section 1) provide</w:t>
+      </w:r>
+      <w:r>
+        <w:rPr>
+          <w:rFonts w:ascii="Times New Roman" w:eastAsia="Cambria" w:hAnsi="Times New Roman" w:cs="Times New Roman"/>
+          <w:sz w:val="24"/>
+          <w:szCs w:val="24"/>
+        </w:rPr>
+        <w:t xml:space="preserve"> the difference in performance between the regression and ANN models for Landsat 8.</w:t>
       </w:r>
     </w:p>
     <w:p>
@@ -2608,7 +2415,55 @@
           <w:sz w:val="24"/>
           <w:szCs w:val="24"/>
         </w:rPr>
-        <w:t>Export the</w:t>
+        <w:t>G</w:t>
+      </w:r>
+      <w:r>
+        <w:rPr>
+          <w:rFonts w:ascii="Times New Roman" w:eastAsia="Cambria" w:hAnsi="Times New Roman" w:cs="Times New Roman"/>
+          <w:sz w:val="24"/>
+          <w:szCs w:val="24"/>
+        </w:rPr>
+        <w:t xml:space="preserve">et the </w:t>
+      </w:r>
+      <w:r>
+        <w:rPr>
+          <w:rFonts w:ascii="Times New Roman" w:eastAsia="Cambria" w:hAnsi="Times New Roman" w:cs="Times New Roman"/>
+          <w:sz w:val="24"/>
+          <w:szCs w:val="24"/>
+        </w:rPr>
+        <w:t xml:space="preserve">SSC </w:t>
+      </w:r>
+      <w:r>
+        <w:rPr>
+          <w:rFonts w:ascii="Times New Roman" w:eastAsia="Cambria" w:hAnsi="Times New Roman" w:cs="Times New Roman"/>
+          <w:sz w:val="24"/>
+          <w:szCs w:val="24"/>
+        </w:rPr>
+        <w:t xml:space="preserve">value </w:t>
+      </w:r>
+      <w:r>
+        <w:rPr>
+          <w:rFonts w:ascii="Times New Roman" w:eastAsia="Cambria" w:hAnsi="Times New Roman" w:cs="Times New Roman"/>
+          <w:sz w:val="24"/>
+          <w:szCs w:val="24"/>
+        </w:rPr>
+        <w:t>of a single pixel on the SSC map by c</w:t>
+      </w:r>
+      <w:r>
+        <w:rPr>
+          <w:rFonts w:ascii="Times New Roman" w:eastAsia="Cambria" w:hAnsi="Times New Roman" w:cs="Times New Roman"/>
+          <w:sz w:val="24"/>
+          <w:szCs w:val="24"/>
+        </w:rPr>
+        <w:t>lick</w:t>
+      </w:r>
+      <w:r>
+        <w:rPr>
+          <w:rFonts w:ascii="Times New Roman" w:eastAsia="Cambria" w:hAnsi="Times New Roman" w:cs="Times New Roman"/>
+          <w:sz w:val="24"/>
+          <w:szCs w:val="24"/>
+        </w:rPr>
+        <w:t>ing</w:t>
       </w:r>
       <w:r>
         <w:rPr>
@@ -2624,49 +2479,7 @@
           <w:sz w:val="24"/>
           <w:szCs w:val="24"/>
         </w:rPr>
-        <w:t xml:space="preserve">SSC </w:t>
-      </w:r>
-      <w:r>
-        <w:rPr>
-          <w:rFonts w:ascii="Times New Roman" w:eastAsia="Cambria" w:hAnsi="Times New Roman" w:cs="Times New Roman"/>
-          <w:sz w:val="24"/>
-          <w:szCs w:val="24"/>
-        </w:rPr>
-        <w:t>map as a .</w:t>
-      </w:r>
-      <w:proofErr w:type="spellStart"/>
-      <w:r>
-        <w:rPr>
-          <w:rFonts w:ascii="Times New Roman" w:eastAsia="Cambria" w:hAnsi="Times New Roman" w:cs="Times New Roman"/>
-          <w:sz w:val="24"/>
-          <w:szCs w:val="24"/>
-        </w:rPr>
-        <w:t>tif</w:t>
-      </w:r>
-      <w:proofErr w:type="spellEnd"/>
-      <w:r>
-        <w:rPr>
-          <w:rFonts w:ascii="Times New Roman" w:eastAsia="Cambria" w:hAnsi="Times New Roman" w:cs="Times New Roman"/>
-          <w:sz w:val="24"/>
-          <w:szCs w:val="24"/>
-        </w:rPr>
-        <w:t xml:space="preserve"> file by clicking on the “Download Dataset” button on the top right hand corner of the</w:t>
-      </w:r>
-      <w:r>
-        <w:rPr>
-          <w:rFonts w:ascii="Times New Roman" w:eastAsia="Cambria" w:hAnsi="Times New Roman" w:cs="Times New Roman"/>
-          <w:sz w:val="24"/>
-          <w:szCs w:val="24"/>
-        </w:rPr>
-        <w:t xml:space="preserve"> application</w:t>
-      </w:r>
-      <w:r>
-        <w:rPr>
-          <w:rFonts w:ascii="Times New Roman" w:eastAsia="Cambria" w:hAnsi="Times New Roman" w:cs="Times New Roman"/>
-          <w:sz w:val="24"/>
-          <w:szCs w:val="24"/>
-        </w:rPr>
-        <w:t xml:space="preserve"> window.</w:t>
+        <w:t>on the pixel. A callout box with the SSC value will pop-up.</w:t>
       </w:r>
     </w:p>
     <w:p>
@@ -2689,89 +2502,47 @@
           <w:sz w:val="24"/>
           <w:szCs w:val="24"/>
         </w:rPr>
-        <w:t>View SSC map from a different model (Regression or ANN) by clicking on the “Regression Model” or “ANN Model” dropdown menu at the top left corner of the application window</w:t>
-      </w:r>
-      <w:r>
-        <w:rPr>
-          <w:rFonts w:ascii="Times New Roman" w:eastAsia="Cambria" w:hAnsi="Times New Roman" w:cs="Times New Roman"/>
-          <w:sz w:val="24"/>
-          <w:szCs w:val="24"/>
-        </w:rPr>
-        <w:t>. Then,</w:t>
-      </w:r>
-      <w:r>
-        <w:rPr>
-          <w:rFonts w:ascii="Times New Roman" w:eastAsia="Cambria" w:hAnsi="Times New Roman" w:cs="Times New Roman"/>
-          <w:sz w:val="24"/>
-          <w:szCs w:val="24"/>
-        </w:rPr>
-        <w:t xml:space="preserve"> select the desired model. </w:t>
-      </w:r>
-    </w:p>
-    <w:p>
-      <w:pPr>
-        <w:pStyle w:val="ListParagraph"/>
-        <w:numPr>
-          <w:ilvl w:val="1"/>
-          <w:numId w:val="20"/>
-        </w:numPr>
-        <w:spacing w:line="360" w:lineRule="auto"/>
-        <w:rPr>
-          <w:rFonts w:ascii="Times New Roman" w:eastAsia="Cambria" w:hAnsi="Times New Roman" w:cs="Times New Roman"/>
-          <w:b/>
-          <w:bCs/>
-          <w:sz w:val="24"/>
-          <w:szCs w:val="24"/>
-        </w:rPr>
-      </w:pPr>
-      <w:r>
-        <w:rPr>
-          <w:rFonts w:ascii="Times New Roman" w:eastAsia="Cambria" w:hAnsi="Times New Roman" w:cs="Times New Roman"/>
-          <w:sz w:val="24"/>
-          <w:szCs w:val="24"/>
-        </w:rPr>
-        <w:t xml:space="preserve">Note that it may take several seconds for the new map to load. Be patient during this time and minimize interaction with the application. </w:t>
-      </w:r>
-    </w:p>
-    <w:p>
-      <w:pPr>
-        <w:pStyle w:val="ListParagraph"/>
-        <w:numPr>
-          <w:ilvl w:val="1"/>
-          <w:numId w:val="20"/>
-        </w:numPr>
-        <w:spacing w:line="360" w:lineRule="auto"/>
-        <w:rPr>
-          <w:rFonts w:ascii="Times New Roman" w:eastAsia="Cambria" w:hAnsi="Times New Roman" w:cs="Times New Roman"/>
-          <w:b/>
-          <w:bCs/>
-          <w:sz w:val="24"/>
-          <w:szCs w:val="24"/>
-        </w:rPr>
-      </w:pPr>
-      <w:r>
-        <w:rPr>
-          <w:rFonts w:ascii="Times New Roman" w:eastAsia="Cambria" w:hAnsi="Times New Roman" w:cs="Times New Roman"/>
-          <w:sz w:val="24"/>
-          <w:szCs w:val="24"/>
-        </w:rPr>
-        <w:t xml:space="preserve">Table </w:t>
-      </w:r>
-      <w:r>
-        <w:rPr>
-          <w:rFonts w:ascii="Times New Roman" w:eastAsia="Cambria" w:hAnsi="Times New Roman" w:cs="Times New Roman"/>
-          <w:sz w:val="24"/>
-          <w:szCs w:val="24"/>
-        </w:rPr>
-        <w:t>1 (Section 1) and technical manual (link in Section 1) provide</w:t>
-      </w:r>
-      <w:r>
-        <w:rPr>
-          <w:rFonts w:ascii="Times New Roman" w:eastAsia="Cambria" w:hAnsi="Times New Roman" w:cs="Times New Roman"/>
-          <w:sz w:val="24"/>
-          <w:szCs w:val="24"/>
-        </w:rPr>
-        <w:t xml:space="preserve"> the difference in performance between the regression and ANN models for Landsat 8.</w:t>
+        <w:t>Export the</w:t>
+      </w:r>
+      <w:r>
+        <w:rPr>
+          <w:rFonts w:ascii="Times New Roman" w:eastAsia="Cambria" w:hAnsi="Times New Roman" w:cs="Times New Roman"/>
+          <w:sz w:val="24"/>
+          <w:szCs w:val="24"/>
+        </w:rPr>
+        <w:t xml:space="preserve"> </w:t>
+      </w:r>
+      <w:r>
+        <w:rPr>
+          <w:rFonts w:ascii="Times New Roman" w:eastAsia="Cambria" w:hAnsi="Times New Roman" w:cs="Times New Roman"/>
+          <w:sz w:val="24"/>
+          <w:szCs w:val="24"/>
+        </w:rPr>
+        <w:t xml:space="preserve">SSC </w:t>
+      </w:r>
+      <w:r>
+        <w:rPr>
+          <w:rFonts w:ascii="Times New Roman" w:eastAsia="Cambria" w:hAnsi="Times New Roman" w:cs="Times New Roman"/>
+          <w:sz w:val="24"/>
+          <w:szCs w:val="24"/>
+        </w:rPr>
+        <w:t>map as a .tif file by clicking on the “Download Dataset” button on the top right hand corner of the</w:t>
+      </w:r>
+      <w:r>
+        <w:rPr>
+          <w:rFonts w:ascii="Times New Roman" w:eastAsia="Cambria" w:hAnsi="Times New Roman" w:cs="Times New Roman"/>
+          <w:sz w:val="24"/>
+          <w:szCs w:val="24"/>
+        </w:rPr>
+        <w:t xml:space="preserve"> application</w:t>
+      </w:r>
+      <w:r>
+        <w:rPr>
+          <w:rFonts w:ascii="Times New Roman" w:eastAsia="Cambria" w:hAnsi="Times New Roman" w:cs="Times New Roman"/>
+          <w:sz w:val="24"/>
+          <w:szCs w:val="24"/>
+        </w:rPr>
+        <w:t xml:space="preserve"> window.</w:t>
       </w:r>
     </w:p>
     <w:p>
@@ -2893,7 +2664,83 @@
           <w:sz w:val="24"/>
           <w:szCs w:val="24"/>
         </w:rPr>
-        <w:t xml:space="preserve">, we grouped the </w:t>
+        <w:t>, we grouped the data by the 1</w:t>
+      </w:r>
+      <w:r>
+        <w:rPr>
+          <w:rFonts w:ascii="Times New Roman" w:eastAsia="Cambria" w:hAnsi="Times New Roman" w:cs="Times New Roman"/>
+          <w:sz w:val="24"/>
+          <w:szCs w:val="24"/>
+          <w:vertAlign w:val="superscript"/>
+        </w:rPr>
+        <w:t>st</w:t>
+      </w:r>
+      <w:r>
+        <w:rPr>
+          <w:rFonts w:ascii="Times New Roman" w:eastAsia="Cambria" w:hAnsi="Times New Roman" w:cs="Times New Roman"/>
+          <w:sz w:val="24"/>
+          <w:szCs w:val="24"/>
+        </w:rPr>
+        <w:t xml:space="preserve"> and 16</w:t>
+      </w:r>
+      <w:r>
+        <w:rPr>
+          <w:rFonts w:ascii="Times New Roman" w:eastAsia="Cambria" w:hAnsi="Times New Roman" w:cs="Times New Roman"/>
+          <w:sz w:val="24"/>
+          <w:szCs w:val="24"/>
+          <w:vertAlign w:val="superscript"/>
+        </w:rPr>
+        <w:t>th</w:t>
+      </w:r>
+      <w:r>
+        <w:rPr>
+          <w:rFonts w:ascii="Times New Roman" w:eastAsia="Cambria" w:hAnsi="Times New Roman" w:cs="Times New Roman"/>
+          <w:sz w:val="24"/>
+          <w:szCs w:val="24"/>
+        </w:rPr>
+        <w:t xml:space="preserve"> date for convenience. </w:t>
+      </w:r>
+      <w:r>
+        <w:rPr>
+          <w:rFonts w:ascii="Times New Roman" w:eastAsia="Cambria" w:hAnsi="Times New Roman" w:cs="Times New Roman"/>
+          <w:sz w:val="24"/>
+          <w:szCs w:val="24"/>
+        </w:rPr>
+        <w:t>The data was not necessarily collected on the 1</w:t>
+      </w:r>
+      <w:r>
+        <w:rPr>
+          <w:rFonts w:ascii="Times New Roman" w:eastAsia="Cambria" w:hAnsi="Times New Roman" w:cs="Times New Roman"/>
+          <w:sz w:val="24"/>
+          <w:szCs w:val="24"/>
+          <w:vertAlign w:val="superscript"/>
+        </w:rPr>
+        <w:t>st</w:t>
+      </w:r>
+      <w:r>
+        <w:rPr>
+          <w:rFonts w:ascii="Times New Roman" w:eastAsia="Cambria" w:hAnsi="Times New Roman" w:cs="Times New Roman"/>
+          <w:sz w:val="24"/>
+          <w:szCs w:val="24"/>
+        </w:rPr>
+        <w:t xml:space="preserve"> or 16</w:t>
+      </w:r>
+      <w:r>
+        <w:rPr>
+          <w:rFonts w:ascii="Times New Roman" w:eastAsia="Cambria" w:hAnsi="Times New Roman" w:cs="Times New Roman"/>
+          <w:sz w:val="24"/>
+          <w:szCs w:val="24"/>
+          <w:vertAlign w:val="superscript"/>
+        </w:rPr>
+        <w:t>th</w:t>
+      </w:r>
+      <w:r>
+        <w:rPr>
+          <w:rFonts w:ascii="Times New Roman" w:eastAsia="Cambria" w:hAnsi="Times New Roman" w:cs="Times New Roman"/>
+          <w:sz w:val="24"/>
+          <w:szCs w:val="24"/>
+        </w:rPr>
+        <w:t xml:space="preserve"> of the </w:t>
       </w:r>
       <w:r>
         <w:rPr>
@@ -2902,83 +2749,7 @@
           <w:szCs w:val="24"/>
         </w:rPr>
         <w:lastRenderedPageBreak/>
-        <w:t>data by the 1</w:t>
-      </w:r>
-      <w:r>
-        <w:rPr>
-          <w:rFonts w:ascii="Times New Roman" w:eastAsia="Cambria" w:hAnsi="Times New Roman" w:cs="Times New Roman"/>
-          <w:sz w:val="24"/>
-          <w:szCs w:val="24"/>
-          <w:vertAlign w:val="superscript"/>
-        </w:rPr>
-        <w:t>st</w:t>
-      </w:r>
-      <w:r>
-        <w:rPr>
-          <w:rFonts w:ascii="Times New Roman" w:eastAsia="Cambria" w:hAnsi="Times New Roman" w:cs="Times New Roman"/>
-          <w:sz w:val="24"/>
-          <w:szCs w:val="24"/>
-        </w:rPr>
-        <w:t xml:space="preserve"> and 16</w:t>
-      </w:r>
-      <w:r>
-        <w:rPr>
-          <w:rFonts w:ascii="Times New Roman" w:eastAsia="Cambria" w:hAnsi="Times New Roman" w:cs="Times New Roman"/>
-          <w:sz w:val="24"/>
-          <w:szCs w:val="24"/>
-          <w:vertAlign w:val="superscript"/>
-        </w:rPr>
-        <w:t>th</w:t>
-      </w:r>
-      <w:r>
-        <w:rPr>
-          <w:rFonts w:ascii="Times New Roman" w:eastAsia="Cambria" w:hAnsi="Times New Roman" w:cs="Times New Roman"/>
-          <w:sz w:val="24"/>
-          <w:szCs w:val="24"/>
-        </w:rPr>
-        <w:t xml:space="preserve"> date for convenience. </w:t>
-      </w:r>
-      <w:r>
-        <w:rPr>
-          <w:rFonts w:ascii="Times New Roman" w:eastAsia="Cambria" w:hAnsi="Times New Roman" w:cs="Times New Roman"/>
-          <w:sz w:val="24"/>
-          <w:szCs w:val="24"/>
-        </w:rPr>
-        <w:t>The data was not necessarily collected on the 1</w:t>
-      </w:r>
-      <w:r>
-        <w:rPr>
-          <w:rFonts w:ascii="Times New Roman" w:eastAsia="Cambria" w:hAnsi="Times New Roman" w:cs="Times New Roman"/>
-          <w:sz w:val="24"/>
-          <w:szCs w:val="24"/>
-          <w:vertAlign w:val="superscript"/>
-        </w:rPr>
-        <w:t>st</w:t>
-      </w:r>
-      <w:r>
-        <w:rPr>
-          <w:rFonts w:ascii="Times New Roman" w:eastAsia="Cambria" w:hAnsi="Times New Roman" w:cs="Times New Roman"/>
-          <w:sz w:val="24"/>
-          <w:szCs w:val="24"/>
-        </w:rPr>
-        <w:t xml:space="preserve"> or 16</w:t>
-      </w:r>
-      <w:r>
-        <w:rPr>
-          <w:rFonts w:ascii="Times New Roman" w:eastAsia="Cambria" w:hAnsi="Times New Roman" w:cs="Times New Roman"/>
-          <w:sz w:val="24"/>
-          <w:szCs w:val="24"/>
-          <w:vertAlign w:val="superscript"/>
-        </w:rPr>
-        <w:t>th</w:t>
-      </w:r>
-      <w:r>
-        <w:rPr>
-          <w:rFonts w:ascii="Times New Roman" w:eastAsia="Cambria" w:hAnsi="Times New Roman" w:cs="Times New Roman"/>
-          <w:sz w:val="24"/>
-          <w:szCs w:val="24"/>
-        </w:rPr>
-        <w:t xml:space="preserve"> of the month. The actual dates that data were collected are shown in the time series for each study site.</w:t>
+        <w:t>month. The actual dates that data were collected are shown in the time series for each study site.</w:t>
       </w:r>
     </w:p>
     <w:p>
@@ -3421,7 +3192,6 @@
         </w:rPr>
       </w:pPr>
       <w:bookmarkStart w:id="3" w:name="_Hlk38465021"/>
-      <w:commentRangeStart w:id="4"/>
       <w:r>
         <w:rPr>
           <w:rFonts w:ascii="Times New Roman" w:eastAsia="Cambria" w:hAnsi="Times New Roman" w:cs="Times New Roman"/>
@@ -3462,7 +3232,23 @@
           <w:sz w:val="24"/>
           <w:szCs w:val="24"/>
         </w:rPr>
-        <w:t xml:space="preserve">need to be frequently monitored. However, please be aware that increasing the number of study sites will increasing the map loading time. </w:t>
+        <w:t>need to be frequently monitored. However, please be aware that increasing the number of study sites will increas</w:t>
+      </w:r>
+      <w:r>
+        <w:rPr>
+          <w:rFonts w:ascii="Times New Roman" w:eastAsia="Cambria" w:hAnsi="Times New Roman" w:cs="Times New Roman"/>
+          <w:sz w:val="24"/>
+          <w:szCs w:val="24"/>
+        </w:rPr>
+        <w:t>e</w:t>
+      </w:r>
+      <w:r>
+        <w:rPr>
+          <w:rFonts w:ascii="Times New Roman" w:eastAsia="Cambria" w:hAnsi="Times New Roman" w:cs="Times New Roman"/>
+          <w:sz w:val="24"/>
+          <w:szCs w:val="24"/>
+        </w:rPr>
+        <w:t xml:space="preserve"> the map loading time. </w:t>
       </w:r>
       <w:r>
         <w:rPr>
@@ -3509,13 +3295,6 @@
         </w:rPr>
         <w:t xml:space="preserve"> </w:t>
       </w:r>
-      <w:commentRangeEnd w:id="4"/>
-      <w:r>
-        <w:rPr>
-          <w:rStyle w:val="CommentReference"/>
-        </w:rPr>
-        <w:commentReference w:id="4"/>
-      </w:r>
     </w:p>
     <w:p>
       <w:pPr>
@@ -3541,7 +3320,6 @@
           <w:sz w:val="24"/>
           <w:szCs w:val="24"/>
         </w:rPr>
-        <w:lastRenderedPageBreak/>
         <w:t xml:space="preserve">What is the uncertainty </w:t>
       </w:r>
       <w:r>
@@ -3593,6 +3371,7 @@
           <w:sz w:val="24"/>
           <w:szCs w:val="24"/>
         </w:rPr>
+        <w:lastRenderedPageBreak/>
         <w:t xml:space="preserve">How do I cite this tool? </w:t>
       </w:r>
       <w:r>
@@ -3666,7 +3445,7 @@
         </w:rPr>
         <w:t xml:space="preserve"> at: </w:t>
       </w:r>
-      <w:hyperlink r:id="rId24" w:history="1">
+      <w:hyperlink r:id="rId21" w:history="1">
         <w:r>
           <w:rPr>
             <w:rStyle w:val="Hyperlink"/>
@@ -3676,29 +3455,7 @@
             <w:sz w:val="24"/>
             <w:szCs w:val="24"/>
           </w:rPr>
-          <w:t>https://forms.gle/z7WSYt4b94rZF</w:t>
-        </w:r>
-        <w:r>
-          <w:rPr>
-            <w:rStyle w:val="Hyperlink"/>
-            <w:rFonts w:ascii="Times New Roman" w:eastAsia="Cambria" w:hAnsi="Times New Roman" w:cs="Times New Roman"/>
-            <w:i/>
-            <w:iCs/>
-            <w:sz w:val="24"/>
-            <w:szCs w:val="24"/>
-          </w:rPr>
-          <w:t>w</w:t>
-        </w:r>
-        <w:r>
-          <w:rPr>
-            <w:rStyle w:val="Hyperlink"/>
-            <w:rFonts w:ascii="Times New Roman" w:eastAsia="Cambria" w:hAnsi="Times New Roman" w:cs="Times New Roman"/>
-            <w:i/>
-            <w:iCs/>
-            <w:sz w:val="24"/>
-            <w:szCs w:val="24"/>
-          </w:rPr>
-          <w:t>h78</w:t>
+          <w:t>https://forms.gle/z7WSYt4b94rZFwh78</w:t>
         </w:r>
       </w:hyperlink>
       <w:r>
@@ -3723,8 +3480,8 @@
       </w:pPr>
     </w:p>
     <w:sectPr>
-      <w:headerReference w:type="default" r:id="rId25"/>
-      <w:footerReference w:type="default" r:id="rId26"/>
+      <w:headerReference w:type="default" r:id="rId22"/>
+      <w:footerReference w:type="default" r:id="rId23"/>
       <w:pgSz w:w="12240" w:h="15840"/>
       <w:pgMar w:top="1440" w:right="1440" w:bottom="1440" w:left="1440" w:header="720" w:footer="720" w:gutter="0"/>
       <w:cols w:space="720"/>
@@ -3732,42 +3489,6 @@
     </w:sectPr>
   </w:body>
 </w:document>
-</file>
-
-<file path=word/comments.xml><?xml version="1.0" encoding="utf-8"?>
-<w:comments xmlns:wpc="http://schemas.microsoft.com/office/word/2010/wordprocessingCanvas" xmlns:cx="http://schemas.microsoft.com/office/drawing/2014/chartex" xmlns:cx1="http://schemas.microsoft.com/office/drawing/2015/9/8/chartex" xmlns:cx2="http://schemas.microsoft.com/office/drawing/2015/10/21/chartex" xmlns:cx3="http://schemas.microsoft.com/office/drawing/2016/5/9/chartex" xmlns:cx4="http://schemas.microsoft.com/office/drawing/2016/5/10/chartex" xmlns:cx5="http://schemas.microsoft.com/office/drawing/2016/5/11/chartex" xmlns:cx6="http://schemas.microsoft.com/office/drawing/2016/5/12/chartex" xmlns:cx7="http://schemas.microsoft.com/office/drawing/2016/5/13/chartex" xmlns:cx8="http://schemas.microsoft.com/office/drawing/2016/5/14/chartex" xmlns:mc="http://schemas.openxmlformats.org/markup-compatibility/2006" xmlns:aink="http://schemas.microsoft.com/office/drawing/2016/ink" xmlns:am3d="http://schemas.microsoft.com/office/drawing/2017/model3d" xmlns:o="urn:schemas-microsoft-com:office:office" xmlns:r="http://schemas.openxmlformats.org/officeDocument/2006/relationships" xmlns:m="http://schemas.openxmlformats.org/officeDocument/2006/math" xmlns:v="urn:schemas-microsoft-com:vml" xmlns:wp14="http://schemas.microsoft.com/office/word/2010/wordprocessingDrawing" xmlns:wp="http://schemas.openxmlformats.org/drawingml/2006/wordprocessingDrawing" xmlns:w10="urn:schemas-microsoft-com:office:word" xmlns:w="http://schemas.openxmlformats.org/wordprocessingml/2006/main" xmlns:w14="http://schemas.microsoft.com/office/word/2010/wordml" xmlns:w15="http://schemas.microsoft.com/office/word/2012/wordml" xmlns:w16cid="http://schemas.microsoft.com/office/word/2016/wordml/cid" xmlns:w16se="http://schemas.microsoft.com/office/word/2015/wordml/symex" xmlns:wpg="http://schemas.microsoft.com/office/word/2010/wordprocessingGroup" xmlns:wpi="http://schemas.microsoft.com/office/word/2010/wordprocessingInk" xmlns:wne="http://schemas.microsoft.com/office/word/2006/wordml" xmlns:wps="http://schemas.microsoft.com/office/word/2010/wordprocessingShape" mc:Ignorable="w14 w15 w16se w16cid wp14">
-  <w:comment w:id="4" w:author="Claire Beveridge" w:date="2020-04-24T10:01:00Z" w:initials="CB">
-    <w:p>
-      <w:pPr>
-        <w:pStyle w:val="CommentText"/>
-      </w:pPr>
-      <w:r>
-        <w:rPr>
-          <w:rStyle w:val="CommentReference"/>
-        </w:rPr>
-        <w:annotationRef/>
-      </w:r>
-      <w:r>
-        <w:t xml:space="preserve">Shahryar- </w:t>
-      </w:r>
-      <w:r>
-        <w:t>let me know if this is correct/okay! I think you or Nishan would have to add them, or just show me how to do it someday!</w:t>
-      </w:r>
-    </w:p>
-  </w:comment>
-</w:comments>
-</file>
-
-<file path=word/commentsExtended.xml><?xml version="1.0" encoding="utf-8"?>
-<w15:commentsEx xmlns:wpc="http://schemas.microsoft.com/office/word/2010/wordprocessingCanvas" xmlns:cx="http://schemas.microsoft.com/office/drawing/2014/chartex" xmlns:cx1="http://schemas.microsoft.com/office/drawing/2015/9/8/chartex" xmlns:cx2="http://schemas.microsoft.com/office/drawing/2015/10/21/chartex" xmlns:cx3="http://schemas.microsoft.com/office/drawing/2016/5/9/chartex" xmlns:cx4="http://schemas.microsoft.com/office/drawing/2016/5/10/chartex" xmlns:cx5="http://schemas.microsoft.com/office/drawing/2016/5/11/chartex" xmlns:cx6="http://schemas.microsoft.com/office/drawing/2016/5/12/chartex" xmlns:cx7="http://schemas.microsoft.com/office/drawing/2016/5/13/chartex" xmlns:cx8="http://schemas.microsoft.com/office/drawing/2016/5/14/chartex" xmlns:mc="http://schemas.openxmlformats.org/markup-compatibility/2006" xmlns:aink="http://schemas.microsoft.com/office/drawing/2016/ink" xmlns:am3d="http://schemas.microsoft.com/office/drawing/2017/model3d" xmlns:o="urn:schemas-microsoft-com:office:office" xmlns:r="http://schemas.openxmlformats.org/officeDocument/2006/relationships" xmlns:m="http://schemas.openxmlformats.org/officeDocument/2006/math" xmlns:v="urn:schemas-microsoft-com:vml" xmlns:wp14="http://schemas.microsoft.com/office/word/2010/wordprocessingDrawing" xmlns:wp="http://schemas.openxmlformats.org/drawingml/2006/wordprocessingDrawing" xmlns:w10="urn:schemas-microsoft-com:office:word" xmlns:w="http://schemas.openxmlformats.org/wordprocessingml/2006/main" xmlns:w14="http://schemas.microsoft.com/office/word/2010/wordml" xmlns:w15="http://schemas.microsoft.com/office/word/2012/wordml" xmlns:w16cid="http://schemas.microsoft.com/office/word/2016/wordml/cid" xmlns:w16se="http://schemas.microsoft.com/office/word/2015/wordml/symex" xmlns:wpg="http://schemas.microsoft.com/office/word/2010/wordprocessingGroup" xmlns:wpi="http://schemas.microsoft.com/office/word/2010/wordprocessingInk" xmlns:wne="http://schemas.microsoft.com/office/word/2006/wordml" xmlns:wps="http://schemas.microsoft.com/office/word/2010/wordprocessingShape" mc:Ignorable="w14 w15 w16se w16cid wp14">
-  <w15:commentEx w15:paraId="4E0DFE2C" w15:done="0"/>
-</w15:commentsEx>
-</file>
-
-<file path=word/commentsIds.xml><?xml version="1.0" encoding="utf-8"?>
-<w16cid:commentsIds xmlns:wpc="http://schemas.microsoft.com/office/word/2010/wordprocessingCanvas" xmlns:cx="http://schemas.microsoft.com/office/drawing/2014/chartex" xmlns:cx1="http://schemas.microsoft.com/office/drawing/2015/9/8/chartex" xmlns:cx2="http://schemas.microsoft.com/office/drawing/2015/10/21/chartex" xmlns:cx3="http://schemas.microsoft.com/office/drawing/2016/5/9/chartex" xmlns:cx4="http://schemas.microsoft.com/office/drawing/2016/5/10/chartex" xmlns:cx5="http://schemas.microsoft.com/office/drawing/2016/5/11/chartex" xmlns:cx6="http://schemas.microsoft.com/office/drawing/2016/5/12/chartex" xmlns:cx7="http://schemas.microsoft.com/office/drawing/2016/5/13/chartex" xmlns:cx8="http://schemas.microsoft.com/office/drawing/2016/5/14/chartex" xmlns:mc="http://schemas.openxmlformats.org/markup-compatibility/2006" xmlns:aink="http://schemas.microsoft.com/office/drawing/2016/ink" xmlns:am3d="http://schemas.microsoft.com/office/drawing/2017/model3d" xmlns:o="urn:schemas-microsoft-com:office:office" xmlns:r="http://schemas.openxmlformats.org/officeDocument/2006/relationships" xmlns:m="http://schemas.openxmlformats.org/officeDocument/2006/math" xmlns:v="urn:schemas-microsoft-com:vml" xmlns:wp14="http://schemas.microsoft.com/office/word/2010/wordprocessingDrawing" xmlns:wp="http://schemas.openxmlformats.org/drawingml/2006/wordprocessingDrawing" xmlns:w10="urn:schemas-microsoft-com:office:word" xmlns:w="http://schemas.openxmlformats.org/wordprocessingml/2006/main" xmlns:w14="http://schemas.microsoft.com/office/word/2010/wordml" xmlns:w15="http://schemas.microsoft.com/office/word/2012/wordml" xmlns:w16cid="http://schemas.microsoft.com/office/word/2016/wordml/cid" xmlns:w16se="http://schemas.microsoft.com/office/word/2015/wordml/symex" xmlns:wpg="http://schemas.microsoft.com/office/word/2010/wordprocessingGroup" xmlns:wpi="http://schemas.microsoft.com/office/word/2010/wordprocessingInk" xmlns:wne="http://schemas.microsoft.com/office/word/2006/wordml" xmlns:wps="http://schemas.microsoft.com/office/word/2010/wordprocessingShape" mc:Ignorable="w14 w15 w16se w16cid wp14">
-  <w16cid:commentId w16cid:paraId="4E0DFE2C" w16cid:durableId="224D378A"/>
-</w16cid:commentsIds>
 </file>
 
 <file path=word/endnotes.xml><?xml version="1.0" encoding="utf-8"?>
@@ -3894,7 +3615,7 @@
         <w:sz w:val="20"/>
         <w:szCs w:val="20"/>
       </w:rPr>
-      <w:t xml:space="preserve">BROSS SASWE User Manual. </w:t>
+      <w:t xml:space="preserve">BROSS SASWE User Manual. Last modified </w:t>
     </w:r>
     <w:r>
       <w:rPr>
@@ -3904,28 +3625,7 @@
         <w:sz w:val="20"/>
         <w:szCs w:val="20"/>
       </w:rPr>
-      <w:t xml:space="preserve">Last modified on </w:t>
-    </w:r>
-    <w:r>
-      <w:rPr>
-        <w:rFonts w:ascii="Times New Roman" w:eastAsia="Cambria" w:hAnsi="Times New Roman" w:cs="Times New Roman"/>
-        <w:i/>
-        <w:iCs/>
-        <w:sz w:val="20"/>
-        <w:szCs w:val="20"/>
-        <w:highlight w:val="yellow"/>
-      </w:rPr>
-      <w:t>April 24, 2020</w:t>
-    </w:r>
-    <w:r>
-      <w:rPr>
-        <w:rFonts w:ascii="Times New Roman" w:eastAsia="Cambria" w:hAnsi="Times New Roman" w:cs="Times New Roman"/>
-        <w:i/>
-        <w:iCs/>
-        <w:sz w:val="20"/>
-        <w:szCs w:val="20"/>
-      </w:rPr>
-      <w:t>.</w:t>
+      <w:t>on 27 April 2020</w:t>
     </w:r>
   </w:p>
   <w:p>
@@ -3948,7 +3648,7 @@
       <w:lvlText w:val="%1."/>
       <w:lvlJc w:val="right"/>
       <w:pPr>
-        <w:ind w:left="1080" w:hanging="360"/>
+        <w:ind w:left="720" w:hanging="360"/>
       </w:pPr>
     </w:lvl>
     <w:lvl w:ilvl="1" w:tplc="04090019">
@@ -3957,7 +3657,7 @@
       <w:lvlText w:val="%2."/>
       <w:lvlJc w:val="left"/>
       <w:pPr>
-        <w:ind w:left="1800" w:hanging="360"/>
+        <w:ind w:left="1440" w:hanging="360"/>
       </w:pPr>
     </w:lvl>
     <w:lvl w:ilvl="2" w:tplc="0409001B" w:tentative="1">
@@ -3966,7 +3666,7 @@
       <w:lvlText w:val="%3."/>
       <w:lvlJc w:val="right"/>
       <w:pPr>
-        <w:ind w:left="2520" w:hanging="180"/>
+        <w:ind w:left="2160" w:hanging="180"/>
       </w:pPr>
     </w:lvl>
     <w:lvl w:ilvl="3" w:tplc="0409000F" w:tentative="1">
@@ -3975,7 +3675,7 @@
       <w:lvlText w:val="%4."/>
       <w:lvlJc w:val="left"/>
       <w:pPr>
-        <w:ind w:left="3240" w:hanging="360"/>
+        <w:ind w:left="2880" w:hanging="360"/>
       </w:pPr>
     </w:lvl>
     <w:lvl w:ilvl="4" w:tplc="04090019" w:tentative="1">
@@ -3984,7 +3684,7 @@
       <w:lvlText w:val="%5."/>
       <w:lvlJc w:val="left"/>
       <w:pPr>
-        <w:ind w:left="3960" w:hanging="360"/>
+        <w:ind w:left="3600" w:hanging="360"/>
       </w:pPr>
     </w:lvl>
     <w:lvl w:ilvl="5" w:tplc="0409001B" w:tentative="1">
@@ -3993,7 +3693,7 @@
       <w:lvlText w:val="%6."/>
       <w:lvlJc w:val="right"/>
       <w:pPr>
-        <w:ind w:left="4680" w:hanging="180"/>
+        <w:ind w:left="4320" w:hanging="180"/>
       </w:pPr>
     </w:lvl>
     <w:lvl w:ilvl="6" w:tplc="0409000F" w:tentative="1">
@@ -4002,7 +3702,7 @@
       <w:lvlText w:val="%7."/>
       <w:lvlJc w:val="left"/>
       <w:pPr>
-        <w:ind w:left="5400" w:hanging="360"/>
+        <w:ind w:left="5040" w:hanging="360"/>
       </w:pPr>
     </w:lvl>
     <w:lvl w:ilvl="7" w:tplc="04090019" w:tentative="1">
@@ -4011,7 +3711,7 @@
       <w:lvlText w:val="%8."/>
       <w:lvlJc w:val="left"/>
       <w:pPr>
-        <w:ind w:left="6120" w:hanging="360"/>
+        <w:ind w:left="5760" w:hanging="360"/>
       </w:pPr>
     </w:lvl>
     <w:lvl w:ilvl="8" w:tplc="0409001B" w:tentative="1">
@@ -4020,7 +3720,7 @@
       <w:lvlText w:val="%9."/>
       <w:lvlJc w:val="right"/>
       <w:pPr>
-        <w:ind w:left="6840" w:hanging="180"/>
+        <w:ind w:left="6480" w:hanging="180"/>
       </w:pPr>
     </w:lvl>
   </w:abstractNum>
@@ -4136,7 +3836,7 @@
       <w:lvlText w:val=""/>
       <w:lvlJc w:val="left"/>
       <w:pPr>
-        <w:ind w:left="2520" w:hanging="360"/>
+        <w:ind w:left="1440" w:hanging="360"/>
       </w:pPr>
       <w:rPr>
         <w:rFonts w:ascii="Symbol" w:hAnsi="Symbol" w:hint="default"/>
@@ -4442,7 +4142,7 @@
       <w:lvlText w:val=""/>
       <w:lvlJc w:val="left"/>
       <w:pPr>
-        <w:ind w:left="2520" w:hanging="360"/>
+        <w:ind w:left="1440" w:hanging="360"/>
       </w:pPr>
       <w:rPr>
         <w:rFonts w:ascii="Symbol" w:hAnsi="Symbol" w:hint="default"/>
@@ -4454,7 +4154,7 @@
       <w:lvlText w:val="o"/>
       <w:lvlJc w:val="left"/>
       <w:pPr>
-        <w:ind w:left="3240" w:hanging="360"/>
+        <w:ind w:left="2160" w:hanging="360"/>
       </w:pPr>
       <w:rPr>
         <w:rFonts w:ascii="Courier New" w:hAnsi="Courier New" w:cs="Courier New" w:hint="default"/>
@@ -4466,7 +4166,7 @@
       <w:lvlText w:val=""/>
       <w:lvlJc w:val="left"/>
       <w:pPr>
-        <w:ind w:left="3960" w:hanging="360"/>
+        <w:ind w:left="2880" w:hanging="360"/>
       </w:pPr>
       <w:rPr>
         <w:rFonts w:ascii="Wingdings" w:hAnsi="Wingdings" w:hint="default"/>
@@ -4478,7 +4178,7 @@
       <w:lvlText w:val=""/>
       <w:lvlJc w:val="left"/>
       <w:pPr>
-        <w:ind w:left="4680" w:hanging="360"/>
+        <w:ind w:left="3600" w:hanging="360"/>
       </w:pPr>
       <w:rPr>
         <w:rFonts w:ascii="Symbol" w:hAnsi="Symbol" w:hint="default"/>
@@ -4490,7 +4190,7 @@
       <w:lvlText w:val="o"/>
       <w:lvlJc w:val="left"/>
       <w:pPr>
-        <w:ind w:left="5400" w:hanging="360"/>
+        <w:ind w:left="4320" w:hanging="360"/>
       </w:pPr>
       <w:rPr>
         <w:rFonts w:ascii="Courier New" w:hAnsi="Courier New" w:cs="Courier New" w:hint="default"/>
@@ -4502,7 +4202,7 @@
       <w:lvlText w:val=""/>
       <w:lvlJc w:val="left"/>
       <w:pPr>
-        <w:ind w:left="6120" w:hanging="360"/>
+        <w:ind w:left="5040" w:hanging="360"/>
       </w:pPr>
       <w:rPr>
         <w:rFonts w:ascii="Wingdings" w:hAnsi="Wingdings" w:hint="default"/>
@@ -4514,7 +4214,7 @@
       <w:lvlText w:val=""/>
       <w:lvlJc w:val="left"/>
       <w:pPr>
-        <w:ind w:left="6840" w:hanging="360"/>
+        <w:ind w:left="5760" w:hanging="360"/>
       </w:pPr>
       <w:rPr>
         <w:rFonts w:ascii="Symbol" w:hAnsi="Symbol" w:hint="default"/>
@@ -4526,7 +4226,7 @@
       <w:lvlText w:val="o"/>
       <w:lvlJc w:val="left"/>
       <w:pPr>
-        <w:ind w:left="7560" w:hanging="360"/>
+        <w:ind w:left="6480" w:hanging="360"/>
       </w:pPr>
       <w:rPr>
         <w:rFonts w:ascii="Courier New" w:hAnsi="Courier New" w:cs="Courier New" w:hint="default"/>
@@ -4538,7 +4238,7 @@
       <w:lvlText w:val=""/>
       <w:lvlJc w:val="left"/>
       <w:pPr>
-        <w:ind w:left="8280" w:hanging="360"/>
+        <w:ind w:left="7200" w:hanging="360"/>
       </w:pPr>
       <w:rPr>
         <w:rFonts w:ascii="Wingdings" w:hAnsi="Wingdings" w:hint="default"/>
@@ -4555,7 +4255,7 @@
       <w:lvlText w:val="%1."/>
       <w:lvlJc w:val="left"/>
       <w:pPr>
-        <w:ind w:left="1800" w:hanging="360"/>
+        <w:ind w:left="1080" w:hanging="360"/>
       </w:pPr>
       <w:rPr>
         <w:rFonts w:hint="default"/>
@@ -4568,7 +4268,7 @@
       <w:lvlText w:val="%2."/>
       <w:lvlJc w:val="left"/>
       <w:pPr>
-        <w:ind w:left="2520" w:hanging="360"/>
+        <w:ind w:left="1800" w:hanging="360"/>
       </w:pPr>
     </w:lvl>
     <w:lvl w:ilvl="2" w:tplc="0409001B">
@@ -4577,7 +4277,7 @@
       <w:lvlText w:val="%3."/>
       <w:lvlJc w:val="right"/>
       <w:pPr>
-        <w:ind w:left="3240" w:hanging="180"/>
+        <w:ind w:left="2520" w:hanging="180"/>
       </w:pPr>
     </w:lvl>
     <w:lvl w:ilvl="3" w:tplc="0409000F" w:tentative="1">
@@ -4586,7 +4286,7 @@
       <w:lvlText w:val="%4."/>
       <w:lvlJc w:val="left"/>
       <w:pPr>
-        <w:ind w:left="3960" w:hanging="360"/>
+        <w:ind w:left="3240" w:hanging="360"/>
       </w:pPr>
     </w:lvl>
     <w:lvl w:ilvl="4" w:tplc="04090019" w:tentative="1">
@@ -4595,7 +4295,7 @@
       <w:lvlText w:val="%5."/>
       <w:lvlJc w:val="left"/>
       <w:pPr>
-        <w:ind w:left="4680" w:hanging="360"/>
+        <w:ind w:left="3960" w:hanging="360"/>
       </w:pPr>
     </w:lvl>
     <w:lvl w:ilvl="5" w:tplc="0409001B" w:tentative="1">
@@ -4604,7 +4304,7 @@
       <w:lvlText w:val="%6."/>
       <w:lvlJc w:val="right"/>
       <w:pPr>
-        <w:ind w:left="5400" w:hanging="180"/>
+        <w:ind w:left="4680" w:hanging="180"/>
       </w:pPr>
     </w:lvl>
     <w:lvl w:ilvl="6" w:tplc="0409000F" w:tentative="1">
@@ -4613,7 +4313,7 @@
       <w:lvlText w:val="%7."/>
       <w:lvlJc w:val="left"/>
       <w:pPr>
-        <w:ind w:left="6120" w:hanging="360"/>
+        <w:ind w:left="5400" w:hanging="360"/>
       </w:pPr>
     </w:lvl>
     <w:lvl w:ilvl="7" w:tplc="04090019" w:tentative="1">
@@ -4622,7 +4322,7 @@
       <w:lvlText w:val="%8."/>
       <w:lvlJc w:val="left"/>
       <w:pPr>
-        <w:ind w:left="6840" w:hanging="360"/>
+        <w:ind w:left="6120" w:hanging="360"/>
       </w:pPr>
     </w:lvl>
     <w:lvl w:ilvl="8" w:tplc="0409001B" w:tentative="1">
@@ -4631,7 +4331,7 @@
       <w:lvlText w:val="%9."/>
       <w:lvlJc w:val="right"/>
       <w:pPr>
-        <w:ind w:left="7560" w:hanging="180"/>
+        <w:ind w:left="6840" w:hanging="180"/>
       </w:pPr>
     </w:lvl>
   </w:abstractNum>
@@ -5618,7 +5318,7 @@
       <w:lvlText w:val=""/>
       <w:lvlJc w:val="left"/>
       <w:pPr>
-        <w:ind w:left="2520" w:hanging="360"/>
+        <w:ind w:left="1440" w:hanging="360"/>
       </w:pPr>
       <w:rPr>
         <w:rFonts w:ascii="Symbol" w:hAnsi="Symbol" w:hint="default"/>
@@ -6046,14 +5746,6 @@
     <w:abstractNumId w:val="2"/>
   </w:num>
 </w:numbering>
-</file>
-
-<file path=word/people.xml><?xml version="1.0" encoding="utf-8"?>
-<w15:people xmlns:wpc="http://schemas.microsoft.com/office/word/2010/wordprocessingCanvas" xmlns:cx="http://schemas.microsoft.com/office/drawing/2014/chartex" xmlns:cx1="http://schemas.microsoft.com/office/drawing/2015/9/8/chartex" xmlns:cx2="http://schemas.microsoft.com/office/drawing/2015/10/21/chartex" xmlns:cx3="http://schemas.microsoft.com/office/drawing/2016/5/9/chartex" xmlns:cx4="http://schemas.microsoft.com/office/drawing/2016/5/10/chartex" xmlns:cx5="http://schemas.microsoft.com/office/drawing/2016/5/11/chartex" xmlns:cx6="http://schemas.microsoft.com/office/drawing/2016/5/12/chartex" xmlns:cx7="http://schemas.microsoft.com/office/drawing/2016/5/13/chartex" xmlns:cx8="http://schemas.microsoft.com/office/drawing/2016/5/14/chartex" xmlns:mc="http://schemas.openxmlformats.org/markup-compatibility/2006" xmlns:aink="http://schemas.microsoft.com/office/drawing/2016/ink" xmlns:am3d="http://schemas.microsoft.com/office/drawing/2017/model3d" xmlns:o="urn:schemas-microsoft-com:office:office" xmlns:r="http://schemas.openxmlformats.org/officeDocument/2006/relationships" xmlns:m="http://schemas.openxmlformats.org/officeDocument/2006/math" xmlns:v="urn:schemas-microsoft-com:vml" xmlns:wp14="http://schemas.microsoft.com/office/word/2010/wordprocessingDrawing" xmlns:wp="http://schemas.openxmlformats.org/drawingml/2006/wordprocessingDrawing" xmlns:w10="urn:schemas-microsoft-com:office:word" xmlns:w="http://schemas.openxmlformats.org/wordprocessingml/2006/main" xmlns:w14="http://schemas.microsoft.com/office/word/2010/wordml" xmlns:w15="http://schemas.microsoft.com/office/word/2012/wordml" xmlns:w16cid="http://schemas.microsoft.com/office/word/2016/wordml/cid" xmlns:w16se="http://schemas.microsoft.com/office/word/2015/wordml/symex" xmlns:wpg="http://schemas.microsoft.com/office/word/2010/wordprocessingGroup" xmlns:wpi="http://schemas.microsoft.com/office/word/2010/wordprocessingInk" xmlns:wne="http://schemas.microsoft.com/office/word/2006/wordml" xmlns:wps="http://schemas.microsoft.com/office/word/2010/wordprocessingShape" mc:Ignorable="w14 w15 w16se w16cid wp14">
-  <w15:person w15:author="Claire Beveridge">
-    <w15:presenceInfo w15:providerId="Windows Live" w15:userId="a61345aaee77f798"/>
-  </w15:person>
-</w15:people>
 </file>
 
 <file path=word/styles.xml><?xml version="1.0" encoding="utf-8"?>

</xml_diff>